<commit_message>
Misión 2 - Michelle Ojeda Manjarrez, A01376197
Hice los dos ejercicios para puntos extra :)
</commit_message>
<xml_diff>
--- a/Mision_02.docx
+++ b/Mision_02.docx
@@ -4,7 +4,7 @@
   <w:body>
     <w:p>
       <w:pPr>
-        <w:pStyle w:val="Sinespaciado"/>
+        <w:pStyle w:val="NoSpacing"/>
         <w:shd w:val="clear" w:color="auto" w:fill="0000FF"/>
         <w:rPr>
           <w:rFonts w:ascii="Avenir Book" w:eastAsia="Arial Unicode MS" w:hAnsi="Avenir Book" w:cs="Arial Unicode MS"/>
@@ -25,7 +25,7 @@
     </w:p>
     <w:p>
       <w:pPr>
-        <w:pStyle w:val="Sinespaciado"/>
+        <w:pStyle w:val="NoSpacing"/>
         <w:shd w:val="clear" w:color="auto" w:fill="0000FF"/>
         <w:rPr>
           <w:rFonts w:ascii="Avenir Book" w:eastAsia="Arial Unicode MS" w:hAnsi="Avenir Book" w:cs="Arial Unicode MS"/>
@@ -46,7 +46,7 @@
     </w:p>
     <w:p>
       <w:pPr>
-        <w:pStyle w:val="Sinespaciado"/>
+        <w:pStyle w:val="NoSpacing"/>
         <w:rPr>
           <w:rFonts w:ascii="Avenir Book" w:eastAsia="Arial Unicode MS" w:hAnsi="Avenir Book" w:cs="Arial Unicode MS"/>
           <w:sz w:val="22"/>
@@ -56,7 +56,7 @@
     </w:p>
     <w:p>
       <w:pPr>
-        <w:pStyle w:val="Sinespaciado"/>
+        <w:pStyle w:val="NoSpacing"/>
         <w:shd w:val="clear" w:color="auto" w:fill="FDE9D9" w:themeFill="accent6" w:themeFillTint="33"/>
         <w:rPr>
           <w:rFonts w:ascii="Avenir Book" w:eastAsia="Arial Unicode MS" w:hAnsi="Avenir Book" w:cs="Arial Unicode MS"/>
@@ -71,11 +71,35 @@
           <w:szCs w:val="22"/>
         </w:rPr>
         <w:t xml:space="preserve">Nombre: </w:t>
+      </w:r>
+      <w:r>
+        <w:rPr>
+          <w:rFonts w:ascii="Avenir Book" w:eastAsia="Arial Unicode MS" w:hAnsi="Avenir Book" w:cs="Arial Unicode MS"/>
+          <w:sz w:val="22"/>
+          <w:szCs w:val="22"/>
+        </w:rPr>
+        <w:t xml:space="preserve"> Michelle Ojeda Ma</w:t>
+      </w:r>
+      <w:r>
+        <w:rPr>
+          <w:rFonts w:ascii="Avenir Book" w:eastAsia="Arial Unicode MS" w:hAnsi="Avenir Book" w:cs="Arial Unicode MS"/>
+          <w:sz w:val="22"/>
+          <w:szCs w:val="22"/>
+        </w:rPr>
+        <w:t>n</w:t>
+      </w:r>
+      <w:r>
+        <w:rPr>
+          <w:rFonts w:ascii="Avenir Book" w:eastAsia="Arial Unicode MS" w:hAnsi="Avenir Book" w:cs="Arial Unicode MS"/>
+          <w:sz w:val="22"/>
+          <w:szCs w:val="22"/>
+        </w:rPr>
+        <w:t>jarrez</w:t>
       </w:r>
     </w:p>
     <w:p>
       <w:pPr>
-        <w:pStyle w:val="Sinespaciado"/>
+        <w:pStyle w:val="NoSpacing"/>
         <w:shd w:val="clear" w:color="auto" w:fill="FDE9D9" w:themeFill="accent6" w:themeFillTint="33"/>
         <w:rPr>
           <w:rFonts w:ascii="Avenir Book" w:eastAsia="Arial Unicode MS" w:hAnsi="Avenir Book" w:cs="Arial Unicode MS"/>
@@ -97,10 +121,18 @@
         </w:rPr>
         <w:t>Grupo:</w:t>
       </w:r>
+      <w:r>
+        <w:rPr>
+          <w:rFonts w:ascii="Avenir Book" w:eastAsia="Arial Unicode MS" w:hAnsi="Avenir Book" w:cs="Arial Unicode MS"/>
+          <w:sz w:val="22"/>
+          <w:szCs w:val="22"/>
+        </w:rPr>
+        <w:t xml:space="preserve"> 02</w:t>
+      </w:r>
     </w:p>
     <w:p>
       <w:pPr>
-        <w:pStyle w:val="Sinespaciado"/>
+        <w:pStyle w:val="NoSpacing"/>
         <w:rPr>
           <w:rFonts w:ascii="Avenir Book" w:eastAsia="Arial Unicode MS" w:hAnsi="Avenir Book" w:cs="Arial Unicode MS"/>
           <w:sz w:val="22"/>
@@ -110,7 +142,7 @@
     </w:p>
     <w:p>
       <w:pPr>
-        <w:pStyle w:val="Sinespaciado"/>
+        <w:pStyle w:val="NoSpacing"/>
         <w:rPr>
           <w:rFonts w:ascii="Avenir Book" w:eastAsia="Arial Unicode MS" w:hAnsi="Avenir Book" w:cs="Arial Unicode MS"/>
           <w:sz w:val="22"/>
@@ -240,7 +272,7 @@
     </w:p>
     <w:p>
       <w:pPr>
-        <w:pStyle w:val="Sinespaciado"/>
+        <w:pStyle w:val="NoSpacing"/>
         <w:rPr>
           <w:rFonts w:ascii="Avenir Book" w:eastAsia="Arial Unicode MS" w:hAnsi="Avenir Book" w:cs="Arial Unicode MS"/>
           <w:sz w:val="22"/>
@@ -250,7 +282,7 @@
     </w:p>
     <w:p>
       <w:pPr>
-        <w:pStyle w:val="Sinespaciado"/>
+        <w:pStyle w:val="NoSpacing"/>
         <w:rPr>
           <w:rFonts w:ascii="Avenir Book" w:eastAsia="Arial Unicode MS" w:hAnsi="Avenir Book" w:cs="Arial Unicode MS"/>
           <w:sz w:val="22"/>
@@ -276,7 +308,7 @@
     </w:p>
     <w:p>
       <w:pPr>
-        <w:pStyle w:val="Sinespaciado"/>
+        <w:pStyle w:val="NoSpacing"/>
         <w:numPr>
           <w:ilvl w:val="0"/>
           <w:numId w:val="7"/>
@@ -324,7 +356,7 @@
     </w:p>
     <w:p>
       <w:pPr>
-        <w:pStyle w:val="Sinespaciado"/>
+        <w:pStyle w:val="NoSpacing"/>
         <w:numPr>
           <w:ilvl w:val="1"/>
           <w:numId w:val="7"/>
@@ -380,7 +412,7 @@
     </w:p>
     <w:p>
       <w:pPr>
-        <w:pStyle w:val="Sinespaciado"/>
+        <w:pStyle w:val="NoSpacing"/>
         <w:numPr>
           <w:ilvl w:val="1"/>
           <w:numId w:val="7"/>
@@ -434,7 +466,7 @@
     </w:p>
     <w:p>
       <w:pPr>
-        <w:pStyle w:val="Sinespaciado"/>
+        <w:pStyle w:val="NoSpacing"/>
         <w:numPr>
           <w:ilvl w:val="0"/>
           <w:numId w:val="7"/>
@@ -573,7 +605,7 @@
     </w:p>
     <w:p>
       <w:pPr>
-        <w:pStyle w:val="Sinespaciado"/>
+        <w:pStyle w:val="NoSpacing"/>
         <w:rPr>
           <w:rFonts w:ascii="Avenir Book" w:eastAsia="Arial Unicode MS" w:hAnsi="Avenir Book" w:cs="Arial Unicode MS"/>
           <w:sz w:val="22"/>
@@ -583,7 +615,7 @@
     </w:p>
     <w:p>
       <w:pPr>
-        <w:pStyle w:val="Sinespaciado"/>
+        <w:pStyle w:val="NoSpacing"/>
         <w:rPr>
           <w:rFonts w:ascii="Avenir Book" w:eastAsia="Arial Unicode MS" w:hAnsi="Avenir Book" w:cs="Arial Unicode MS"/>
           <w:bCs/>
@@ -616,7 +648,7 @@
     </w:p>
     <w:p>
       <w:pPr>
-        <w:pStyle w:val="Sinespaciado"/>
+        <w:pStyle w:val="NoSpacing"/>
         <w:numPr>
           <w:ilvl w:val="0"/>
           <w:numId w:val="3"/>
@@ -640,7 +672,7 @@
     </w:p>
     <w:p>
       <w:pPr>
-        <w:pStyle w:val="Sinespaciado"/>
+        <w:pStyle w:val="NoSpacing"/>
         <w:numPr>
           <w:ilvl w:val="0"/>
           <w:numId w:val="3"/>
@@ -664,7 +696,7 @@
     </w:p>
     <w:p>
       <w:pPr>
-        <w:pStyle w:val="Sinespaciado"/>
+        <w:pStyle w:val="NoSpacing"/>
         <w:numPr>
           <w:ilvl w:val="0"/>
           <w:numId w:val="3"/>
@@ -688,7 +720,7 @@
     </w:p>
     <w:p>
       <w:pPr>
-        <w:pStyle w:val="Sinespaciado"/>
+        <w:pStyle w:val="NoSpacing"/>
         <w:numPr>
           <w:ilvl w:val="0"/>
           <w:numId w:val="3"/>
@@ -748,7 +780,7 @@
     </w:p>
     <w:p>
       <w:pPr>
-        <w:pStyle w:val="Sinespaciado"/>
+        <w:pStyle w:val="NoSpacing"/>
         <w:numPr>
           <w:ilvl w:val="0"/>
           <w:numId w:val="3"/>
@@ -799,7 +831,7 @@
     </w:p>
     <w:p>
       <w:pPr>
-        <w:pStyle w:val="Sinespaciado"/>
+        <w:pStyle w:val="NoSpacing"/>
         <w:rPr>
           <w:rFonts w:ascii="Avenir Book" w:eastAsia="Arial Unicode MS" w:hAnsi="Avenir Book" w:cs="Arial Unicode MS"/>
           <w:sz w:val="22"/>
@@ -810,7 +842,7 @@
     </w:p>
     <w:tbl>
       <w:tblPr>
-        <w:tblStyle w:val="Tablaconcuadrcula"/>
+        <w:tblStyle w:val="TableGrid"/>
         <w:tblW w:w="0" w:type="auto"/>
         <w:tblLook w:val="04A0" w:firstRow="1" w:lastRow="0" w:firstColumn="1" w:lastColumn="0" w:noHBand="0" w:noVBand="1"/>
       </w:tblPr>
@@ -824,7 +856,7 @@
           </w:tcPr>
           <w:p>
             <w:pPr>
-              <w:pStyle w:val="Sinespaciado"/>
+              <w:pStyle w:val="NoSpacing"/>
               <w:rPr>
                 <w:rFonts w:ascii="Avenir Book" w:eastAsia="Arial Unicode MS" w:hAnsi="Avenir Book" w:cs="Arial Unicode MS"/>
                 <w:bCs/>
@@ -857,7 +889,7 @@
           </w:p>
           <w:p>
             <w:pPr>
-              <w:pStyle w:val="Sinespaciado"/>
+              <w:pStyle w:val="NoSpacing"/>
               <w:rPr>
                 <w:rFonts w:ascii="Avenir Book" w:eastAsia="Arial Unicode MS" w:hAnsi="Avenir Book" w:cs="Arial Unicode MS"/>
                 <w:bCs/>
@@ -889,13 +921,13 @@
           </w:p>
           <w:p>
             <w:pPr>
-              <w:pStyle w:val="Sinespaciado"/>
-              <w:rPr>
-                <w:rFonts w:ascii="Avenir Book" w:eastAsia="Arial Unicode MS" w:hAnsi="Avenir Book" w:cs="Arial Unicode MS"/>
-                <w:bCs/>
-                <w:sz w:val="20"/>
-                <w:szCs w:val="22"/>
-                <w:lang w:val="es-MX"/>
+              <w:pStyle w:val="NoSpacing"/>
+              <w:rPr>
+                <w:rFonts w:ascii="Avenir Book" w:eastAsia="Arial Unicode MS" w:hAnsi="Avenir Book" w:cs="Arial Unicode MS"/>
+                <w:bCs/>
+                <w:sz w:val="20"/>
+                <w:szCs w:val="22"/>
+                <w:lang w:val="es-ES"/>
               </w:rPr>
             </w:pPr>
             <w:r>
@@ -918,10 +950,30 @@
               </w:rPr>
               <w:t xml:space="preserve"> </w:t>
             </w:r>
-          </w:p>
-          <w:p>
-            <w:pPr>
-              <w:pStyle w:val="Sinespaciado"/>
+            <w:r>
+              <w:rPr>
+                <w:rFonts w:ascii="Avenir Book" w:eastAsia="Arial Unicode MS" w:hAnsi="Avenir Book" w:cs="Arial Unicode MS"/>
+                <w:bCs/>
+                <w:sz w:val="20"/>
+                <w:szCs w:val="22"/>
+                <w:lang w:val="es-MX"/>
+              </w:rPr>
+              <w:t xml:space="preserve"> nombre, matricula, carrera, escuela y descrip</w:t>
+            </w:r>
+            <w:r>
+              <w:rPr>
+                <w:rFonts w:ascii="Avenir Book" w:eastAsia="Arial Unicode MS" w:hAnsi="Avenir Book" w:cs="Arial Unicode MS"/>
+                <w:bCs/>
+                <w:sz w:val="20"/>
+                <w:szCs w:val="22"/>
+                <w:lang w:val="es-ES"/>
+              </w:rPr>
+              <w:t>ción.</w:t>
+            </w:r>
+          </w:p>
+          <w:p>
+            <w:pPr>
+              <w:pStyle w:val="NoSpacing"/>
               <w:rPr>
                 <w:rFonts w:ascii="Avenir Book" w:eastAsia="Arial Unicode MS" w:hAnsi="Avenir Book" w:cs="Arial Unicode MS"/>
                 <w:bCs/>
@@ -953,19 +1005,19 @@
           </w:p>
           <w:p>
             <w:pPr>
-              <w:pStyle w:val="Sinespaciado"/>
-              <w:rPr>
-                <w:rFonts w:ascii="Avenir Book" w:eastAsia="Arial Unicode MS" w:hAnsi="Avenir Book" w:cs="Arial Unicode MS"/>
-                <w:bCs/>
-                <w:sz w:val="20"/>
-                <w:szCs w:val="22"/>
-                <w:lang w:val="es-MX"/>
-              </w:rPr>
-            </w:pPr>
-          </w:p>
-          <w:p>
-            <w:pPr>
-              <w:pStyle w:val="Sinespaciado"/>
+              <w:pStyle w:val="NoSpacing"/>
+              <w:rPr>
+                <w:rFonts w:ascii="Avenir Book" w:eastAsia="Arial Unicode MS" w:hAnsi="Avenir Book" w:cs="Arial Unicode MS"/>
+                <w:bCs/>
+                <w:sz w:val="20"/>
+                <w:szCs w:val="22"/>
+                <w:lang w:val="es-MX"/>
+              </w:rPr>
+            </w:pPr>
+          </w:p>
+          <w:p>
+            <w:pPr>
+              <w:pStyle w:val="NoSpacing"/>
               <w:rPr>
                 <w:rFonts w:ascii="Avenir Book" w:eastAsia="Arial Unicode MS" w:hAnsi="Avenir Book" w:cs="Arial Unicode MS"/>
                 <w:bCs/>
@@ -1018,31 +1070,67 @@
           </w:p>
           <w:p>
             <w:pPr>
-              <w:pStyle w:val="Sinespaciado"/>
-              <w:rPr>
-                <w:rFonts w:ascii="Avenir Book" w:eastAsia="Arial Unicode MS" w:hAnsi="Avenir Book" w:cs="Arial Unicode MS"/>
-                <w:bCs/>
-                <w:sz w:val="20"/>
-                <w:szCs w:val="22"/>
-                <w:lang w:val="es-MX"/>
-              </w:rPr>
-            </w:pPr>
-          </w:p>
-          <w:p>
-            <w:pPr>
-              <w:pStyle w:val="Sinespaciado"/>
-              <w:rPr>
-                <w:rFonts w:ascii="Avenir Book" w:eastAsia="Arial Unicode MS" w:hAnsi="Avenir Book" w:cs="Arial Unicode MS"/>
-                <w:bCs/>
-                <w:sz w:val="20"/>
-                <w:szCs w:val="22"/>
-                <w:lang w:val="es-MX"/>
-              </w:rPr>
-            </w:pPr>
-          </w:p>
-          <w:p>
-            <w:pPr>
-              <w:pStyle w:val="Sinespaciado"/>
+              <w:pStyle w:val="NoSpacing"/>
+              <w:rPr>
+                <w:rFonts w:ascii="Avenir Book" w:eastAsia="Arial Unicode MS" w:hAnsi="Avenir Book" w:cs="Arial Unicode MS"/>
+                <w:bCs/>
+                <w:sz w:val="20"/>
+                <w:szCs w:val="22"/>
+                <w:lang w:val="es-MX"/>
+              </w:rPr>
+            </w:pPr>
+            <w:r>
+              <w:rPr>
+                <w:rFonts w:ascii="Avenir Book" w:eastAsia="Arial Unicode MS" w:hAnsi="Avenir Book" w:cs="Arial Unicode MS"/>
+                <w:bCs/>
+                <w:sz w:val="20"/>
+                <w:szCs w:val="22"/>
+                <w:lang w:val="es-MX"/>
+              </w:rPr>
+              <w:t xml:space="preserve"> </w:t>
+            </w:r>
+          </w:p>
+          <w:p>
+            <w:pPr>
+              <w:pStyle w:val="NoSpacing"/>
+              <w:numPr>
+                <w:ilvl w:val="0"/>
+                <w:numId w:val="9"/>
+              </w:numPr>
+              <w:rPr>
+                <w:rFonts w:ascii="Avenir Book" w:eastAsia="Arial Unicode MS" w:hAnsi="Avenir Book" w:cs="Arial Unicode MS"/>
+                <w:bCs/>
+                <w:sz w:val="20"/>
+                <w:szCs w:val="22"/>
+                <w:lang w:val="es-MX"/>
+              </w:rPr>
+            </w:pPr>
+            <w:r>
+              <w:rPr>
+                <w:rFonts w:ascii="Avenir Book" w:eastAsia="Arial Unicode MS" w:hAnsi="Avenir Book" w:cs="Arial Unicode MS"/>
+                <w:bCs/>
+                <w:sz w:val="20"/>
+                <w:szCs w:val="22"/>
+                <w:lang w:val="es-MX"/>
+              </w:rPr>
+              <w:t>Imprimir datos</w:t>
+            </w:r>
+          </w:p>
+          <w:p>
+            <w:pPr>
+              <w:pStyle w:val="NoSpacing"/>
+              <w:rPr>
+                <w:rFonts w:ascii="Avenir Book" w:eastAsia="Arial Unicode MS" w:hAnsi="Avenir Book" w:cs="Arial Unicode MS"/>
+                <w:bCs/>
+                <w:sz w:val="20"/>
+                <w:szCs w:val="22"/>
+                <w:lang w:val="es-MX"/>
+              </w:rPr>
+            </w:pPr>
+          </w:p>
+          <w:p>
+            <w:pPr>
+              <w:pStyle w:val="NoSpacing"/>
               <w:rPr>
                 <w:rFonts w:ascii="Avenir Book" w:eastAsia="Arial Unicode MS" w:hAnsi="Avenir Book" w:cs="Arial Unicode MS"/>
                 <w:bCs/>
@@ -1151,7 +1239,7 @@
           </w:p>
           <w:p>
             <w:pPr>
-              <w:pStyle w:val="Sinespaciado"/>
+              <w:pStyle w:val="NoSpacing"/>
               <w:rPr>
                 <w:rFonts w:ascii="Avenir Book" w:eastAsia="Arial Unicode MS" w:hAnsi="Avenir Book" w:cs="Arial Unicode MS"/>
                 <w:bCs/>
@@ -1170,7 +1258,7 @@
           </w:tcPr>
           <w:p>
             <w:pPr>
-              <w:pStyle w:val="Sinespaciado"/>
+              <w:pStyle w:val="NoSpacing"/>
               <w:rPr>
                 <w:rFonts w:ascii="Avenir Book" w:eastAsia="Arial Unicode MS" w:hAnsi="Avenir Book" w:cs="Arial Unicode MS"/>
                 <w:bCs/>
@@ -1200,19 +1288,19 @@
           </w:p>
           <w:p>
             <w:pPr>
-              <w:pStyle w:val="Sinespaciado"/>
-              <w:rPr>
-                <w:rFonts w:ascii="Avenir Book" w:eastAsia="Arial Unicode MS" w:hAnsi="Avenir Book" w:cs="Arial Unicode MS"/>
-                <w:bCs/>
-                <w:sz w:val="20"/>
-                <w:szCs w:val="22"/>
-                <w:lang w:val="es-MX"/>
-              </w:rPr>
-            </w:pPr>
-          </w:p>
-          <w:p>
-            <w:pPr>
-              <w:pStyle w:val="Sinespaciado"/>
+              <w:pStyle w:val="NoSpacing"/>
+              <w:rPr>
+                <w:rFonts w:ascii="Avenir Book" w:eastAsia="Arial Unicode MS" w:hAnsi="Avenir Book" w:cs="Arial Unicode MS"/>
+                <w:bCs/>
+                <w:sz w:val="20"/>
+                <w:szCs w:val="22"/>
+                <w:lang w:val="es-MX"/>
+              </w:rPr>
+            </w:pPr>
+          </w:p>
+          <w:p>
+            <w:pPr>
+              <w:pStyle w:val="NoSpacing"/>
               <w:rPr>
                 <w:rFonts w:ascii="Consolas" w:eastAsia="Arial Unicode MS" w:hAnsi="Consolas" w:cs="Arial Unicode MS"/>
                 <w:bCs/>
@@ -1234,7 +1322,7 @@
           </w:p>
           <w:p>
             <w:pPr>
-              <w:pStyle w:val="Sinespaciado"/>
+              <w:pStyle w:val="NoSpacing"/>
               <w:rPr>
                 <w:rFonts w:ascii="Consolas" w:eastAsia="Arial Unicode MS" w:hAnsi="Consolas" w:cs="Arial Unicode MS"/>
                 <w:bCs/>
@@ -1256,7 +1344,7 @@
           </w:p>
           <w:p>
             <w:pPr>
-              <w:pStyle w:val="Sinespaciado"/>
+              <w:pStyle w:val="NoSpacing"/>
               <w:rPr>
                 <w:rFonts w:ascii="Consolas" w:eastAsia="Arial Unicode MS" w:hAnsi="Consolas" w:cs="Arial Unicode MS"/>
                 <w:bCs/>
@@ -1278,7 +1366,7 @@
           </w:p>
           <w:p>
             <w:pPr>
-              <w:pStyle w:val="Sinespaciado"/>
+              <w:pStyle w:val="NoSpacing"/>
               <w:rPr>
                 <w:rFonts w:ascii="Consolas" w:eastAsia="Arial Unicode MS" w:hAnsi="Consolas" w:cs="Arial Unicode MS"/>
                 <w:bCs/>
@@ -1300,7 +1388,7 @@
           </w:p>
           <w:p>
             <w:pPr>
-              <w:pStyle w:val="Sinespaciado"/>
+              <w:pStyle w:val="NoSpacing"/>
               <w:rPr>
                 <w:rFonts w:ascii="Consolas" w:eastAsia="Arial Unicode MS" w:hAnsi="Consolas" w:cs="Arial Unicode MS"/>
                 <w:bCs/>
@@ -1322,7 +1410,7 @@
           </w:p>
           <w:p>
             <w:pPr>
-              <w:pStyle w:val="Sinespaciado"/>
+              <w:pStyle w:val="NoSpacing"/>
               <w:rPr>
                 <w:rFonts w:ascii="Consolas" w:eastAsia="Arial Unicode MS" w:hAnsi="Consolas" w:cs="Arial Unicode MS"/>
                 <w:bCs/>
@@ -1344,7 +1432,7 @@
           </w:p>
           <w:p>
             <w:pPr>
-              <w:pStyle w:val="Sinespaciado"/>
+              <w:pStyle w:val="NoSpacing"/>
               <w:rPr>
                 <w:rFonts w:ascii="Consolas" w:eastAsia="Arial Unicode MS" w:hAnsi="Consolas" w:cs="Arial Unicode MS"/>
                 <w:bCs/>
@@ -1366,7 +1454,7 @@
           </w:p>
           <w:p>
             <w:pPr>
-              <w:pStyle w:val="Sinespaciado"/>
+              <w:pStyle w:val="NoSpacing"/>
               <w:rPr>
                 <w:rFonts w:ascii="Consolas" w:eastAsia="Arial Unicode MS" w:hAnsi="Consolas" w:cs="Arial Unicode MS"/>
                 <w:bCs/>
@@ -1388,7 +1476,7 @@
           </w:p>
           <w:p>
             <w:pPr>
-              <w:pStyle w:val="Sinespaciado"/>
+              <w:pStyle w:val="NoSpacing"/>
               <w:rPr>
                 <w:rFonts w:ascii="Consolas" w:eastAsia="Arial Unicode MS" w:hAnsi="Consolas" w:cs="Arial Unicode MS"/>
                 <w:bCs/>
@@ -1410,7 +1498,7 @@
           </w:p>
           <w:p>
             <w:pPr>
-              <w:pStyle w:val="Sinespaciado"/>
+              <w:pStyle w:val="NoSpacing"/>
               <w:rPr>
                 <w:rFonts w:ascii="Consolas" w:eastAsia="Arial Unicode MS" w:hAnsi="Consolas" w:cs="Arial Unicode MS"/>
                 <w:bCs/>
@@ -1472,23 +1560,24 @@
           </w:p>
           <w:p>
             <w:pPr>
-              <w:pStyle w:val="Sinespaciado"/>
-              <w:rPr>
-                <w:rFonts w:ascii="Avenir Book" w:eastAsia="Arial Unicode MS" w:hAnsi="Avenir Book" w:cs="Arial Unicode MS"/>
-                <w:bCs/>
-                <w:sz w:val="20"/>
-                <w:szCs w:val="22"/>
-                <w:lang w:val="es-MX"/>
-              </w:rPr>
-            </w:pPr>
-            <w:r>
-              <w:rPr>
-                <w:rFonts w:ascii="Consolas" w:eastAsia="Arial Unicode MS" w:hAnsi="Consolas" w:cs="Arial Unicode MS"/>
-                <w:bCs/>
-                <w:sz w:val="20"/>
-                <w:szCs w:val="22"/>
-                <w:lang w:val="es-MX"/>
-              </w:rPr>
+              <w:pStyle w:val="NoSpacing"/>
+              <w:rPr>
+                <w:rFonts w:ascii="Avenir Book" w:eastAsia="Arial Unicode MS" w:hAnsi="Avenir Book" w:cs="Arial Unicode MS"/>
+                <w:bCs/>
+                <w:sz w:val="20"/>
+                <w:szCs w:val="22"/>
+                <w:lang w:val="es-MX"/>
+              </w:rPr>
+            </w:pPr>
+            <w:r>
+              <w:rPr>
+                <w:rFonts w:ascii="Consolas" w:eastAsia="Arial Unicode MS" w:hAnsi="Consolas" w:cs="Arial Unicode MS"/>
+                <w:bCs/>
+                <w:sz w:val="20"/>
+                <w:szCs w:val="22"/>
+                <w:lang w:val="es-MX"/>
+              </w:rPr>
+              <w:lastRenderedPageBreak/>
               <w:t>Practico el futbol americano y me gusta tocar la guitarra.</w:t>
             </w:r>
           </w:p>
@@ -1497,7 +1586,7 @@
     </w:tbl>
     <w:p>
       <w:pPr>
-        <w:pStyle w:val="Sinespaciado"/>
+        <w:pStyle w:val="NoSpacing"/>
         <w:rPr>
           <w:rFonts w:ascii="Avenir Book" w:eastAsia="Arial Unicode MS" w:hAnsi="Avenir Book" w:cs="Arial Unicode MS"/>
           <w:bCs/>
@@ -1509,7 +1598,7 @@
     </w:p>
     <w:p>
       <w:pPr>
-        <w:pStyle w:val="Sinespaciado"/>
+        <w:pStyle w:val="NoSpacing"/>
         <w:rPr>
           <w:rFonts w:ascii="Avenir Book" w:eastAsia="Arial Unicode MS" w:hAnsi="Avenir Book" w:cs="Arial Unicode MS"/>
           <w:bCs/>
@@ -1623,7 +1712,7 @@
     </w:p>
     <w:p>
       <w:pPr>
-        <w:pStyle w:val="Sinespaciado"/>
+        <w:pStyle w:val="NoSpacing"/>
         <w:numPr>
           <w:ilvl w:val="0"/>
           <w:numId w:val="4"/>
@@ -1674,7 +1763,7 @@
     </w:p>
     <w:p>
       <w:pPr>
-        <w:pStyle w:val="Sinespaciado"/>
+        <w:pStyle w:val="NoSpacing"/>
         <w:numPr>
           <w:ilvl w:val="0"/>
           <w:numId w:val="4"/>
@@ -1752,7 +1841,7 @@
     </w:p>
     <w:p>
       <w:pPr>
-        <w:pStyle w:val="Sinespaciado"/>
+        <w:pStyle w:val="NoSpacing"/>
         <w:numPr>
           <w:ilvl w:val="0"/>
           <w:numId w:val="4"/>
@@ -1812,7 +1901,7 @@
     </w:p>
     <w:p>
       <w:pPr>
-        <w:pStyle w:val="Sinespaciado"/>
+        <w:pStyle w:val="NoSpacing"/>
         <w:rPr>
           <w:rFonts w:ascii="Avenir Book" w:eastAsia="Arial Unicode MS" w:hAnsi="Avenir Book" w:cs="Arial Unicode MS"/>
           <w:sz w:val="22"/>
@@ -1823,7 +1912,7 @@
     </w:p>
     <w:tbl>
       <w:tblPr>
-        <w:tblStyle w:val="Tablaconcuadrcula"/>
+        <w:tblStyle w:val="TableGrid"/>
         <w:tblW w:w="0" w:type="auto"/>
         <w:tblLook w:val="04A0" w:firstRow="1" w:lastRow="0" w:firstColumn="1" w:lastColumn="0" w:noHBand="0" w:noVBand="1"/>
       </w:tblPr>
@@ -1837,7 +1926,7 @@
           </w:tcPr>
           <w:p>
             <w:pPr>
-              <w:pStyle w:val="Sinespaciado"/>
+              <w:pStyle w:val="NoSpacing"/>
               <w:rPr>
                 <w:rFonts w:ascii="Avenir Book" w:eastAsia="Arial Unicode MS" w:hAnsi="Avenir Book" w:cs="Arial Unicode MS"/>
                 <w:b/>
@@ -1861,7 +1950,7 @@
           </w:p>
           <w:p>
             <w:pPr>
-              <w:pStyle w:val="Sinespaciado"/>
+              <w:pStyle w:val="NoSpacing"/>
               <w:rPr>
                 <w:rFonts w:ascii="Avenir Book" w:eastAsia="Arial Unicode MS" w:hAnsi="Avenir Book" w:cs="Arial Unicode MS"/>
                 <w:bCs/>
@@ -1880,10 +1969,20 @@
               </w:rPr>
               <w:t>Entradas:</w:t>
             </w:r>
-          </w:p>
-          <w:p>
-            <w:pPr>
-              <w:pStyle w:val="Sinespaciado"/>
+            <w:r>
+              <w:rPr>
+                <w:rFonts w:ascii="Avenir Book" w:eastAsia="Arial Unicode MS" w:hAnsi="Avenir Book" w:cs="Arial Unicode MS"/>
+                <w:bCs/>
+                <w:sz w:val="20"/>
+                <w:szCs w:val="22"/>
+                <w:lang w:val="es-MX"/>
+              </w:rPr>
+              <w:t xml:space="preserve"> la velocidad a la que viaja un auto</w:t>
+            </w:r>
+          </w:p>
+          <w:p>
+            <w:pPr>
+              <w:pStyle w:val="NoSpacing"/>
               <w:rPr>
                 <w:rFonts w:ascii="Avenir Book" w:eastAsia="Arial Unicode MS" w:hAnsi="Avenir Book" w:cs="Arial Unicode MS"/>
                 <w:bCs/>
@@ -1902,10 +2001,20 @@
               </w:rPr>
               <w:t>Salidas:</w:t>
             </w:r>
-          </w:p>
-          <w:p>
-            <w:pPr>
-              <w:pStyle w:val="Sinespaciado"/>
+            <w:r>
+              <w:rPr>
+                <w:rFonts w:ascii="Avenir Book" w:eastAsia="Arial Unicode MS" w:hAnsi="Avenir Book" w:cs="Arial Unicode MS"/>
+                <w:bCs/>
+                <w:sz w:val="20"/>
+                <w:szCs w:val="22"/>
+                <w:lang w:val="es-MX"/>
+              </w:rPr>
+              <w:t xml:space="preserve"> velocidad, distancia y tiempo</w:t>
+            </w:r>
+          </w:p>
+          <w:p>
+            <w:pPr>
+              <w:pStyle w:val="NoSpacing"/>
               <w:rPr>
                 <w:rFonts w:ascii="Avenir Book" w:eastAsia="Arial Unicode MS" w:hAnsi="Avenir Book" w:cs="Arial Unicode MS"/>
                 <w:bCs/>
@@ -1924,22 +2033,32 @@
               </w:rPr>
               <w:t>Relación E/S:</w:t>
             </w:r>
-          </w:p>
-          <w:p>
-            <w:pPr>
-              <w:pStyle w:val="Sinespaciado"/>
-              <w:rPr>
-                <w:rFonts w:ascii="Avenir Book" w:eastAsia="Arial Unicode MS" w:hAnsi="Avenir Book" w:cs="Arial Unicode MS"/>
-                <w:bCs/>
-                <w:sz w:val="20"/>
-                <w:szCs w:val="22"/>
-                <w:lang w:val="es-MX"/>
-              </w:rPr>
-            </w:pPr>
-          </w:p>
-          <w:p>
-            <w:pPr>
-              <w:pStyle w:val="Sinespaciado"/>
+            <w:r>
+              <w:rPr>
+                <w:rFonts w:ascii="Avenir Book" w:eastAsia="Arial Unicode MS" w:hAnsi="Avenir Book" w:cs="Arial Unicode MS"/>
+                <w:bCs/>
+                <w:sz w:val="20"/>
+                <w:szCs w:val="22"/>
+                <w:lang w:val="es-MX"/>
+              </w:rPr>
+              <w:t xml:space="preserve"> v = d/t</w:t>
+            </w:r>
+          </w:p>
+          <w:p>
+            <w:pPr>
+              <w:pStyle w:val="NoSpacing"/>
+              <w:rPr>
+                <w:rFonts w:ascii="Avenir Book" w:eastAsia="Arial Unicode MS" w:hAnsi="Avenir Book" w:cs="Arial Unicode MS"/>
+                <w:bCs/>
+                <w:sz w:val="20"/>
+                <w:szCs w:val="22"/>
+                <w:lang w:val="es-MX"/>
+              </w:rPr>
+            </w:pPr>
+          </w:p>
+          <w:p>
+            <w:pPr>
+              <w:pStyle w:val="NoSpacing"/>
               <w:rPr>
                 <w:rFonts w:ascii="Avenir Book" w:eastAsia="Arial Unicode MS" w:hAnsi="Avenir Book" w:cs="Arial Unicode MS"/>
                 <w:bCs/>
@@ -1992,19 +2111,139 @@
           </w:p>
           <w:p>
             <w:pPr>
-              <w:pStyle w:val="Sinespaciado"/>
-              <w:rPr>
-                <w:rFonts w:ascii="Avenir Book" w:eastAsia="Arial Unicode MS" w:hAnsi="Avenir Book" w:cs="Arial Unicode MS"/>
-                <w:bCs/>
-                <w:sz w:val="20"/>
-                <w:szCs w:val="22"/>
-                <w:lang w:val="es-MX"/>
-              </w:rPr>
-            </w:pPr>
-          </w:p>
-          <w:p>
-            <w:pPr>
-              <w:pStyle w:val="Sinespaciado"/>
+              <w:pStyle w:val="NoSpacing"/>
+              <w:rPr>
+                <w:rFonts w:ascii="Avenir Book" w:eastAsia="Arial Unicode MS" w:hAnsi="Avenir Book" w:cs="Arial Unicode MS"/>
+                <w:bCs/>
+                <w:sz w:val="20"/>
+                <w:szCs w:val="22"/>
+                <w:lang w:val="es-MX"/>
+              </w:rPr>
+            </w:pPr>
+          </w:p>
+          <w:p>
+            <w:pPr>
+              <w:pStyle w:val="NoSpacing"/>
+              <w:numPr>
+                <w:ilvl w:val="0"/>
+                <w:numId w:val="10"/>
+              </w:numPr>
+              <w:rPr>
+                <w:rFonts w:ascii="Avenir Book" w:eastAsia="Arial Unicode MS" w:hAnsi="Avenir Book" w:cs="Arial Unicode MS"/>
+                <w:bCs/>
+                <w:sz w:val="20"/>
+                <w:szCs w:val="22"/>
+                <w:lang w:val="es-MX"/>
+              </w:rPr>
+            </w:pPr>
+            <w:r>
+              <w:rPr>
+                <w:rFonts w:ascii="Avenir Book" w:eastAsia="Arial Unicode MS" w:hAnsi="Avenir Book" w:cs="Arial Unicode MS"/>
+                <w:bCs/>
+                <w:sz w:val="20"/>
+                <w:szCs w:val="22"/>
+                <w:lang w:val="es-MX"/>
+              </w:rPr>
+              <w:t>Leer la velocidad en la que viaja el auto</w:t>
+            </w:r>
+          </w:p>
+          <w:p>
+            <w:pPr>
+              <w:pStyle w:val="NoSpacing"/>
+              <w:numPr>
+                <w:ilvl w:val="0"/>
+                <w:numId w:val="10"/>
+              </w:numPr>
+              <w:rPr>
+                <w:rFonts w:ascii="Avenir Book" w:eastAsia="Arial Unicode MS" w:hAnsi="Avenir Book" w:cs="Arial Unicode MS"/>
+                <w:bCs/>
+                <w:sz w:val="20"/>
+                <w:szCs w:val="22"/>
+                <w:lang w:val="es-MX"/>
+              </w:rPr>
+            </w:pPr>
+            <w:r>
+              <w:rPr>
+                <w:rFonts w:ascii="Avenir Book" w:eastAsia="Arial Unicode MS" w:hAnsi="Avenir Book" w:cs="Arial Unicode MS"/>
+                <w:bCs/>
+                <w:sz w:val="20"/>
+                <w:szCs w:val="22"/>
+                <w:lang w:val="es-MX"/>
+              </w:rPr>
+              <w:t>Calcular la velocidad v= d/t</w:t>
+            </w:r>
+            <w:r>
+              <w:rPr>
+                <w:rFonts w:ascii="Avenir Book" w:eastAsia="Arial Unicode MS" w:hAnsi="Avenir Book" w:cs="Arial Unicode MS"/>
+                <w:bCs/>
+                <w:sz w:val="20"/>
+                <w:szCs w:val="22"/>
+                <w:lang w:val="es-MX"/>
+              </w:rPr>
+              <w:t>, distancia = v*t, tiempo =</w:t>
+            </w:r>
+            <w:r>
+              <w:rPr>
+                <w:rFonts w:ascii="Avenir Book" w:eastAsia="Arial Unicode MS" w:hAnsi="Avenir Book" w:cs="Arial Unicode MS"/>
+                <w:bCs/>
+                <w:sz w:val="20"/>
+                <w:szCs w:val="22"/>
+                <w:lang w:val="es-MX"/>
+              </w:rPr>
+              <w:t>v/d</w:t>
+            </w:r>
+          </w:p>
+          <w:p>
+            <w:pPr>
+              <w:pStyle w:val="NoSpacing"/>
+              <w:numPr>
+                <w:ilvl w:val="0"/>
+                <w:numId w:val="10"/>
+              </w:numPr>
+              <w:rPr>
+                <w:rFonts w:ascii="Avenir Book" w:eastAsia="Arial Unicode MS" w:hAnsi="Avenir Book" w:cs="Arial Unicode MS"/>
+                <w:bCs/>
+                <w:sz w:val="20"/>
+                <w:szCs w:val="22"/>
+                <w:lang w:val="es-MX"/>
+              </w:rPr>
+            </w:pPr>
+            <w:r>
+              <w:rPr>
+                <w:rFonts w:ascii="Avenir Book" w:eastAsia="Arial Unicode MS" w:hAnsi="Avenir Book" w:cs="Arial Unicode MS"/>
+                <w:bCs/>
+                <w:sz w:val="20"/>
+                <w:szCs w:val="22"/>
+                <w:lang w:val="es-MX"/>
+              </w:rPr>
+              <w:t>Imprimir velocidad</w:t>
+            </w:r>
+            <w:r>
+              <w:rPr>
+                <w:rFonts w:ascii="Avenir Book" w:eastAsia="Arial Unicode MS" w:hAnsi="Avenir Book" w:cs="Arial Unicode MS"/>
+                <w:bCs/>
+                <w:sz w:val="20"/>
+                <w:szCs w:val="22"/>
+                <w:lang w:val="es-MX"/>
+              </w:rPr>
+              <w:t>, distancia, tiempo</w:t>
+            </w:r>
+          </w:p>
+          <w:p>
+            <w:pPr>
+              <w:pStyle w:val="NoSpacing"/>
+              <w:rPr>
+                <w:rFonts w:ascii="Avenir Book" w:eastAsia="Arial Unicode MS" w:hAnsi="Avenir Book" w:cs="Arial Unicode MS"/>
+                <w:bCs/>
+                <w:sz w:val="20"/>
+                <w:szCs w:val="22"/>
+                <w:lang w:val="es-MX"/>
+              </w:rPr>
+            </w:pPr>
+          </w:p>
+          <w:p>
+            <w:pPr>
+              <w:pStyle w:val="NoSpacing"/>
               <w:rPr>
                 <w:rFonts w:ascii="Avenir Book" w:eastAsia="Arial Unicode MS" w:hAnsi="Avenir Book" w:cs="Arial Unicode MS"/>
                 <w:bCs/>
@@ -2101,7 +2340,7 @@
           </w:p>
           <w:p>
             <w:pPr>
-              <w:pStyle w:val="Sinespaciado"/>
+              <w:pStyle w:val="NoSpacing"/>
               <w:rPr>
                 <w:rFonts w:ascii="Avenir Book" w:eastAsia="Arial Unicode MS" w:hAnsi="Avenir Book" w:cs="Arial Unicode MS"/>
                 <w:sz w:val="22"/>
@@ -2119,7 +2358,7 @@
           </w:tcPr>
           <w:p>
             <w:pPr>
-              <w:pStyle w:val="Sinespaciado"/>
+              <w:pStyle w:val="NoSpacing"/>
               <w:rPr>
                 <w:rFonts w:ascii="Avenir Book" w:eastAsia="Arial Unicode MS" w:hAnsi="Avenir Book" w:cs="Arial Unicode MS"/>
                 <w:bCs/>
@@ -2151,7 +2390,7 @@
           </w:p>
           <w:p>
             <w:pPr>
-              <w:pStyle w:val="Sinespaciado"/>
+              <w:pStyle w:val="NoSpacing"/>
               <w:rPr>
                 <w:rFonts w:ascii="Consolas" w:eastAsia="Arial Unicode MS" w:hAnsi="Consolas" w:cs="Arial Unicode MS"/>
                 <w:b/>
@@ -2164,7 +2403,7 @@
           </w:p>
           <w:p>
             <w:pPr>
-              <w:pStyle w:val="Sinespaciado"/>
+              <w:pStyle w:val="NoSpacing"/>
               <w:rPr>
                 <w:rFonts w:ascii="Consolas" w:eastAsia="Arial Unicode MS" w:hAnsi="Consolas" w:cs="Arial Unicode MS"/>
                 <w:b/>
@@ -2200,7 +2439,7 @@
           </w:p>
           <w:p>
             <w:pPr>
-              <w:pStyle w:val="Sinespaciado"/>
+              <w:pStyle w:val="NoSpacing"/>
               <w:rPr>
                 <w:rFonts w:ascii="Consolas" w:eastAsia="Arial Unicode MS" w:hAnsi="Consolas" w:cs="Arial Unicode MS"/>
                 <w:bCs/>
@@ -2262,7 +2501,7 @@
           </w:p>
           <w:p>
             <w:pPr>
-              <w:pStyle w:val="Sinespaciado"/>
+              <w:pStyle w:val="NoSpacing"/>
               <w:rPr>
                 <w:rFonts w:ascii="Consolas" w:eastAsia="Arial Unicode MS" w:hAnsi="Consolas" w:cs="Arial Unicode MS"/>
                 <w:bCs/>
@@ -2334,7 +2573,7 @@
           </w:p>
           <w:p>
             <w:pPr>
-              <w:pStyle w:val="Sinespaciado"/>
+              <w:pStyle w:val="NoSpacing"/>
               <w:rPr>
                 <w:rFonts w:ascii="Consolas" w:eastAsia="Arial Unicode MS" w:hAnsi="Consolas" w:cs="Arial Unicode MS"/>
                 <w:bCs/>
@@ -2419,7 +2658,7 @@
     </w:tbl>
     <w:p>
       <w:pPr>
-        <w:pStyle w:val="Sinespaciado"/>
+        <w:pStyle w:val="NoSpacing"/>
         <w:rPr>
           <w:rFonts w:ascii="Avenir Book" w:eastAsia="Arial Unicode MS" w:hAnsi="Avenir Book" w:cs="Arial Unicode MS"/>
           <w:sz w:val="22"/>
@@ -2430,7 +2669,7 @@
     </w:p>
     <w:p>
       <w:pPr>
-        <w:pStyle w:val="Sinespaciado"/>
+        <w:pStyle w:val="NoSpacing"/>
         <w:rPr>
           <w:rFonts w:ascii="Avenir Book" w:eastAsia="Arial Unicode MS" w:hAnsi="Avenir Book" w:cs="Arial Unicode MS"/>
           <w:sz w:val="22"/>
@@ -2441,7 +2680,7 @@
     </w:p>
     <w:p>
       <w:pPr>
-        <w:pStyle w:val="Sinespaciado"/>
+        <w:pStyle w:val="NoSpacing"/>
         <w:rPr>
           <w:rFonts w:ascii="Avenir Book" w:eastAsia="Arial Unicode MS" w:hAnsi="Avenir Book" w:cs="Arial Unicode MS"/>
           <w:sz w:val="22"/>
@@ -2452,7 +2691,7 @@
     </w:p>
     <w:p>
       <w:pPr>
-        <w:pStyle w:val="Sinespaciado"/>
+        <w:pStyle w:val="NoSpacing"/>
         <w:rPr>
           <w:rFonts w:ascii="Avenir Book" w:eastAsia="Arial Unicode MS" w:hAnsi="Avenir Book" w:cs="Arial Unicode MS"/>
           <w:bCs/>
@@ -2495,7 +2734,7 @@
     </w:p>
     <w:p>
       <w:pPr>
-        <w:pStyle w:val="Sinespaciado"/>
+        <w:pStyle w:val="NoSpacing"/>
         <w:numPr>
           <w:ilvl w:val="0"/>
           <w:numId w:val="5"/>
@@ -2521,7 +2760,7 @@
     </w:p>
     <w:p>
       <w:pPr>
-        <w:pStyle w:val="Sinespaciado"/>
+        <w:pStyle w:val="NoSpacing"/>
         <w:numPr>
           <w:ilvl w:val="0"/>
           <w:numId w:val="4"/>
@@ -2590,7 +2829,7 @@
     </w:p>
     <w:p>
       <w:pPr>
-        <w:pStyle w:val="Sinespaciado"/>
+        <w:pStyle w:val="NoSpacing"/>
         <w:numPr>
           <w:ilvl w:val="0"/>
           <w:numId w:val="4"/>
@@ -2614,7 +2853,7 @@
     </w:p>
     <w:p>
       <w:pPr>
-        <w:pStyle w:val="Sinespaciado"/>
+        <w:pStyle w:val="NoSpacing"/>
         <w:numPr>
           <w:ilvl w:val="0"/>
           <w:numId w:val="4"/>
@@ -2638,7 +2877,7 @@
     </w:p>
     <w:p>
       <w:pPr>
-        <w:pStyle w:val="Sinespaciado"/>
+        <w:pStyle w:val="NoSpacing"/>
         <w:numPr>
           <w:ilvl w:val="1"/>
           <w:numId w:val="4"/>
@@ -2662,7 +2901,7 @@
     </w:p>
     <w:p>
       <w:pPr>
-        <w:pStyle w:val="Sinespaciado"/>
+        <w:pStyle w:val="NoSpacing"/>
         <w:numPr>
           <w:ilvl w:val="1"/>
           <w:numId w:val="4"/>
@@ -2686,7 +2925,7 @@
     </w:p>
     <w:p>
       <w:pPr>
-        <w:pStyle w:val="Sinespaciado"/>
+        <w:pStyle w:val="NoSpacing"/>
         <w:numPr>
           <w:ilvl w:val="1"/>
           <w:numId w:val="4"/>
@@ -2710,7 +2949,7 @@
     </w:p>
     <w:p>
       <w:pPr>
-        <w:pStyle w:val="Sinespaciado"/>
+        <w:pStyle w:val="NoSpacing"/>
         <w:numPr>
           <w:ilvl w:val="1"/>
           <w:numId w:val="4"/>
@@ -2734,7 +2973,7 @@
     </w:p>
     <w:p>
       <w:pPr>
-        <w:pStyle w:val="Sinespaciado"/>
+        <w:pStyle w:val="NoSpacing"/>
         <w:rPr>
           <w:rFonts w:ascii="Avenir Book" w:eastAsia="Arial Unicode MS" w:hAnsi="Avenir Book" w:cs="Arial Unicode MS"/>
           <w:sz w:val="22"/>
@@ -2745,7 +2984,7 @@
     </w:p>
     <w:tbl>
       <w:tblPr>
-        <w:tblStyle w:val="Tablaconcuadrcula"/>
+        <w:tblStyle w:val="TableGrid"/>
         <w:tblW w:w="0" w:type="auto"/>
         <w:tblLook w:val="04A0" w:firstRow="1" w:lastRow="0" w:firstColumn="1" w:lastColumn="0" w:noHBand="0" w:noVBand="1"/>
       </w:tblPr>
@@ -2762,7 +3001,7 @@
           </w:tcPr>
           <w:p>
             <w:pPr>
-              <w:pStyle w:val="Sinespaciado"/>
+              <w:pStyle w:val="NoSpacing"/>
               <w:rPr>
                 <w:rFonts w:ascii="Avenir Book" w:eastAsia="Arial Unicode MS" w:hAnsi="Avenir Book" w:cs="Arial Unicode MS"/>
                 <w:bCs/>
@@ -2795,13 +3034,13 @@
           </w:p>
           <w:p>
             <w:pPr>
-              <w:pStyle w:val="Sinespaciado"/>
-              <w:rPr>
-                <w:rFonts w:ascii="Avenir Book" w:eastAsia="Arial Unicode MS" w:hAnsi="Avenir Book" w:cs="Arial Unicode MS"/>
-                <w:bCs/>
-                <w:sz w:val="20"/>
-                <w:szCs w:val="22"/>
-                <w:lang w:val="es-MX"/>
+              <w:pStyle w:val="NoSpacing"/>
+              <w:rPr>
+                <w:rFonts w:ascii="Avenir Book" w:eastAsia="Arial Unicode MS" w:hAnsi="Avenir Book" w:cs="Arial Unicode MS"/>
+                <w:bCs/>
+                <w:sz w:val="20"/>
+                <w:szCs w:val="22"/>
+                <w:lang w:val="es-ES"/>
               </w:rPr>
             </w:pPr>
             <w:r>
@@ -2814,10 +3053,20 @@
               </w:rPr>
               <w:t>Entradas:</w:t>
             </w:r>
-          </w:p>
-          <w:p>
-            <w:pPr>
-              <w:pStyle w:val="Sinespaciado"/>
+            <w:r>
+              <w:rPr>
+                <w:rFonts w:ascii="Avenir Book" w:eastAsia="Arial Unicode MS" w:hAnsi="Avenir Book" w:cs="Arial Unicode MS"/>
+                <w:bCs/>
+                <w:sz w:val="20"/>
+                <w:szCs w:val="22"/>
+                <w:lang w:val="es-MX"/>
+              </w:rPr>
+              <w:t xml:space="preserve"> total de la comida</w:t>
+            </w:r>
+          </w:p>
+          <w:p>
+            <w:pPr>
+              <w:pStyle w:val="NoSpacing"/>
               <w:rPr>
                 <w:rFonts w:ascii="Avenir Book" w:eastAsia="Arial Unicode MS" w:hAnsi="Avenir Book" w:cs="Arial Unicode MS"/>
                 <w:bCs/>
@@ -2836,44 +3085,111 @@
               </w:rPr>
               <w:t>Salidas:</w:t>
             </w:r>
-          </w:p>
-          <w:p>
-            <w:pPr>
-              <w:pStyle w:val="Sinespaciado"/>
-              <w:rPr>
-                <w:rFonts w:ascii="Avenir Book" w:eastAsia="Arial Unicode MS" w:hAnsi="Avenir Book" w:cs="Arial Unicode MS"/>
-                <w:bCs/>
-                <w:sz w:val="20"/>
-                <w:szCs w:val="22"/>
-                <w:lang w:val="es-MX"/>
-              </w:rPr>
-            </w:pPr>
-            <w:r>
-              <w:rPr>
-                <w:rFonts w:ascii="Avenir Book" w:eastAsia="Arial Unicode MS" w:hAnsi="Avenir Book" w:cs="Arial Unicode MS"/>
-                <w:bCs/>
-                <w:sz w:val="20"/>
-                <w:szCs w:val="22"/>
-                <w:lang w:val="es-MX"/>
-              </w:rPr>
+            <w:r>
+              <w:rPr>
+                <w:rFonts w:ascii="Avenir Book" w:eastAsia="Arial Unicode MS" w:hAnsi="Avenir Book" w:cs="Arial Unicode MS"/>
+                <w:bCs/>
+                <w:sz w:val="20"/>
+                <w:szCs w:val="22"/>
+                <w:lang w:val="es-MX"/>
+              </w:rPr>
+              <w:t xml:space="preserve"> Subtotal, propina, IVA, total a pagar</w:t>
+            </w:r>
+          </w:p>
+          <w:p>
+            <w:pPr>
+              <w:pStyle w:val="NoSpacing"/>
+              <w:rPr>
+                <w:rFonts w:ascii="Avenir Book" w:eastAsia="Arial Unicode MS" w:hAnsi="Avenir Book" w:cs="Arial Unicode MS"/>
+                <w:bCs/>
+                <w:sz w:val="20"/>
+                <w:szCs w:val="22"/>
+                <w:lang w:val="es-MX"/>
+              </w:rPr>
+            </w:pPr>
+            <w:r>
+              <w:rPr>
+                <w:rFonts w:ascii="Avenir Book" w:eastAsia="Arial Unicode MS" w:hAnsi="Avenir Book" w:cs="Arial Unicode MS"/>
+                <w:bCs/>
+                <w:sz w:val="20"/>
+                <w:szCs w:val="22"/>
+                <w:lang w:val="es-MX"/>
+              </w:rPr>
+              <w:lastRenderedPageBreak/>
               <w:t>Relación E/S:</w:t>
             </w:r>
-          </w:p>
-          <w:p>
-            <w:pPr>
-              <w:pStyle w:val="Sinespaciado"/>
-              <w:rPr>
-                <w:rFonts w:ascii="Avenir Book" w:eastAsia="Arial Unicode MS" w:hAnsi="Avenir Book" w:cs="Arial Unicode MS"/>
-                <w:bCs/>
-                <w:sz w:val="20"/>
-                <w:szCs w:val="22"/>
-                <w:lang w:val="es-MX"/>
-              </w:rPr>
-            </w:pPr>
-          </w:p>
-          <w:p>
-            <w:pPr>
-              <w:pStyle w:val="Sinespaciado"/>
+            <w:r>
+              <w:rPr>
+                <w:rFonts w:ascii="Avenir Book" w:eastAsia="Arial Unicode MS" w:hAnsi="Avenir Book" w:cs="Arial Unicode MS"/>
+                <w:bCs/>
+                <w:sz w:val="20"/>
+                <w:szCs w:val="22"/>
+                <w:lang w:val="es-MX"/>
+              </w:rPr>
+              <w:t xml:space="preserve"> propina = total_comida * .13</w:t>
+            </w:r>
+          </w:p>
+          <w:p>
+            <w:pPr>
+              <w:pStyle w:val="NoSpacing"/>
+              <w:ind w:left="720"/>
+              <w:rPr>
+                <w:rFonts w:ascii="Avenir Book" w:eastAsia="Arial Unicode MS" w:hAnsi="Avenir Book" w:cs="Arial Unicode MS"/>
+                <w:bCs/>
+                <w:sz w:val="20"/>
+                <w:szCs w:val="22"/>
+                <w:lang w:val="es-MX"/>
+              </w:rPr>
+            </w:pPr>
+            <w:r>
+              <w:rPr>
+                <w:rFonts w:ascii="Avenir Book" w:eastAsia="Arial Unicode MS" w:hAnsi="Avenir Book" w:cs="Arial Unicode MS"/>
+                <w:bCs/>
+                <w:sz w:val="20"/>
+                <w:szCs w:val="22"/>
+                <w:lang w:val="es-MX"/>
+              </w:rPr>
+              <w:t xml:space="preserve">         IVA = total _comida *.16</w:t>
+            </w:r>
+          </w:p>
+          <w:p>
+            <w:pPr>
+              <w:pStyle w:val="NoSpacing"/>
+              <w:ind w:left="720"/>
+              <w:rPr>
+                <w:rFonts w:ascii="Avenir Book" w:eastAsia="Arial Unicode MS" w:hAnsi="Avenir Book" w:cs="Arial Unicode MS"/>
+                <w:bCs/>
+                <w:sz w:val="20"/>
+                <w:szCs w:val="22"/>
+                <w:lang w:val="es-MX"/>
+              </w:rPr>
+            </w:pPr>
+            <w:r>
+              <w:rPr>
+                <w:rFonts w:ascii="Avenir Book" w:eastAsia="Arial Unicode MS" w:hAnsi="Avenir Book" w:cs="Arial Unicode MS"/>
+                <w:bCs/>
+                <w:sz w:val="20"/>
+                <w:szCs w:val="22"/>
+                <w:lang w:val="es-MX"/>
+              </w:rPr>
+              <w:t xml:space="preserve">        Total_pagar = total_ comida + propina + iva </w:t>
+            </w:r>
+          </w:p>
+          <w:p>
+            <w:pPr>
+              <w:pStyle w:val="NoSpacing"/>
+              <w:rPr>
+                <w:rFonts w:ascii="Avenir Book" w:eastAsia="Arial Unicode MS" w:hAnsi="Avenir Book" w:cs="Arial Unicode MS"/>
+                <w:bCs/>
+                <w:sz w:val="20"/>
+                <w:szCs w:val="22"/>
+                <w:lang w:val="es-MX"/>
+              </w:rPr>
+            </w:pPr>
+          </w:p>
+          <w:p>
+            <w:pPr>
+              <w:pStyle w:val="NoSpacing"/>
               <w:rPr>
                 <w:rFonts w:ascii="Avenir Book" w:eastAsia="Arial Unicode MS" w:hAnsi="Avenir Book" w:cs="Arial Unicode MS"/>
                 <w:bCs/>
@@ -2926,48 +3242,204 @@
           </w:p>
           <w:p>
             <w:pPr>
-              <w:pStyle w:val="Sinespaciado"/>
-              <w:rPr>
-                <w:rFonts w:ascii="Avenir Book" w:eastAsia="Arial Unicode MS" w:hAnsi="Avenir Book" w:cs="Arial Unicode MS"/>
-                <w:bCs/>
-                <w:sz w:val="20"/>
-                <w:szCs w:val="22"/>
-                <w:lang w:val="es-MX"/>
-              </w:rPr>
-            </w:pPr>
-          </w:p>
-          <w:p>
-            <w:pPr>
-              <w:pStyle w:val="Sinespaciado"/>
-              <w:rPr>
-                <w:rFonts w:ascii="Avenir Book" w:eastAsia="Arial Unicode MS" w:hAnsi="Avenir Book" w:cs="Arial Unicode MS"/>
-                <w:bCs/>
-                <w:sz w:val="20"/>
-                <w:szCs w:val="22"/>
-                <w:lang w:val="es-MX"/>
-              </w:rPr>
-            </w:pPr>
-          </w:p>
-          <w:p>
-            <w:pPr>
-              <w:pStyle w:val="Sinespaciado"/>
-              <w:rPr>
-                <w:rFonts w:ascii="Avenir Book" w:eastAsia="Arial Unicode MS" w:hAnsi="Avenir Book" w:cs="Arial Unicode MS"/>
-                <w:bCs/>
-                <w:sz w:val="20"/>
-                <w:szCs w:val="22"/>
-                <w:lang w:val="es-MX"/>
-              </w:rPr>
-            </w:pPr>
-            <w:r>
-              <w:rPr>
-                <w:rFonts w:ascii="Avenir Book" w:eastAsia="Arial Unicode MS" w:hAnsi="Avenir Book" w:cs="Arial Unicode MS"/>
-                <w:bCs/>
-                <w:sz w:val="20"/>
-                <w:szCs w:val="22"/>
-                <w:lang w:val="es-MX"/>
-              </w:rPr>
-              <w:lastRenderedPageBreak/>
+              <w:pStyle w:val="NoSpacing"/>
+              <w:rPr>
+                <w:rFonts w:ascii="Avenir Book" w:eastAsia="Arial Unicode MS" w:hAnsi="Avenir Book" w:cs="Arial Unicode MS"/>
+                <w:bCs/>
+                <w:sz w:val="20"/>
+                <w:szCs w:val="22"/>
+                <w:lang w:val="es-MX"/>
+              </w:rPr>
+            </w:pPr>
+          </w:p>
+          <w:p>
+            <w:pPr>
+              <w:pStyle w:val="NoSpacing"/>
+              <w:numPr>
+                <w:ilvl w:val="0"/>
+                <w:numId w:val="11"/>
+              </w:numPr>
+              <w:rPr>
+                <w:rFonts w:ascii="Avenir Book" w:eastAsia="Arial Unicode MS" w:hAnsi="Avenir Book" w:cs="Arial Unicode MS"/>
+                <w:bCs/>
+                <w:sz w:val="20"/>
+                <w:szCs w:val="22"/>
+                <w:lang w:val="es-MX"/>
+              </w:rPr>
+            </w:pPr>
+            <w:r>
+              <w:rPr>
+                <w:rFonts w:ascii="Avenir Book" w:eastAsia="Arial Unicode MS" w:hAnsi="Avenir Book" w:cs="Arial Unicode MS"/>
+                <w:bCs/>
+                <w:sz w:val="20"/>
+                <w:szCs w:val="22"/>
+                <w:lang w:val="es-MX"/>
+              </w:rPr>
+              <w:t>Leer el total de la comida</w:t>
+            </w:r>
+          </w:p>
+          <w:p>
+            <w:pPr>
+              <w:pStyle w:val="NoSpacing"/>
+              <w:numPr>
+                <w:ilvl w:val="0"/>
+                <w:numId w:val="11"/>
+              </w:numPr>
+              <w:rPr>
+                <w:rFonts w:ascii="Avenir Book" w:eastAsia="Arial Unicode MS" w:hAnsi="Avenir Book" w:cs="Arial Unicode MS"/>
+                <w:bCs/>
+                <w:sz w:val="20"/>
+                <w:szCs w:val="22"/>
+                <w:lang w:val="es-MX"/>
+              </w:rPr>
+            </w:pPr>
+            <w:r>
+              <w:rPr>
+                <w:rFonts w:ascii="Avenir Book" w:eastAsia="Arial Unicode MS" w:hAnsi="Avenir Book" w:cs="Arial Unicode MS"/>
+                <w:bCs/>
+                <w:sz w:val="20"/>
+                <w:szCs w:val="22"/>
+                <w:lang w:val="es-MX"/>
+              </w:rPr>
+              <w:t>Calcular</w:t>
+            </w:r>
+            <w:r>
+              <w:rPr>
+                <w:rFonts w:ascii="Avenir Book" w:eastAsia="Arial Unicode MS" w:hAnsi="Avenir Book" w:cs="Arial Unicode MS"/>
+                <w:bCs/>
+                <w:sz w:val="20"/>
+                <w:szCs w:val="22"/>
+                <w:lang w:val="es-MX"/>
+              </w:rPr>
+              <w:t xml:space="preserve"> </w:t>
+            </w:r>
+          </w:p>
+          <w:p>
+            <w:pPr>
+              <w:pStyle w:val="NoSpacing"/>
+              <w:ind w:left="720"/>
+              <w:rPr>
+                <w:rFonts w:ascii="Avenir Book" w:eastAsia="Arial Unicode MS" w:hAnsi="Avenir Book" w:cs="Arial Unicode MS"/>
+                <w:bCs/>
+                <w:sz w:val="20"/>
+                <w:szCs w:val="22"/>
+                <w:lang w:val="es-MX"/>
+              </w:rPr>
+            </w:pPr>
+            <w:r>
+              <w:rPr>
+                <w:rFonts w:ascii="Avenir Book" w:eastAsia="Arial Unicode MS" w:hAnsi="Avenir Book" w:cs="Arial Unicode MS"/>
+                <w:bCs/>
+                <w:sz w:val="20"/>
+                <w:szCs w:val="22"/>
+                <w:lang w:val="es-MX"/>
+              </w:rPr>
+              <w:t>propina = total_comida * .13</w:t>
+            </w:r>
+          </w:p>
+          <w:p>
+            <w:pPr>
+              <w:pStyle w:val="NoSpacing"/>
+              <w:ind w:left="720"/>
+              <w:rPr>
+                <w:rFonts w:ascii="Avenir Book" w:eastAsia="Arial Unicode MS" w:hAnsi="Avenir Book" w:cs="Arial Unicode MS"/>
+                <w:bCs/>
+                <w:sz w:val="20"/>
+                <w:szCs w:val="22"/>
+                <w:lang w:val="es-MX"/>
+              </w:rPr>
+            </w:pPr>
+            <w:r>
+              <w:rPr>
+                <w:rFonts w:ascii="Avenir Book" w:eastAsia="Arial Unicode MS" w:hAnsi="Avenir Book" w:cs="Arial Unicode MS"/>
+                <w:bCs/>
+                <w:sz w:val="20"/>
+                <w:szCs w:val="22"/>
+                <w:lang w:val="es-MX"/>
+              </w:rPr>
+              <w:t>IVA = total _comida *.16</w:t>
+            </w:r>
+          </w:p>
+          <w:p>
+            <w:pPr>
+              <w:pStyle w:val="NoSpacing"/>
+              <w:ind w:left="720"/>
+              <w:rPr>
+                <w:rFonts w:ascii="Avenir Book" w:eastAsia="Arial Unicode MS" w:hAnsi="Avenir Book" w:cs="Arial Unicode MS"/>
+                <w:bCs/>
+                <w:sz w:val="20"/>
+                <w:szCs w:val="22"/>
+                <w:lang w:val="es-MX"/>
+              </w:rPr>
+            </w:pPr>
+            <w:r>
+              <w:rPr>
+                <w:rFonts w:ascii="Avenir Book" w:eastAsia="Arial Unicode MS" w:hAnsi="Avenir Book" w:cs="Arial Unicode MS"/>
+                <w:bCs/>
+                <w:sz w:val="20"/>
+                <w:szCs w:val="22"/>
+                <w:lang w:val="es-MX"/>
+              </w:rPr>
+              <w:t xml:space="preserve">Total_pagar = total_ comida + propina + iva </w:t>
+            </w:r>
+          </w:p>
+          <w:p>
+            <w:pPr>
+              <w:pStyle w:val="NoSpacing"/>
+              <w:numPr>
+                <w:ilvl w:val="0"/>
+                <w:numId w:val="11"/>
+              </w:numPr>
+              <w:rPr>
+                <w:rFonts w:ascii="Avenir Book" w:eastAsia="Arial Unicode MS" w:hAnsi="Avenir Book" w:cs="Arial Unicode MS"/>
+                <w:bCs/>
+                <w:sz w:val="20"/>
+                <w:szCs w:val="22"/>
+                <w:lang w:val="es-MX"/>
+              </w:rPr>
+            </w:pPr>
+            <w:r>
+              <w:rPr>
+                <w:rFonts w:ascii="Avenir Book" w:eastAsia="Arial Unicode MS" w:hAnsi="Avenir Book" w:cs="Arial Unicode MS"/>
+                <w:bCs/>
+                <w:sz w:val="20"/>
+                <w:szCs w:val="22"/>
+                <w:lang w:val="es-MX"/>
+              </w:rPr>
+              <w:t>Imprimir total_comida, propina, IVA, total_pagar</w:t>
+            </w:r>
+          </w:p>
+          <w:p>
+            <w:pPr>
+              <w:pStyle w:val="NoSpacing"/>
+              <w:rPr>
+                <w:rFonts w:ascii="Avenir Book" w:eastAsia="Arial Unicode MS" w:hAnsi="Avenir Book" w:cs="Arial Unicode MS"/>
+                <w:bCs/>
+                <w:sz w:val="20"/>
+                <w:szCs w:val="22"/>
+                <w:lang w:val="es-MX"/>
+              </w:rPr>
+            </w:pPr>
+          </w:p>
+          <w:p>
+            <w:pPr>
+              <w:pStyle w:val="NoSpacing"/>
+              <w:rPr>
+                <w:rFonts w:ascii="Avenir Book" w:eastAsia="Arial Unicode MS" w:hAnsi="Avenir Book" w:cs="Arial Unicode MS"/>
+                <w:bCs/>
+                <w:sz w:val="20"/>
+                <w:szCs w:val="22"/>
+                <w:lang w:val="es-MX"/>
+              </w:rPr>
+            </w:pPr>
+            <w:r>
+              <w:rPr>
+                <w:rFonts w:ascii="Avenir Book" w:eastAsia="Arial Unicode MS" w:hAnsi="Avenir Book" w:cs="Arial Unicode MS"/>
+                <w:bCs/>
+                <w:sz w:val="20"/>
+                <w:szCs w:val="22"/>
+                <w:lang w:val="es-MX"/>
+              </w:rPr>
               <w:t xml:space="preserve">El programa lo </w:t>
             </w:r>
             <w:r>
@@ -3037,7 +3509,7 @@
           </w:p>
           <w:p>
             <w:pPr>
-              <w:pStyle w:val="Sinespaciado"/>
+              <w:pStyle w:val="NoSpacing"/>
               <w:rPr>
                 <w:rFonts w:ascii="Avenir Book" w:eastAsia="Arial Unicode MS" w:hAnsi="Avenir Book" w:cs="Arial Unicode MS"/>
                 <w:sz w:val="22"/>
@@ -3055,7 +3527,7 @@
           </w:tcPr>
           <w:p>
             <w:pPr>
-              <w:pStyle w:val="Sinespaciado"/>
+              <w:pStyle w:val="NoSpacing"/>
               <w:rPr>
                 <w:rFonts w:ascii="Avenir Book" w:eastAsia="Arial Unicode MS" w:hAnsi="Avenir Book" w:cs="Arial Unicode MS"/>
                 <w:bCs/>
@@ -3130,7 +3602,7 @@
           </w:p>
           <w:p>
             <w:pPr>
-              <w:pStyle w:val="Sinespaciado"/>
+              <w:pStyle w:val="NoSpacing"/>
               <w:rPr>
                 <w:rFonts w:ascii="Avenir Book" w:eastAsia="Arial Unicode MS" w:hAnsi="Avenir Book" w:cs="Arial Unicode MS"/>
                 <w:b/>
@@ -3143,7 +3615,7 @@
           </w:p>
           <w:p>
             <w:pPr>
-              <w:pStyle w:val="Sinespaciado"/>
+              <w:pStyle w:val="NoSpacing"/>
               <w:rPr>
                 <w:rFonts w:ascii="Consolas" w:eastAsia="Arial Unicode MS" w:hAnsi="Consolas" w:cs="Arial Unicode MS"/>
                 <w:b/>
@@ -3179,7 +3651,7 @@
           </w:p>
           <w:p>
             <w:pPr>
-              <w:pStyle w:val="Sinespaciado"/>
+              <w:pStyle w:val="NoSpacing"/>
               <w:rPr>
                 <w:rFonts w:ascii="Consolas" w:eastAsia="Arial Unicode MS" w:hAnsi="Consolas" w:cs="Arial Unicode MS"/>
                 <w:bCs/>
@@ -3211,7 +3683,7 @@
           </w:p>
           <w:p>
             <w:pPr>
-              <w:pStyle w:val="Sinespaciado"/>
+              <w:pStyle w:val="NoSpacing"/>
               <w:rPr>
                 <w:rFonts w:ascii="Consolas" w:eastAsia="Arial Unicode MS" w:hAnsi="Consolas" w:cs="Arial Unicode MS"/>
                 <w:bCs/>
@@ -3253,7 +3725,7 @@
           </w:p>
           <w:p>
             <w:pPr>
-              <w:pStyle w:val="Sinespaciado"/>
+              <w:pStyle w:val="NoSpacing"/>
               <w:rPr>
                 <w:rFonts w:ascii="Consolas" w:eastAsia="Arial Unicode MS" w:hAnsi="Consolas" w:cs="Arial Unicode MS"/>
                 <w:bCs/>
@@ -3295,7 +3767,7 @@
           </w:p>
           <w:p>
             <w:pPr>
-              <w:pStyle w:val="Sinespaciado"/>
+              <w:pStyle w:val="NoSpacing"/>
               <w:rPr>
                 <w:rFonts w:ascii="Consolas" w:eastAsia="Arial Unicode MS" w:hAnsi="Consolas" w:cs="Arial Unicode MS"/>
                 <w:bCs/>
@@ -3317,19 +3789,19 @@
           </w:p>
           <w:p>
             <w:pPr>
-              <w:pStyle w:val="Sinespaciado"/>
-              <w:rPr>
-                <w:rFonts w:ascii="Consolas" w:eastAsia="Arial Unicode MS" w:hAnsi="Consolas" w:cs="Arial Unicode MS"/>
-                <w:bCs/>
-                <w:sz w:val="20"/>
-                <w:szCs w:val="22"/>
-                <w:lang w:val="es-MX"/>
-              </w:rPr>
-            </w:pPr>
-          </w:p>
-          <w:p>
-            <w:pPr>
-              <w:pStyle w:val="Sinespaciado"/>
+              <w:pStyle w:val="NoSpacing"/>
+              <w:rPr>
+                <w:rFonts w:ascii="Consolas" w:eastAsia="Arial Unicode MS" w:hAnsi="Consolas" w:cs="Arial Unicode MS"/>
+                <w:bCs/>
+                <w:sz w:val="20"/>
+                <w:szCs w:val="22"/>
+                <w:lang w:val="es-MX"/>
+              </w:rPr>
+            </w:pPr>
+          </w:p>
+          <w:p>
+            <w:pPr>
+              <w:pStyle w:val="NoSpacing"/>
               <w:rPr>
                 <w:rFonts w:ascii="Consolas" w:eastAsia="Arial Unicode MS" w:hAnsi="Consolas" w:cs="Arial Unicode MS"/>
                 <w:b/>
@@ -3365,7 +3837,7 @@
           </w:p>
           <w:p>
             <w:pPr>
-              <w:pStyle w:val="Sinespaciado"/>
+              <w:pStyle w:val="NoSpacing"/>
               <w:rPr>
                 <w:rFonts w:ascii="Consolas" w:eastAsia="Arial Unicode MS" w:hAnsi="Consolas" w:cs="Arial Unicode MS"/>
                 <w:bCs/>
@@ -3387,7 +3859,7 @@
           </w:p>
           <w:p>
             <w:pPr>
-              <w:pStyle w:val="Sinespaciado"/>
+              <w:pStyle w:val="NoSpacing"/>
               <w:rPr>
                 <w:rFonts w:ascii="Consolas" w:eastAsia="Arial Unicode MS" w:hAnsi="Consolas" w:cs="Arial Unicode MS"/>
                 <w:bCs/>
@@ -3439,7 +3911,7 @@
           </w:p>
           <w:p>
             <w:pPr>
-              <w:pStyle w:val="Sinespaciado"/>
+              <w:pStyle w:val="NoSpacing"/>
               <w:rPr>
                 <w:rFonts w:ascii="Consolas" w:eastAsia="Arial Unicode MS" w:hAnsi="Consolas" w:cs="Arial Unicode MS"/>
                 <w:bCs/>
@@ -3491,7 +3963,7 @@
           </w:p>
           <w:p>
             <w:pPr>
-              <w:pStyle w:val="Sinespaciado"/>
+              <w:pStyle w:val="NoSpacing"/>
               <w:rPr>
                 <w:rFonts w:ascii="Avenir Book" w:eastAsia="Arial Unicode MS" w:hAnsi="Avenir Book" w:cs="Arial Unicode MS"/>
                 <w:bCs/>
@@ -3506,7 +3978,7 @@
     </w:tbl>
     <w:p>
       <w:pPr>
-        <w:pStyle w:val="Sinespaciado"/>
+        <w:pStyle w:val="NoSpacing"/>
         <w:rPr>
           <w:rFonts w:ascii="Avenir Book" w:eastAsia="Arial Unicode MS" w:hAnsi="Avenir Book" w:cs="Arial Unicode MS"/>
           <w:sz w:val="22"/>
@@ -3517,7 +3989,7 @@
     </w:p>
     <w:p>
       <w:pPr>
-        <w:pStyle w:val="Sinespaciado"/>
+        <w:pStyle w:val="NoSpacing"/>
         <w:rPr>
           <w:rFonts w:ascii="Avenir Book" w:eastAsia="Arial Unicode MS" w:hAnsi="Avenir Book" w:cs="Arial Unicode MS"/>
           <w:sz w:val="22"/>
@@ -3528,7 +4000,7 @@
     </w:p>
     <w:p>
       <w:pPr>
-        <w:pStyle w:val="Sinespaciado"/>
+        <w:pStyle w:val="NoSpacing"/>
         <w:rPr>
           <w:rFonts w:ascii="Avenir Book" w:eastAsia="Arial Unicode MS" w:hAnsi="Avenir Book" w:cs="Arial Unicode MS"/>
           <w:sz w:val="22"/>
@@ -3539,7 +4011,7 @@
     </w:p>
     <w:p>
       <w:pPr>
-        <w:pStyle w:val="Sinespaciado"/>
+        <w:pStyle w:val="NoSpacing"/>
         <w:rPr>
           <w:rFonts w:ascii="Avenir Book" w:eastAsia="Arial Unicode MS" w:hAnsi="Avenir Book" w:cs="Arial Unicode MS"/>
           <w:bCs/>
@@ -3582,7 +4054,7 @@
     </w:p>
     <w:p>
       <w:pPr>
-        <w:pStyle w:val="Sinespaciado"/>
+        <w:pStyle w:val="NoSpacing"/>
         <w:numPr>
           <w:ilvl w:val="0"/>
           <w:numId w:val="5"/>
@@ -3618,7 +4090,7 @@
     </w:p>
     <w:p>
       <w:pPr>
-        <w:pStyle w:val="Sinespaciado"/>
+        <w:pStyle w:val="NoSpacing"/>
         <w:numPr>
           <w:ilvl w:val="1"/>
           <w:numId w:val="5"/>
@@ -3664,7 +4136,7 @@
     </w:p>
     <w:p>
       <w:pPr>
-        <w:pStyle w:val="Sinespaciado"/>
+        <w:pStyle w:val="NoSpacing"/>
         <w:numPr>
           <w:ilvl w:val="1"/>
           <w:numId w:val="5"/>
@@ -3700,7 +4172,7 @@
     </w:p>
     <w:p>
       <w:pPr>
-        <w:pStyle w:val="Sinespaciado"/>
+        <w:pStyle w:val="NoSpacing"/>
         <w:numPr>
           <w:ilvl w:val="0"/>
           <w:numId w:val="4"/>
@@ -3724,7 +4196,7 @@
     </w:p>
     <w:p>
       <w:pPr>
-        <w:pStyle w:val="Sinespaciado"/>
+        <w:pStyle w:val="NoSpacing"/>
         <w:numPr>
           <w:ilvl w:val="1"/>
           <w:numId w:val="4"/>
@@ -3748,7 +4220,7 @@
     </w:p>
     <w:p>
       <w:pPr>
-        <w:pStyle w:val="Sinespaciado"/>
+        <w:pStyle w:val="NoSpacing"/>
         <w:numPr>
           <w:ilvl w:val="1"/>
           <w:numId w:val="4"/>
@@ -3772,7 +4244,7 @@
     </w:p>
     <w:p>
       <w:pPr>
-        <w:pStyle w:val="Sinespaciado"/>
+        <w:pStyle w:val="NoSpacing"/>
         <w:numPr>
           <w:ilvl w:val="1"/>
           <w:numId w:val="4"/>
@@ -3796,7 +4268,7 @@
     </w:p>
     <w:p>
       <w:pPr>
-        <w:pStyle w:val="Sinespaciado"/>
+        <w:pStyle w:val="NoSpacing"/>
         <w:rPr>
           <w:rFonts w:ascii="Avenir Book" w:eastAsia="Arial Unicode MS" w:hAnsi="Avenir Book" w:cs="Arial Unicode MS"/>
           <w:sz w:val="22"/>
@@ -3807,7 +4279,7 @@
     </w:p>
     <w:tbl>
       <w:tblPr>
-        <w:tblStyle w:val="Tablaconcuadrcula"/>
+        <w:tblStyle w:val="TableGrid"/>
         <w:tblW w:w="0" w:type="auto"/>
         <w:tblLook w:val="04A0" w:firstRow="1" w:lastRow="0" w:firstColumn="1" w:lastColumn="0" w:noHBand="0" w:noVBand="1"/>
       </w:tblPr>
@@ -3821,7 +4293,7 @@
           </w:tcPr>
           <w:p>
             <w:pPr>
-              <w:pStyle w:val="Sinespaciado"/>
+              <w:pStyle w:val="NoSpacing"/>
               <w:rPr>
                 <w:rFonts w:ascii="Avenir Book" w:eastAsia="Arial Unicode MS" w:hAnsi="Avenir Book" w:cs="Arial Unicode MS"/>
                 <w:bCs/>
@@ -3854,13 +4326,13 @@
           </w:p>
           <w:p>
             <w:pPr>
-              <w:pStyle w:val="Sinespaciado"/>
-              <w:rPr>
-                <w:rFonts w:ascii="Avenir Book" w:eastAsia="Arial Unicode MS" w:hAnsi="Avenir Book" w:cs="Arial Unicode MS"/>
-                <w:bCs/>
-                <w:sz w:val="20"/>
-                <w:szCs w:val="22"/>
-                <w:lang w:val="es-MX"/>
+              <w:pStyle w:val="NoSpacing"/>
+              <w:rPr>
+                <w:rFonts w:ascii="Avenir Book" w:eastAsia="Arial Unicode MS" w:hAnsi="Avenir Book" w:cs="Arial Unicode MS"/>
+                <w:bCs/>
+                <w:sz w:val="20"/>
+                <w:szCs w:val="22"/>
+                <w:lang w:val="es-ES"/>
               </w:rPr>
             </w:pPr>
             <w:r>
@@ -3873,10 +4345,20 @@
               </w:rPr>
               <w:t>Entradas:</w:t>
             </w:r>
-          </w:p>
-          <w:p>
-            <w:pPr>
-              <w:pStyle w:val="Sinespaciado"/>
+            <w:r>
+              <w:rPr>
+                <w:rFonts w:ascii="Avenir Book" w:eastAsia="Arial Unicode MS" w:hAnsi="Avenir Book" w:cs="Arial Unicode MS"/>
+                <w:bCs/>
+                <w:sz w:val="20"/>
+                <w:szCs w:val="22"/>
+                <w:lang w:val="es-MX"/>
+              </w:rPr>
+              <w:t xml:space="preserve"> el número de mujeres inscritas, el número de hombres inscritos.</w:t>
+            </w:r>
+          </w:p>
+          <w:p>
+            <w:pPr>
+              <w:pStyle w:val="NoSpacing"/>
               <w:rPr>
                 <w:rFonts w:ascii="Avenir Book" w:eastAsia="Arial Unicode MS" w:hAnsi="Avenir Book" w:cs="Arial Unicode MS"/>
                 <w:bCs/>
@@ -3895,16 +4377,26 @@
               </w:rPr>
               <w:t>Salidas:</w:t>
             </w:r>
-          </w:p>
-          <w:p>
-            <w:pPr>
-              <w:pStyle w:val="Sinespaciado"/>
-              <w:rPr>
-                <w:rFonts w:ascii="Avenir Book" w:eastAsia="Arial Unicode MS" w:hAnsi="Avenir Book" w:cs="Arial Unicode MS"/>
-                <w:bCs/>
-                <w:sz w:val="20"/>
-                <w:szCs w:val="22"/>
-                <w:lang w:val="es-MX"/>
+            <w:r>
+              <w:rPr>
+                <w:rFonts w:ascii="Avenir Book" w:eastAsia="Arial Unicode MS" w:hAnsi="Avenir Book" w:cs="Arial Unicode MS"/>
+                <w:bCs/>
+                <w:sz w:val="20"/>
+                <w:szCs w:val="22"/>
+                <w:lang w:val="es-MX"/>
+              </w:rPr>
+              <w:t xml:space="preserve"> El número total de alumnos inscritos, porcentaje de mujeres, porcentajes de hombres</w:t>
+            </w:r>
+          </w:p>
+          <w:p>
+            <w:pPr>
+              <w:pStyle w:val="NoSpacing"/>
+              <w:rPr>
+                <w:rFonts w:ascii="Avenir Book" w:eastAsia="Arial Unicode MS" w:hAnsi="Avenir Book" w:cs="Arial Unicode MS"/>
+                <w:bCs/>
+                <w:sz w:val="20"/>
+                <w:szCs w:val="22"/>
+                <w:lang w:val="es-ES"/>
               </w:rPr>
             </w:pPr>
             <w:r>
@@ -3917,22 +4409,106 @@
               </w:rPr>
               <w:t>Relación E/S:</w:t>
             </w:r>
-          </w:p>
-          <w:p>
-            <w:pPr>
-              <w:pStyle w:val="Sinespaciado"/>
-              <w:rPr>
-                <w:rFonts w:ascii="Avenir Book" w:eastAsia="Arial Unicode MS" w:hAnsi="Avenir Book" w:cs="Arial Unicode MS"/>
-                <w:bCs/>
-                <w:sz w:val="20"/>
-                <w:szCs w:val="22"/>
-                <w:lang w:val="es-MX"/>
-              </w:rPr>
-            </w:pPr>
-          </w:p>
-          <w:p>
-            <w:pPr>
-              <w:pStyle w:val="Sinespaciado"/>
+            <w:r>
+              <w:rPr>
+                <w:rFonts w:ascii="Avenir Book" w:eastAsia="Arial Unicode MS" w:hAnsi="Avenir Book" w:cs="Arial Unicode MS"/>
+                <w:bCs/>
+                <w:sz w:val="20"/>
+                <w:szCs w:val="22"/>
+                <w:lang w:val="es-ES"/>
+              </w:rPr>
+              <w:t xml:space="preserve"> total de </w:t>
+            </w:r>
+            <w:r>
+              <w:rPr>
+                <w:rFonts w:ascii="Avenir Book" w:eastAsia="Arial Unicode MS" w:hAnsi="Avenir Book" w:cs="Arial Unicode MS"/>
+                <w:bCs/>
+                <w:sz w:val="20"/>
+                <w:szCs w:val="22"/>
+                <w:lang w:val="es-ES"/>
+              </w:rPr>
+              <w:t>inscritos</w:t>
+            </w:r>
+            <w:r>
+              <w:rPr>
+                <w:rFonts w:ascii="Avenir Book" w:eastAsia="Arial Unicode MS" w:hAnsi="Avenir Book" w:cs="Arial Unicode MS"/>
+                <w:bCs/>
+                <w:sz w:val="20"/>
+                <w:szCs w:val="22"/>
+                <w:lang w:val="es-ES"/>
+              </w:rPr>
+              <w:t xml:space="preserve"> = mujeres inscritas  + hombres inscritos</w:t>
+            </w:r>
+          </w:p>
+          <w:p>
+            <w:pPr>
+              <w:pStyle w:val="NoSpacing"/>
+              <w:rPr>
+                <w:rFonts w:ascii="Avenir Book" w:eastAsia="Arial Unicode MS" w:hAnsi="Avenir Book" w:cs="Arial Unicode MS"/>
+                <w:bCs/>
+                <w:sz w:val="20"/>
+                <w:szCs w:val="22"/>
+                <w:lang w:val="es-ES"/>
+              </w:rPr>
+            </w:pPr>
+            <w:r>
+              <w:rPr>
+                <w:rFonts w:ascii="Avenir Book" w:eastAsia="Arial Unicode MS" w:hAnsi="Avenir Book" w:cs="Arial Unicode MS"/>
+                <w:bCs/>
+                <w:sz w:val="20"/>
+                <w:szCs w:val="22"/>
+                <w:lang w:val="es-ES"/>
+              </w:rPr>
+              <w:t xml:space="preserve">                     Porcentaje de mujeres =</w:t>
+            </w:r>
+            <w:r>
+              <w:rPr>
+                <w:rFonts w:ascii="Avenir Book" w:eastAsia="Arial Unicode MS" w:hAnsi="Avenir Book" w:cs="Arial Unicode MS"/>
+                <w:bCs/>
+                <w:sz w:val="20"/>
+                <w:szCs w:val="22"/>
+                <w:lang w:val="es-ES"/>
+              </w:rPr>
+              <w:t xml:space="preserve"> total de alumnos * 100 /mujeres inscritas</w:t>
+            </w:r>
+          </w:p>
+          <w:p>
+            <w:pPr>
+              <w:pStyle w:val="NoSpacing"/>
+              <w:rPr>
+                <w:rFonts w:ascii="Avenir Book" w:eastAsia="Arial Unicode MS" w:hAnsi="Avenir Book" w:cs="Arial Unicode MS"/>
+                <w:bCs/>
+                <w:sz w:val="20"/>
+                <w:szCs w:val="22"/>
+                <w:lang w:val="es-ES"/>
+              </w:rPr>
+            </w:pPr>
+            <w:r>
+              <w:rPr>
+                <w:rFonts w:ascii="Avenir Book" w:eastAsia="Arial Unicode MS" w:hAnsi="Avenir Book" w:cs="Arial Unicode MS"/>
+                <w:bCs/>
+                <w:sz w:val="20"/>
+                <w:szCs w:val="22"/>
+                <w:lang w:val="es-ES"/>
+              </w:rPr>
+              <w:t xml:space="preserve">                     Porcentaje de hombres = total de alumnos * 100 / hombres inscritos</w:t>
+            </w:r>
+          </w:p>
+          <w:p>
+            <w:pPr>
+              <w:pStyle w:val="NoSpacing"/>
+              <w:rPr>
+                <w:rFonts w:ascii="Avenir Book" w:eastAsia="Arial Unicode MS" w:hAnsi="Avenir Book" w:cs="Arial Unicode MS"/>
+                <w:bCs/>
+                <w:sz w:val="20"/>
+                <w:szCs w:val="22"/>
+                <w:lang w:val="es-ES"/>
+              </w:rPr>
+            </w:pPr>
+          </w:p>
+          <w:p>
+            <w:pPr>
+              <w:pStyle w:val="NoSpacing"/>
               <w:rPr>
                 <w:rFonts w:ascii="Avenir Book" w:eastAsia="Arial Unicode MS" w:hAnsi="Avenir Book" w:cs="Arial Unicode MS"/>
                 <w:bCs/>
@@ -3985,31 +4561,185 @@
           </w:p>
           <w:p>
             <w:pPr>
-              <w:pStyle w:val="Sinespaciado"/>
-              <w:rPr>
-                <w:rFonts w:ascii="Avenir Book" w:eastAsia="Arial Unicode MS" w:hAnsi="Avenir Book" w:cs="Arial Unicode MS"/>
-                <w:bCs/>
-                <w:sz w:val="20"/>
-                <w:szCs w:val="22"/>
-                <w:lang w:val="es-MX"/>
-              </w:rPr>
-            </w:pPr>
-          </w:p>
-          <w:p>
-            <w:pPr>
-              <w:pStyle w:val="Sinespaciado"/>
-              <w:rPr>
-                <w:rFonts w:ascii="Avenir Book" w:eastAsia="Arial Unicode MS" w:hAnsi="Avenir Book" w:cs="Arial Unicode MS"/>
-                <w:bCs/>
-                <w:sz w:val="20"/>
-                <w:szCs w:val="22"/>
-                <w:lang w:val="es-MX"/>
-              </w:rPr>
-            </w:pPr>
-          </w:p>
-          <w:p>
-            <w:pPr>
-              <w:pStyle w:val="Sinespaciado"/>
+              <w:pStyle w:val="NoSpacing"/>
+              <w:rPr>
+                <w:rFonts w:ascii="Avenir Book" w:eastAsia="Arial Unicode MS" w:hAnsi="Avenir Book" w:cs="Arial Unicode MS"/>
+                <w:bCs/>
+                <w:sz w:val="20"/>
+                <w:szCs w:val="22"/>
+                <w:lang w:val="es-MX"/>
+              </w:rPr>
+            </w:pPr>
+          </w:p>
+          <w:p>
+            <w:pPr>
+              <w:pStyle w:val="NoSpacing"/>
+              <w:numPr>
+                <w:ilvl w:val="0"/>
+                <w:numId w:val="12"/>
+              </w:numPr>
+              <w:rPr>
+                <w:rFonts w:ascii="Avenir Book" w:eastAsia="Arial Unicode MS" w:hAnsi="Avenir Book" w:cs="Arial Unicode MS"/>
+                <w:bCs/>
+                <w:sz w:val="20"/>
+                <w:szCs w:val="22"/>
+                <w:lang w:val="es-MX"/>
+              </w:rPr>
+            </w:pPr>
+            <w:r>
+              <w:rPr>
+                <w:rFonts w:ascii="Avenir Book" w:eastAsia="Arial Unicode MS" w:hAnsi="Avenir Book" w:cs="Arial Unicode MS"/>
+                <w:bCs/>
+                <w:sz w:val="20"/>
+                <w:szCs w:val="22"/>
+                <w:lang w:val="es-MX"/>
+              </w:rPr>
+              <w:t>Leer el número de mujeres inscritas, el número de hombres inscritos</w:t>
+            </w:r>
+          </w:p>
+          <w:p>
+            <w:pPr>
+              <w:pStyle w:val="NoSpacing"/>
+              <w:numPr>
+                <w:ilvl w:val="0"/>
+                <w:numId w:val="12"/>
+              </w:numPr>
+              <w:rPr>
+                <w:rFonts w:ascii="Avenir Book" w:eastAsia="Arial Unicode MS" w:hAnsi="Avenir Book" w:cs="Arial Unicode MS"/>
+                <w:bCs/>
+                <w:sz w:val="20"/>
+                <w:szCs w:val="22"/>
+                <w:lang w:val="es-ES"/>
+              </w:rPr>
+            </w:pPr>
+            <w:proofErr w:type="gramStart"/>
+            <w:r>
+              <w:rPr>
+                <w:rFonts w:ascii="Avenir Book" w:eastAsia="Arial Unicode MS" w:hAnsi="Avenir Book" w:cs="Arial Unicode MS"/>
+                <w:bCs/>
+                <w:sz w:val="20"/>
+                <w:szCs w:val="22"/>
+                <w:lang w:val="es-ES"/>
+              </w:rPr>
+              <w:t>T</w:t>
+            </w:r>
+            <w:r>
+              <w:rPr>
+                <w:rFonts w:ascii="Avenir Book" w:eastAsia="Arial Unicode MS" w:hAnsi="Avenir Book" w:cs="Arial Unicode MS"/>
+                <w:bCs/>
+                <w:sz w:val="20"/>
+                <w:szCs w:val="22"/>
+                <w:lang w:val="es-ES"/>
+              </w:rPr>
+              <w:t>otal</w:t>
+            </w:r>
+            <w:proofErr w:type="gramEnd"/>
+            <w:r>
+              <w:rPr>
+                <w:rFonts w:ascii="Avenir Book" w:eastAsia="Arial Unicode MS" w:hAnsi="Avenir Book" w:cs="Arial Unicode MS"/>
+                <w:bCs/>
+                <w:sz w:val="20"/>
+                <w:szCs w:val="22"/>
+                <w:lang w:val="es-ES"/>
+              </w:rPr>
+              <w:t xml:space="preserve"> de </w:t>
+            </w:r>
+            <w:r>
+              <w:rPr>
+                <w:rFonts w:ascii="Avenir Book" w:eastAsia="Arial Unicode MS" w:hAnsi="Avenir Book" w:cs="Arial Unicode MS"/>
+                <w:bCs/>
+                <w:sz w:val="20"/>
+                <w:szCs w:val="22"/>
+                <w:lang w:val="es-ES"/>
+              </w:rPr>
+              <w:t>inscritos = mujeres inscritas + hombres inscritos</w:t>
+            </w:r>
+          </w:p>
+          <w:p>
+            <w:pPr>
+              <w:pStyle w:val="NoSpacing"/>
+              <w:rPr>
+                <w:rFonts w:ascii="Avenir Book" w:eastAsia="Arial Unicode MS" w:hAnsi="Avenir Book" w:cs="Arial Unicode MS"/>
+                <w:bCs/>
+                <w:sz w:val="20"/>
+                <w:szCs w:val="22"/>
+                <w:lang w:val="es-ES"/>
+              </w:rPr>
+            </w:pPr>
+            <w:r>
+              <w:rPr>
+                <w:rFonts w:ascii="Avenir Book" w:eastAsia="Arial Unicode MS" w:hAnsi="Avenir Book" w:cs="Arial Unicode MS"/>
+                <w:bCs/>
+                <w:sz w:val="20"/>
+                <w:szCs w:val="22"/>
+                <w:lang w:val="es-ES"/>
+              </w:rPr>
+              <w:t xml:space="preserve">             Porcentaje de mujeres = total de alumnos * 100 /mujeres inscritas</w:t>
+            </w:r>
+          </w:p>
+          <w:p>
+            <w:pPr>
+              <w:pStyle w:val="NoSpacing"/>
+              <w:rPr>
+                <w:rFonts w:ascii="Avenir Book" w:eastAsia="Arial Unicode MS" w:hAnsi="Avenir Book" w:cs="Arial Unicode MS"/>
+                <w:bCs/>
+                <w:sz w:val="20"/>
+                <w:szCs w:val="22"/>
+                <w:lang w:val="es-ES"/>
+              </w:rPr>
+            </w:pPr>
+            <w:r>
+              <w:rPr>
+                <w:rFonts w:ascii="Avenir Book" w:eastAsia="Arial Unicode MS" w:hAnsi="Avenir Book" w:cs="Arial Unicode MS"/>
+                <w:bCs/>
+                <w:sz w:val="20"/>
+                <w:szCs w:val="22"/>
+                <w:lang w:val="es-ES"/>
+              </w:rPr>
+              <w:t xml:space="preserve">             Porcentaje de hombres = total de alumnos * 100 / hombres inscritos</w:t>
+            </w:r>
+          </w:p>
+          <w:p>
+            <w:pPr>
+              <w:pStyle w:val="NoSpacing"/>
+              <w:numPr>
+                <w:ilvl w:val="0"/>
+                <w:numId w:val="12"/>
+              </w:numPr>
+              <w:rPr>
+                <w:rFonts w:ascii="Avenir Book" w:eastAsia="Arial Unicode MS" w:hAnsi="Avenir Book" w:cs="Arial Unicode MS"/>
+                <w:bCs/>
+                <w:sz w:val="20"/>
+                <w:szCs w:val="22"/>
+                <w:lang w:val="es-MX"/>
+              </w:rPr>
+            </w:pPr>
+            <w:r>
+              <w:rPr>
+                <w:rFonts w:ascii="Avenir Book" w:eastAsia="Arial Unicode MS" w:hAnsi="Avenir Book" w:cs="Arial Unicode MS"/>
+                <w:bCs/>
+                <w:sz w:val="20"/>
+                <w:szCs w:val="22"/>
+                <w:lang w:val="es-MX"/>
+              </w:rPr>
+              <w:t>Imprimir mujeres inscritas, hombres inscritos, total de inscritos, porcentaje de mujeres, porcentaje de hombres</w:t>
+            </w:r>
+          </w:p>
+          <w:p>
+            <w:pPr>
+              <w:pStyle w:val="NoSpacing"/>
+              <w:rPr>
+                <w:rFonts w:ascii="Avenir Book" w:eastAsia="Arial Unicode MS" w:hAnsi="Avenir Book" w:cs="Arial Unicode MS"/>
+                <w:bCs/>
+                <w:sz w:val="20"/>
+                <w:szCs w:val="22"/>
+                <w:lang w:val="es-MX"/>
+              </w:rPr>
+            </w:pPr>
+          </w:p>
+          <w:p>
+            <w:pPr>
+              <w:pStyle w:val="NoSpacing"/>
               <w:rPr>
                 <w:rFonts w:ascii="Avenir Book" w:eastAsia="Arial Unicode MS" w:hAnsi="Avenir Book" w:cs="Arial Unicode MS"/>
                 <w:bCs/>
@@ -4106,7 +4836,7 @@
           </w:p>
           <w:p>
             <w:pPr>
-              <w:pStyle w:val="Sinespaciado"/>
+              <w:pStyle w:val="NoSpacing"/>
               <w:rPr>
                 <w:rFonts w:ascii="Avenir Book" w:eastAsia="Arial Unicode MS" w:hAnsi="Avenir Book" w:cs="Arial Unicode MS"/>
                 <w:sz w:val="22"/>
@@ -4124,7 +4854,7 @@
           </w:tcPr>
           <w:p>
             <w:pPr>
-              <w:pStyle w:val="Sinespaciado"/>
+              <w:pStyle w:val="NoSpacing"/>
               <w:rPr>
                 <w:rFonts w:ascii="Avenir Book" w:eastAsia="Arial Unicode MS" w:hAnsi="Avenir Book" w:cs="Arial Unicode MS"/>
                 <w:bCs/>
@@ -4141,6 +4871,7 @@
                 <w:szCs w:val="20"/>
                 <w:lang w:val="es-MX"/>
               </w:rPr>
+              <w:lastRenderedPageBreak/>
               <w:t>Ejemplo de salida</w:t>
             </w:r>
             <w:r>
@@ -4170,7 +4901,7 @@
           </w:p>
           <w:p>
             <w:pPr>
-              <w:pStyle w:val="Sinespaciado"/>
+              <w:pStyle w:val="NoSpacing"/>
             </w:pPr>
             <w:r>
               <w:rPr>
@@ -4188,7 +4919,7 @@
           </w:p>
           <w:p>
             <w:pPr>
-              <w:pStyle w:val="Sinespaciado"/>
+              <w:pStyle w:val="NoSpacing"/>
               <w:rPr>
                 <w:rFonts w:ascii="Consolas" w:eastAsia="Arial Unicode MS" w:hAnsi="Consolas" w:cs="Arial Unicode MS"/>
                 <w:b/>
@@ -4224,7 +4955,7 @@
           </w:p>
           <w:p>
             <w:pPr>
-              <w:pStyle w:val="Sinespaciado"/>
+              <w:pStyle w:val="NoSpacing"/>
               <w:rPr>
                 <w:rFonts w:ascii="Consolas" w:eastAsia="Arial Unicode MS" w:hAnsi="Consolas" w:cs="Arial Unicode MS"/>
                 <w:b/>
@@ -4260,19 +4991,19 @@
           </w:p>
           <w:p>
             <w:pPr>
-              <w:pStyle w:val="Sinespaciado"/>
-              <w:rPr>
-                <w:rFonts w:ascii="Consolas" w:eastAsia="Arial Unicode MS" w:hAnsi="Consolas" w:cs="Arial Unicode MS"/>
-                <w:bCs/>
-                <w:sz w:val="20"/>
-                <w:szCs w:val="22"/>
-                <w:lang w:val="es-MX"/>
-              </w:rPr>
-            </w:pPr>
-          </w:p>
-          <w:p>
-            <w:pPr>
-              <w:pStyle w:val="Sinespaciado"/>
+              <w:pStyle w:val="NoSpacing"/>
+              <w:rPr>
+                <w:rFonts w:ascii="Consolas" w:eastAsia="Arial Unicode MS" w:hAnsi="Consolas" w:cs="Arial Unicode MS"/>
+                <w:bCs/>
+                <w:sz w:val="20"/>
+                <w:szCs w:val="22"/>
+                <w:lang w:val="es-MX"/>
+              </w:rPr>
+            </w:pPr>
+          </w:p>
+          <w:p>
+            <w:pPr>
+              <w:pStyle w:val="NoSpacing"/>
               <w:rPr>
                 <w:rFonts w:ascii="Consolas" w:eastAsia="Arial Unicode MS" w:hAnsi="Consolas" w:cs="Arial Unicode MS"/>
                 <w:bCs/>
@@ -4314,7 +5045,7 @@
           </w:p>
           <w:p>
             <w:pPr>
-              <w:pStyle w:val="Sinespaciado"/>
+              <w:pStyle w:val="NoSpacing"/>
               <w:rPr>
                 <w:rFonts w:ascii="Consolas" w:eastAsia="Arial Unicode MS" w:hAnsi="Consolas" w:cs="Arial Unicode MS"/>
                 <w:bCs/>
@@ -4376,7 +5107,7 @@
           </w:p>
           <w:p>
             <w:pPr>
-              <w:pStyle w:val="Sinespaciado"/>
+              <w:pStyle w:val="NoSpacing"/>
               <w:rPr>
                 <w:rFonts w:ascii="Consolas" w:eastAsia="Arial Unicode MS" w:hAnsi="Consolas" w:cs="Arial Unicode MS"/>
                 <w:bCs/>
@@ -4438,7 +5169,7 @@
           </w:p>
           <w:p>
             <w:pPr>
-              <w:pStyle w:val="Sinespaciado"/>
+              <w:pStyle w:val="NoSpacing"/>
               <w:rPr>
                 <w:rFonts w:ascii="Avenir Book" w:eastAsia="Arial Unicode MS" w:hAnsi="Avenir Book" w:cs="Arial Unicode MS"/>
                 <w:bCs/>
@@ -4453,7 +5184,7 @@
     </w:tbl>
     <w:p>
       <w:pPr>
-        <w:pStyle w:val="Sinespaciado"/>
+        <w:pStyle w:val="NoSpacing"/>
         <w:rPr>
           <w:rFonts w:ascii="Avenir Book" w:eastAsia="Arial Unicode MS" w:hAnsi="Avenir Book" w:cs="Arial Unicode MS"/>
           <w:sz w:val="22"/>
@@ -4463,7 +5194,7 @@
     </w:p>
     <w:p>
       <w:pPr>
-        <w:pStyle w:val="Sinespaciado"/>
+        <w:pStyle w:val="NoSpacing"/>
         <w:rPr>
           <w:rFonts w:ascii="Avenir Book" w:eastAsia="Arial Unicode MS" w:hAnsi="Avenir Book" w:cs="Arial Unicode MS"/>
           <w:sz w:val="22"/>
@@ -4473,7 +5204,7 @@
     </w:p>
     <w:p>
       <w:pPr>
-        <w:pStyle w:val="Sinespaciado"/>
+        <w:pStyle w:val="NoSpacing"/>
         <w:rPr>
           <w:rFonts w:ascii="Avenir Book" w:eastAsia="Arial Unicode MS" w:hAnsi="Avenir Book" w:cs="Arial Unicode MS"/>
           <w:b/>
@@ -4491,7 +5222,7 @@
     </w:p>
     <w:p>
       <w:pPr>
-        <w:pStyle w:val="Sinespaciado"/>
+        <w:pStyle w:val="NoSpacing"/>
         <w:rPr>
           <w:rFonts w:ascii="Avenir Book" w:eastAsia="Arial Unicode MS" w:hAnsi="Avenir Book" w:cs="Arial Unicode MS"/>
           <w:sz w:val="22"/>
@@ -4501,7 +5232,7 @@
     </w:p>
     <w:p>
       <w:pPr>
-        <w:pStyle w:val="Sinespaciado"/>
+        <w:pStyle w:val="NoSpacing"/>
         <w:rPr>
           <w:rFonts w:ascii="Avenir Book" w:eastAsia="Arial Unicode MS" w:hAnsi="Avenir Book" w:cs="Arial Unicode MS"/>
           <w:sz w:val="22"/>
@@ -4519,7 +5250,7 @@
     </w:p>
     <w:p>
       <w:pPr>
-        <w:pStyle w:val="Sinespaciado"/>
+        <w:pStyle w:val="NoSpacing"/>
         <w:numPr>
           <w:ilvl w:val="0"/>
           <w:numId w:val="6"/>
@@ -4609,7 +5340,7 @@
     </w:p>
     <w:p>
       <w:pPr>
-        <w:pStyle w:val="Sinespaciado"/>
+        <w:pStyle w:val="NoSpacing"/>
         <w:numPr>
           <w:ilvl w:val="0"/>
           <w:numId w:val="6"/>
@@ -4631,7 +5362,7 @@
     </w:p>
     <w:p>
       <w:pPr>
-        <w:pStyle w:val="Sinespaciado"/>
+        <w:pStyle w:val="NoSpacing"/>
         <w:numPr>
           <w:ilvl w:val="1"/>
           <w:numId w:val="6"/>
@@ -4780,7 +5511,7 @@
     </w:p>
     <w:p>
       <w:pPr>
-        <w:pStyle w:val="Sinespaciado"/>
+        <w:pStyle w:val="NoSpacing"/>
         <w:rPr>
           <w:rFonts w:ascii="Avenir Book" w:eastAsia="Arial Unicode MS" w:hAnsi="Avenir Book" w:cs="Arial Unicode MS"/>
           <w:sz w:val="22"/>
@@ -4791,7 +5522,7 @@
     </w:p>
     <w:tbl>
       <w:tblPr>
-        <w:tblStyle w:val="Tablaconcuadrcula"/>
+        <w:tblStyle w:val="TableGrid"/>
         <w:tblW w:w="0" w:type="auto"/>
         <w:tblLook w:val="04A0" w:firstRow="1" w:lastRow="0" w:firstColumn="1" w:lastColumn="0" w:noHBand="0" w:noVBand="1"/>
       </w:tblPr>
@@ -4805,7 +5536,7 @@
           </w:tcPr>
           <w:p>
             <w:pPr>
-              <w:pStyle w:val="Sinespaciado"/>
+              <w:pStyle w:val="NoSpacing"/>
               <w:rPr>
                 <w:rFonts w:ascii="Avenir Book" w:eastAsia="Arial Unicode MS" w:hAnsi="Avenir Book" w:cs="Arial Unicode MS"/>
                 <w:bCs/>
@@ -4838,7 +5569,7 @@
           </w:p>
           <w:p>
             <w:pPr>
-              <w:pStyle w:val="Sinespaciado"/>
+              <w:pStyle w:val="NoSpacing"/>
               <w:rPr>
                 <w:rFonts w:ascii="Avenir Book" w:eastAsia="Arial Unicode MS" w:hAnsi="Avenir Book" w:cs="Arial Unicode MS"/>
                 <w:bCs/>
@@ -4857,10 +5588,20 @@
               </w:rPr>
               <w:t>Entradas:</w:t>
             </w:r>
-          </w:p>
-          <w:p>
-            <w:pPr>
-              <w:pStyle w:val="Sinespaciado"/>
+            <w:r>
+              <w:rPr>
+                <w:rFonts w:ascii="Avenir Book" w:eastAsia="Arial Unicode MS" w:hAnsi="Avenir Book" w:cs="Arial Unicode MS"/>
+                <w:bCs/>
+                <w:sz w:val="20"/>
+                <w:szCs w:val="22"/>
+                <w:lang w:val="es-MX"/>
+              </w:rPr>
+              <w:t xml:space="preserve"> (x1, y1) y (x2, y2)</w:t>
+            </w:r>
+          </w:p>
+          <w:p>
+            <w:pPr>
+              <w:pStyle w:val="NoSpacing"/>
               <w:rPr>
                 <w:rFonts w:ascii="Avenir Book" w:eastAsia="Arial Unicode MS" w:hAnsi="Avenir Book" w:cs="Arial Unicode MS"/>
                 <w:bCs/>
@@ -4879,10 +5620,20 @@
               </w:rPr>
               <w:t>Salidas:</w:t>
             </w:r>
-          </w:p>
-          <w:p>
-            <w:pPr>
-              <w:pStyle w:val="Sinespaciado"/>
+            <w:r>
+              <w:rPr>
+                <w:rFonts w:ascii="Avenir Book" w:eastAsia="Arial Unicode MS" w:hAnsi="Avenir Book" w:cs="Arial Unicode MS"/>
+                <w:bCs/>
+                <w:sz w:val="20"/>
+                <w:szCs w:val="22"/>
+                <w:lang w:val="es-MX"/>
+              </w:rPr>
+              <w:t xml:space="preserve"> Distancia entre los dos puntos</w:t>
+            </w:r>
+          </w:p>
+          <w:p>
+            <w:pPr>
+              <w:pStyle w:val="NoSpacing"/>
               <w:rPr>
                 <w:rFonts w:ascii="Avenir Book" w:eastAsia="Arial Unicode MS" w:hAnsi="Avenir Book" w:cs="Arial Unicode MS"/>
                 <w:bCs/>
@@ -4901,22 +5652,62 @@
               </w:rPr>
               <w:t>Relación E/S:</w:t>
             </w:r>
-          </w:p>
-          <w:p>
-            <w:pPr>
-              <w:pStyle w:val="Sinespaciado"/>
-              <w:rPr>
-                <w:rFonts w:ascii="Avenir Book" w:eastAsia="Arial Unicode MS" w:hAnsi="Avenir Book" w:cs="Arial Unicode MS"/>
-                <w:bCs/>
-                <w:sz w:val="20"/>
-                <w:szCs w:val="22"/>
-                <w:lang w:val="es-MX"/>
-              </w:rPr>
-            </w:pPr>
-          </w:p>
-          <w:p>
-            <w:pPr>
-              <w:pStyle w:val="Sinespaciado"/>
+            <w:r>
+              <w:rPr>
+                <w:rFonts w:ascii="Avenir Book" w:eastAsia="Arial Unicode MS" w:hAnsi="Avenir Book" w:cs="Arial Unicode MS"/>
+                <w:bCs/>
+                <w:sz w:val="20"/>
+                <w:szCs w:val="22"/>
+                <w:lang w:val="es-MX"/>
+              </w:rPr>
+              <w:t xml:space="preserve"> d= </w:t>
+            </w:r>
+            <w:r>
+              <w:rPr>
+                <w:rFonts w:ascii="Avenir Book" w:eastAsia="Arial Unicode MS" w:hAnsi="Avenir Book" w:cs="Arial Unicode MS"/>
+                <w:bCs/>
+                <w:sz w:val="20"/>
+                <w:szCs w:val="22"/>
+                <w:lang w:val="es-MX"/>
+              </w:rPr>
+              <w:t>(</w:t>
+            </w:r>
+            <w:r>
+              <w:rPr>
+                <w:rFonts w:ascii="Avenir Book" w:eastAsia="Arial Unicode MS" w:hAnsi="Avenir Book" w:cs="Arial Unicode MS"/>
+                <w:bCs/>
+                <w:sz w:val="20"/>
+                <w:szCs w:val="22"/>
+                <w:lang w:val="es-MX"/>
+              </w:rPr>
+              <w:t xml:space="preserve">(x2-x1)**2 + (y2-y1)**2 </w:t>
+            </w:r>
+            <w:r>
+              <w:rPr>
+                <w:rFonts w:ascii="Avenir Book" w:eastAsia="Arial Unicode MS" w:hAnsi="Avenir Book" w:cs="Arial Unicode MS"/>
+                <w:bCs/>
+                <w:sz w:val="20"/>
+                <w:szCs w:val="22"/>
+                <w:lang w:val="es-MX"/>
+              </w:rPr>
+              <w:t>)**0.5</w:t>
+            </w:r>
+          </w:p>
+          <w:p>
+            <w:pPr>
+              <w:pStyle w:val="NoSpacing"/>
+              <w:rPr>
+                <w:rFonts w:ascii="Avenir Book" w:eastAsia="Arial Unicode MS" w:hAnsi="Avenir Book" w:cs="Arial Unicode MS"/>
+                <w:bCs/>
+                <w:sz w:val="20"/>
+                <w:szCs w:val="22"/>
+                <w:lang w:val="es-MX"/>
+              </w:rPr>
+            </w:pPr>
+          </w:p>
+          <w:p>
+            <w:pPr>
+              <w:pStyle w:val="NoSpacing"/>
               <w:rPr>
                 <w:rFonts w:ascii="Avenir Book" w:eastAsia="Arial Unicode MS" w:hAnsi="Avenir Book" w:cs="Arial Unicode MS"/>
                 <w:bCs/>
@@ -4969,31 +5760,110 @@
           </w:p>
           <w:p>
             <w:pPr>
-              <w:pStyle w:val="Sinespaciado"/>
-              <w:rPr>
-                <w:rFonts w:ascii="Avenir Book" w:eastAsia="Arial Unicode MS" w:hAnsi="Avenir Book" w:cs="Arial Unicode MS"/>
-                <w:bCs/>
-                <w:sz w:val="20"/>
-                <w:szCs w:val="22"/>
-                <w:lang w:val="es-MX"/>
-              </w:rPr>
-            </w:pPr>
-          </w:p>
-          <w:p>
-            <w:pPr>
-              <w:pStyle w:val="Sinespaciado"/>
-              <w:rPr>
-                <w:rFonts w:ascii="Avenir Book" w:eastAsia="Arial Unicode MS" w:hAnsi="Avenir Book" w:cs="Arial Unicode MS"/>
-                <w:bCs/>
-                <w:sz w:val="20"/>
-                <w:szCs w:val="22"/>
-                <w:lang w:val="es-MX"/>
-              </w:rPr>
-            </w:pPr>
-          </w:p>
-          <w:p>
-            <w:pPr>
-              <w:pStyle w:val="Sinespaciado"/>
+              <w:pStyle w:val="NoSpacing"/>
+              <w:rPr>
+                <w:rFonts w:ascii="Avenir Book" w:eastAsia="Arial Unicode MS" w:hAnsi="Avenir Book" w:cs="Arial Unicode MS"/>
+                <w:bCs/>
+                <w:sz w:val="20"/>
+                <w:szCs w:val="22"/>
+                <w:lang w:val="es-MX"/>
+              </w:rPr>
+            </w:pPr>
+          </w:p>
+          <w:p>
+            <w:pPr>
+              <w:pStyle w:val="NoSpacing"/>
+              <w:numPr>
+                <w:ilvl w:val="0"/>
+                <w:numId w:val="13"/>
+              </w:numPr>
+              <w:rPr>
+                <w:rFonts w:ascii="Avenir Book" w:eastAsia="Arial Unicode MS" w:hAnsi="Avenir Book" w:cs="Arial Unicode MS"/>
+                <w:bCs/>
+                <w:sz w:val="20"/>
+                <w:szCs w:val="22"/>
+                <w:lang w:val="es-MX"/>
+              </w:rPr>
+            </w:pPr>
+            <w:r>
+              <w:rPr>
+                <w:rFonts w:ascii="Avenir Book" w:eastAsia="Arial Unicode MS" w:hAnsi="Avenir Book" w:cs="Arial Unicode MS"/>
+                <w:bCs/>
+                <w:sz w:val="20"/>
+                <w:szCs w:val="22"/>
+                <w:lang w:val="es-MX"/>
+              </w:rPr>
+              <w:t>Leer x1, y1, x2, y2</w:t>
+            </w:r>
+          </w:p>
+          <w:p>
+            <w:pPr>
+              <w:pStyle w:val="NoSpacing"/>
+              <w:numPr>
+                <w:ilvl w:val="0"/>
+                <w:numId w:val="13"/>
+              </w:numPr>
+              <w:rPr>
+                <w:rFonts w:ascii="Avenir Book" w:eastAsia="Arial Unicode MS" w:hAnsi="Avenir Book" w:cs="Arial Unicode MS"/>
+                <w:bCs/>
+                <w:sz w:val="20"/>
+                <w:szCs w:val="22"/>
+                <w:lang w:val="es-MX"/>
+              </w:rPr>
+            </w:pPr>
+            <w:r>
+              <w:rPr>
+                <w:rFonts w:ascii="Avenir Book" w:eastAsia="Arial Unicode MS" w:hAnsi="Avenir Book" w:cs="Arial Unicode MS"/>
+                <w:bCs/>
+                <w:sz w:val="20"/>
+                <w:szCs w:val="22"/>
+                <w:lang w:val="es-MX"/>
+              </w:rPr>
+              <w:lastRenderedPageBreak/>
+              <w:t>Calcular distancia= ((x2-x1)**2 + (y2-y1)**2 )**0.5</w:t>
+            </w:r>
+          </w:p>
+          <w:p>
+            <w:pPr>
+              <w:pStyle w:val="NoSpacing"/>
+              <w:numPr>
+                <w:ilvl w:val="0"/>
+                <w:numId w:val="13"/>
+              </w:numPr>
+              <w:rPr>
+                <w:rFonts w:ascii="Avenir Book" w:eastAsia="Arial Unicode MS" w:hAnsi="Avenir Book" w:cs="Arial Unicode MS"/>
+                <w:bCs/>
+                <w:sz w:val="20"/>
+                <w:szCs w:val="22"/>
+                <w:lang w:val="es-MX"/>
+              </w:rPr>
+            </w:pPr>
+            <w:r>
+              <w:rPr>
+                <w:rFonts w:ascii="Avenir Book" w:eastAsia="Arial Unicode MS" w:hAnsi="Avenir Book" w:cs="Arial Unicode MS"/>
+                <w:bCs/>
+                <w:sz w:val="20"/>
+                <w:szCs w:val="22"/>
+                <w:lang w:val="es-MX"/>
+              </w:rPr>
+              <w:t>Imprimir distancia</w:t>
+            </w:r>
+          </w:p>
+          <w:p>
+            <w:pPr>
+              <w:pStyle w:val="NoSpacing"/>
+              <w:rPr>
+                <w:rFonts w:ascii="Avenir Book" w:eastAsia="Arial Unicode MS" w:hAnsi="Avenir Book" w:cs="Arial Unicode MS"/>
+                <w:bCs/>
+                <w:sz w:val="20"/>
+                <w:szCs w:val="22"/>
+                <w:lang w:val="es-MX"/>
+              </w:rPr>
+            </w:pPr>
+          </w:p>
+          <w:p>
+            <w:pPr>
+              <w:pStyle w:val="NoSpacing"/>
               <w:rPr>
                 <w:rFonts w:ascii="Avenir Book" w:eastAsia="Arial Unicode MS" w:hAnsi="Avenir Book" w:cs="Arial Unicode MS"/>
                 <w:bCs/>
@@ -5118,7 +5988,7 @@
           </w:p>
           <w:p>
             <w:pPr>
-              <w:pStyle w:val="Sinespaciado"/>
+              <w:pStyle w:val="NoSpacing"/>
               <w:rPr>
                 <w:rFonts w:ascii="Avenir Book" w:eastAsia="Arial Unicode MS" w:hAnsi="Avenir Book" w:cs="Arial Unicode MS"/>
                 <w:sz w:val="22"/>
@@ -5136,7 +6006,7 @@
           </w:tcPr>
           <w:p>
             <w:pPr>
-              <w:pStyle w:val="Sinespaciado"/>
+              <w:pStyle w:val="NoSpacing"/>
               <w:rPr>
                 <w:rFonts w:ascii="Avenir Book" w:eastAsia="Arial Unicode MS" w:hAnsi="Avenir Book" w:cs="Arial Unicode MS"/>
                 <w:bCs/>
@@ -5152,6 +6022,7 @@
                 <w:szCs w:val="20"/>
                 <w:lang w:val="es-MX"/>
               </w:rPr>
+              <w:lastRenderedPageBreak/>
               <w:t>Ejemplo de salida</w:t>
             </w:r>
             <w:r>
@@ -5181,19 +6052,19 @@
           </w:p>
           <w:p>
             <w:pPr>
-              <w:pStyle w:val="Sinespaciado"/>
-              <w:rPr>
-                <w:rFonts w:ascii="Avenir Book" w:eastAsia="Arial Unicode MS" w:hAnsi="Avenir Book" w:cs="Arial Unicode MS"/>
-                <w:bCs/>
-                <w:sz w:val="20"/>
-                <w:szCs w:val="22"/>
-                <w:lang w:val="es-MX"/>
-              </w:rPr>
-            </w:pPr>
-          </w:p>
-          <w:p>
-            <w:pPr>
-              <w:pStyle w:val="Sinespaciado"/>
+              <w:pStyle w:val="NoSpacing"/>
+              <w:rPr>
+                <w:rFonts w:ascii="Avenir Book" w:eastAsia="Arial Unicode MS" w:hAnsi="Avenir Book" w:cs="Arial Unicode MS"/>
+                <w:bCs/>
+                <w:sz w:val="20"/>
+                <w:szCs w:val="22"/>
+                <w:lang w:val="es-MX"/>
+              </w:rPr>
+            </w:pPr>
+          </w:p>
+          <w:p>
+            <w:pPr>
+              <w:pStyle w:val="NoSpacing"/>
               <w:rPr>
                 <w:rFonts w:ascii="Consolas" w:eastAsia="Arial Unicode MS" w:hAnsi="Consolas" w:cs="Arial Unicode MS"/>
                 <w:b/>
@@ -5255,7 +6126,7 @@
           </w:p>
           <w:p>
             <w:pPr>
-              <w:pStyle w:val="Sinespaciado"/>
+              <w:pStyle w:val="NoSpacing"/>
               <w:rPr>
                 <w:rFonts w:ascii="Consolas" w:eastAsia="Arial Unicode MS" w:hAnsi="Consolas" w:cs="Arial Unicode MS"/>
                 <w:b/>
@@ -5317,7 +6188,7 @@
           </w:p>
           <w:p>
             <w:pPr>
-              <w:pStyle w:val="Sinespaciado"/>
+              <w:pStyle w:val="NoSpacing"/>
               <w:rPr>
                 <w:rFonts w:ascii="Consolas" w:eastAsia="Arial Unicode MS" w:hAnsi="Consolas" w:cs="Arial Unicode MS"/>
                 <w:b/>
@@ -5367,7 +6238,7 @@
           </w:p>
           <w:p>
             <w:pPr>
-              <w:pStyle w:val="Sinespaciado"/>
+              <w:pStyle w:val="NoSpacing"/>
               <w:rPr>
                 <w:rFonts w:ascii="Consolas" w:eastAsia="Arial Unicode MS" w:hAnsi="Consolas" w:cs="Arial Unicode MS"/>
                 <w:b/>
@@ -5417,7 +6288,7 @@
           </w:p>
           <w:p>
             <w:pPr>
-              <w:pStyle w:val="Sinespaciado"/>
+              <w:pStyle w:val="NoSpacing"/>
               <w:rPr>
                 <w:rFonts w:ascii="Consolas" w:eastAsia="Arial Unicode MS" w:hAnsi="Consolas" w:cs="Arial Unicode MS"/>
                 <w:bCs/>
@@ -5462,7 +6333,7 @@
     </w:tbl>
     <w:p>
       <w:pPr>
-        <w:pStyle w:val="Sinespaciado"/>
+        <w:pStyle w:val="NoSpacing"/>
         <w:rPr>
           <w:rFonts w:ascii="Avenir Book" w:eastAsia="Arial Unicode MS" w:hAnsi="Avenir Book" w:cs="Arial Unicode MS"/>
           <w:sz w:val="22"/>
@@ -5472,7 +6343,7 @@
     </w:p>
     <w:p>
       <w:pPr>
-        <w:pStyle w:val="Sinespaciado"/>
+        <w:pStyle w:val="NoSpacing"/>
         <w:rPr>
           <w:rFonts w:ascii="Avenir Book" w:eastAsia="Arial Unicode MS" w:hAnsi="Avenir Book" w:cs="Arial Unicode MS"/>
           <w:sz w:val="22"/>
@@ -5482,7 +6353,7 @@
     </w:p>
     <w:p>
       <w:pPr>
-        <w:pStyle w:val="Sinespaciado"/>
+        <w:pStyle w:val="NoSpacing"/>
         <w:rPr>
           <w:rFonts w:ascii="Avenir Book" w:eastAsia="Arial Unicode MS" w:hAnsi="Avenir Book" w:cs="Arial Unicode MS"/>
           <w:sz w:val="22"/>
@@ -5524,7 +6395,7 @@
     </w:p>
     <w:p>
       <w:pPr>
-        <w:pStyle w:val="Sinespaciado"/>
+        <w:pStyle w:val="NoSpacing"/>
         <w:rPr>
           <w:rFonts w:ascii="Avenir Book" w:eastAsia="Arial Unicode MS" w:hAnsi="Avenir Book" w:cs="Arial Unicode MS"/>
           <w:sz w:val="22"/>
@@ -5542,7 +6413,7 @@
     </w:p>
     <w:tbl>
       <w:tblPr>
-        <w:tblStyle w:val="Tablaconcuadrcula"/>
+        <w:tblStyle w:val="TableGrid"/>
         <w:tblW w:w="0" w:type="auto"/>
         <w:tblLook w:val="04A0" w:firstRow="1" w:lastRow="0" w:firstColumn="1" w:lastColumn="0" w:noHBand="0" w:noVBand="1"/>
       </w:tblPr>
@@ -5556,7 +6427,7 @@
           </w:tcPr>
           <w:p>
             <w:pPr>
-              <w:pStyle w:val="Sinespaciado"/>
+              <w:pStyle w:val="NoSpacing"/>
               <w:rPr>
                 <w:rFonts w:ascii="Avenir Book" w:eastAsia="Arial Unicode MS" w:hAnsi="Avenir Book" w:cs="Arial Unicode MS"/>
                 <w:bCs/>
@@ -5589,13 +6460,13 @@
           </w:p>
           <w:p>
             <w:pPr>
-              <w:pStyle w:val="Sinespaciado"/>
-              <w:rPr>
-                <w:rFonts w:ascii="Avenir Book" w:eastAsia="Arial Unicode MS" w:hAnsi="Avenir Book" w:cs="Arial Unicode MS"/>
-                <w:bCs/>
-                <w:sz w:val="20"/>
-                <w:szCs w:val="22"/>
-                <w:lang w:val="es-MX"/>
+              <w:pStyle w:val="NoSpacing"/>
+              <w:rPr>
+                <w:rFonts w:ascii="Avenir Book" w:eastAsia="Arial Unicode MS" w:hAnsi="Avenir Book" w:cs="Arial Unicode MS"/>
+                <w:bCs/>
+                <w:sz w:val="20"/>
+                <w:szCs w:val="22"/>
+                <w:lang w:val="es-ES"/>
               </w:rPr>
             </w:pPr>
             <w:r>
@@ -5608,16 +6479,46 @@
               </w:rPr>
               <w:t>Entradas:</w:t>
             </w:r>
-          </w:p>
-          <w:p>
-            <w:pPr>
-              <w:pStyle w:val="Sinespaciado"/>
-              <w:rPr>
-                <w:rFonts w:ascii="Avenir Book" w:eastAsia="Arial Unicode MS" w:hAnsi="Avenir Book" w:cs="Arial Unicode MS"/>
-                <w:bCs/>
-                <w:sz w:val="20"/>
-                <w:szCs w:val="22"/>
-                <w:lang w:val="es-MX"/>
+            <w:r>
+              <w:rPr>
+                <w:rFonts w:ascii="Avenir Book" w:eastAsia="Arial Unicode MS" w:hAnsi="Avenir Book" w:cs="Arial Unicode MS"/>
+                <w:bCs/>
+                <w:sz w:val="20"/>
+                <w:szCs w:val="22"/>
+                <w:lang w:val="es-MX"/>
+              </w:rPr>
+              <w:t xml:space="preserve"> </w:t>
+            </w:r>
+            <w:r>
+              <w:rPr>
+                <w:rFonts w:ascii="Avenir Book" w:eastAsia="Arial Unicode MS" w:hAnsi="Avenir Book" w:cs="Arial Unicode MS"/>
+                <w:bCs/>
+                <w:sz w:val="20"/>
+                <w:szCs w:val="22"/>
+                <w:lang w:val="es-MX"/>
+              </w:rPr>
+              <w:t>C</w:t>
+            </w:r>
+            <w:r>
+              <w:rPr>
+                <w:rFonts w:ascii="Avenir Book" w:eastAsia="Arial Unicode MS" w:hAnsi="Avenir Book" w:cs="Arial Unicode MS"/>
+                <w:bCs/>
+                <w:sz w:val="20"/>
+                <w:szCs w:val="22"/>
+                <w:lang w:val="es-MX"/>
+              </w:rPr>
+              <w:t xml:space="preserve">uántas galletas quiere elaborar </w:t>
+            </w:r>
+          </w:p>
+          <w:p>
+            <w:pPr>
+              <w:pStyle w:val="NoSpacing"/>
+              <w:rPr>
+                <w:rFonts w:ascii="Avenir Book" w:eastAsia="Arial Unicode MS" w:hAnsi="Avenir Book" w:cs="Arial Unicode MS"/>
+                <w:bCs/>
+                <w:sz w:val="20"/>
+                <w:szCs w:val="22"/>
+                <w:lang w:val="es-ES"/>
               </w:rPr>
             </w:pPr>
             <w:r>
@@ -5630,16 +6531,36 @@
               </w:rPr>
               <w:t>Salidas:</w:t>
             </w:r>
-          </w:p>
-          <w:p>
-            <w:pPr>
-              <w:pStyle w:val="Sinespaciado"/>
-              <w:rPr>
-                <w:rFonts w:ascii="Avenir Book" w:eastAsia="Arial Unicode MS" w:hAnsi="Avenir Book" w:cs="Arial Unicode MS"/>
-                <w:bCs/>
-                <w:sz w:val="20"/>
-                <w:szCs w:val="22"/>
-                <w:lang w:val="es-MX"/>
+            <w:r>
+              <w:rPr>
+                <w:rFonts w:ascii="Avenir Book" w:eastAsia="Arial Unicode MS" w:hAnsi="Avenir Book" w:cs="Arial Unicode MS"/>
+                <w:bCs/>
+                <w:sz w:val="20"/>
+                <w:szCs w:val="22"/>
+                <w:lang w:val="es-MX"/>
+              </w:rPr>
+              <w:t xml:space="preserve"> </w:t>
+            </w:r>
+            <w:r>
+              <w:rPr>
+                <w:rFonts w:ascii="Avenir Book" w:eastAsia="Arial Unicode MS" w:hAnsi="Avenir Book" w:cs="Arial Unicode MS"/>
+                <w:bCs/>
+                <w:sz w:val="20"/>
+                <w:szCs w:val="22"/>
+                <w:lang w:val="es-MX"/>
+              </w:rPr>
+              <w:t>Cuántas tazas de azúcar, de mantequilla y de harina se requieren.</w:t>
+            </w:r>
+          </w:p>
+          <w:p>
+            <w:pPr>
+              <w:pStyle w:val="NoSpacing"/>
+              <w:rPr>
+                <w:rFonts w:ascii="Avenir Book" w:eastAsia="Arial Unicode MS" w:hAnsi="Avenir Book" w:cs="Arial Unicode MS"/>
+                <w:bCs/>
+                <w:sz w:val="20"/>
+                <w:szCs w:val="22"/>
+                <w:lang w:val="es-ES"/>
               </w:rPr>
             </w:pPr>
             <w:r>
@@ -5652,39 +6573,112 @@
               </w:rPr>
               <w:t>Relación E/S:</w:t>
             </w:r>
-          </w:p>
-          <w:p>
-            <w:pPr>
-              <w:pStyle w:val="Sinespaciado"/>
-              <w:rPr>
-                <w:rFonts w:ascii="Avenir Book" w:eastAsia="Arial Unicode MS" w:hAnsi="Avenir Book" w:cs="Arial Unicode MS"/>
-                <w:bCs/>
-                <w:sz w:val="20"/>
-                <w:szCs w:val="22"/>
-                <w:lang w:val="es-MX"/>
-              </w:rPr>
-            </w:pPr>
-          </w:p>
-          <w:p>
-            <w:pPr>
-              <w:pStyle w:val="Sinespaciado"/>
-              <w:rPr>
-                <w:rFonts w:ascii="Avenir Book" w:eastAsia="Arial Unicode MS" w:hAnsi="Avenir Book" w:cs="Arial Unicode MS"/>
-                <w:bCs/>
-                <w:sz w:val="20"/>
-                <w:szCs w:val="22"/>
-                <w:lang w:val="es-MX"/>
-              </w:rPr>
-            </w:pPr>
-            <w:r>
-              <w:rPr>
-                <w:rFonts w:ascii="Avenir Book" w:eastAsia="Arial Unicode MS" w:hAnsi="Avenir Book" w:cs="Arial Unicode MS"/>
-                <w:bCs/>
-                <w:sz w:val="20"/>
-                <w:szCs w:val="22"/>
-                <w:lang w:val="es-MX"/>
-              </w:rPr>
-              <w:lastRenderedPageBreak/>
+            <w:r>
+              <w:rPr>
+                <w:rFonts w:ascii="Avenir Book" w:eastAsia="Arial Unicode MS" w:hAnsi="Avenir Book" w:cs="Arial Unicode MS"/>
+                <w:bCs/>
+                <w:sz w:val="20"/>
+                <w:szCs w:val="22"/>
+                <w:lang w:val="es-MX"/>
+              </w:rPr>
+              <w:t xml:space="preserve"> azúcar </w:t>
+            </w:r>
+            <w:r>
+              <w:rPr>
+                <w:rFonts w:ascii="Avenir Book" w:eastAsia="Arial Unicode MS" w:hAnsi="Avenir Book" w:cs="Arial Unicode MS"/>
+                <w:bCs/>
+                <w:sz w:val="20"/>
+                <w:szCs w:val="22"/>
+                <w:lang w:val="es-ES"/>
+              </w:rPr>
+              <w:t xml:space="preserve">= </w:t>
+            </w:r>
+            <w:r>
+              <w:rPr>
+                <w:rFonts w:ascii="Avenir Book" w:eastAsia="Arial Unicode MS" w:hAnsi="Avenir Book" w:cs="Arial Unicode MS"/>
+                <w:bCs/>
+                <w:sz w:val="20"/>
+                <w:szCs w:val="22"/>
+                <w:lang w:val="es-ES"/>
+              </w:rPr>
+              <w:t>galletas x 1.5 / 48</w:t>
+            </w:r>
+          </w:p>
+          <w:p>
+            <w:pPr>
+              <w:pStyle w:val="NoSpacing"/>
+              <w:rPr>
+                <w:rFonts w:ascii="Avenir Book" w:eastAsia="Arial Unicode MS" w:hAnsi="Avenir Book" w:cs="Arial Unicode MS"/>
+                <w:bCs/>
+                <w:sz w:val="20"/>
+                <w:szCs w:val="22"/>
+                <w:lang w:val="es-MX"/>
+              </w:rPr>
+            </w:pPr>
+            <w:r>
+              <w:rPr>
+                <w:rFonts w:ascii="Avenir Book" w:eastAsia="Arial Unicode MS" w:hAnsi="Avenir Book" w:cs="Arial Unicode MS"/>
+                <w:bCs/>
+                <w:sz w:val="20"/>
+                <w:szCs w:val="22"/>
+                <w:lang w:val="es-MX"/>
+              </w:rPr>
+              <w:t xml:space="preserve">                      mantequilla = galletas /48</w:t>
+            </w:r>
+          </w:p>
+          <w:p>
+            <w:pPr>
+              <w:pStyle w:val="NoSpacing"/>
+              <w:rPr>
+                <w:rFonts w:ascii="Avenir Book" w:eastAsia="Arial Unicode MS" w:hAnsi="Avenir Book" w:cs="Arial Unicode MS"/>
+                <w:bCs/>
+                <w:sz w:val="20"/>
+                <w:szCs w:val="22"/>
+                <w:lang w:val="es-MX"/>
+              </w:rPr>
+            </w:pPr>
+            <w:r>
+              <w:rPr>
+                <w:rFonts w:ascii="Avenir Book" w:eastAsia="Arial Unicode MS" w:hAnsi="Avenir Book" w:cs="Arial Unicode MS"/>
+                <w:bCs/>
+                <w:sz w:val="20"/>
+                <w:szCs w:val="22"/>
+                <w:lang w:val="es-MX"/>
+              </w:rPr>
+              <w:t xml:space="preserve">                      harina = galletas x 2.75 / 48</w:t>
+            </w:r>
+          </w:p>
+          <w:p>
+            <w:pPr>
+              <w:pStyle w:val="NoSpacing"/>
+              <w:rPr>
+                <w:rFonts w:ascii="Avenir Book" w:eastAsia="Arial Unicode MS" w:hAnsi="Avenir Book" w:cs="Arial Unicode MS"/>
+                <w:bCs/>
+                <w:sz w:val="20"/>
+                <w:szCs w:val="22"/>
+                <w:lang w:val="es-MX"/>
+              </w:rPr>
+            </w:pPr>
+          </w:p>
+          <w:p>
+            <w:pPr>
+              <w:pStyle w:val="NoSpacing"/>
+              <w:rPr>
+                <w:rFonts w:ascii="Avenir Book" w:eastAsia="Arial Unicode MS" w:hAnsi="Avenir Book" w:cs="Arial Unicode MS"/>
+                <w:bCs/>
+                <w:sz w:val="20"/>
+                <w:szCs w:val="22"/>
+                <w:lang w:val="es-MX"/>
+              </w:rPr>
+            </w:pPr>
+            <w:r>
+              <w:rPr>
+                <w:rFonts w:ascii="Avenir Book" w:eastAsia="Arial Unicode MS" w:hAnsi="Avenir Book" w:cs="Arial Unicode MS"/>
+                <w:bCs/>
+                <w:sz w:val="20"/>
+                <w:szCs w:val="22"/>
+                <w:lang w:val="es-MX"/>
+              </w:rPr>
               <w:t xml:space="preserve">Inserta aquí la imagen con el </w:t>
             </w:r>
             <w:r>
@@ -5721,31 +6715,317 @@
           </w:p>
           <w:p>
             <w:pPr>
-              <w:pStyle w:val="Sinespaciado"/>
-              <w:rPr>
-                <w:rFonts w:ascii="Avenir Book" w:eastAsia="Arial Unicode MS" w:hAnsi="Avenir Book" w:cs="Arial Unicode MS"/>
-                <w:bCs/>
-                <w:sz w:val="20"/>
-                <w:szCs w:val="22"/>
-                <w:lang w:val="es-MX"/>
-              </w:rPr>
-            </w:pPr>
-          </w:p>
-          <w:p>
-            <w:pPr>
-              <w:pStyle w:val="Sinespaciado"/>
-              <w:rPr>
-                <w:rFonts w:ascii="Avenir Book" w:eastAsia="Arial Unicode MS" w:hAnsi="Avenir Book" w:cs="Arial Unicode MS"/>
-                <w:bCs/>
-                <w:sz w:val="20"/>
-                <w:szCs w:val="22"/>
-                <w:lang w:val="es-MX"/>
-              </w:rPr>
-            </w:pPr>
-          </w:p>
-          <w:p>
-            <w:pPr>
-              <w:pStyle w:val="Sinespaciado"/>
+              <w:pStyle w:val="NoSpacing"/>
+              <w:rPr>
+                <w:rFonts w:ascii="Avenir Book" w:eastAsia="Arial Unicode MS" w:hAnsi="Avenir Book" w:cs="Arial Unicode MS"/>
+                <w:bCs/>
+                <w:sz w:val="20"/>
+                <w:szCs w:val="22"/>
+                <w:lang w:val="es-MX"/>
+              </w:rPr>
+            </w:pPr>
+          </w:p>
+          <w:p>
+            <w:pPr>
+              <w:pStyle w:val="NoSpacing"/>
+              <w:numPr>
+                <w:ilvl w:val="0"/>
+                <w:numId w:val="14"/>
+              </w:numPr>
+              <w:rPr>
+                <w:rFonts w:ascii="Avenir Book" w:eastAsia="Arial Unicode MS" w:hAnsi="Avenir Book" w:cs="Arial Unicode MS"/>
+                <w:bCs/>
+                <w:sz w:val="20"/>
+                <w:szCs w:val="22"/>
+                <w:lang w:val="es-MX"/>
+              </w:rPr>
+            </w:pPr>
+            <w:r>
+              <w:rPr>
+                <w:rFonts w:ascii="Avenir Book" w:eastAsia="Arial Unicode MS" w:hAnsi="Avenir Book" w:cs="Arial Unicode MS"/>
+                <w:bCs/>
+                <w:sz w:val="20"/>
+                <w:szCs w:val="22"/>
+                <w:lang w:val="es-MX"/>
+              </w:rPr>
+              <w:t xml:space="preserve">Leer el </w:t>
+            </w:r>
+            <w:r>
+              <w:rPr>
+                <w:rFonts w:ascii="Avenir Book" w:eastAsia="Arial Unicode MS" w:hAnsi="Avenir Book" w:cs="Arial Unicode MS"/>
+                <w:bCs/>
+                <w:sz w:val="20"/>
+                <w:szCs w:val="22"/>
+                <w:lang w:val="es-ES"/>
+              </w:rPr>
+              <w:t>número de galletas</w:t>
+            </w:r>
+          </w:p>
+          <w:p>
+            <w:pPr>
+              <w:pStyle w:val="NoSpacing"/>
+              <w:numPr>
+                <w:ilvl w:val="0"/>
+                <w:numId w:val="14"/>
+              </w:numPr>
+              <w:rPr>
+                <w:rFonts w:ascii="Avenir Book" w:eastAsia="Arial Unicode MS" w:hAnsi="Avenir Book" w:cs="Arial Unicode MS"/>
+                <w:bCs/>
+                <w:sz w:val="20"/>
+                <w:szCs w:val="22"/>
+                <w:lang w:val="es-MX"/>
+              </w:rPr>
+            </w:pPr>
+            <w:proofErr w:type="spellStart"/>
+            <w:r>
+              <w:rPr>
+                <w:rFonts w:ascii="Avenir Book" w:eastAsia="Arial Unicode MS" w:hAnsi="Avenir Book" w:cs="Arial Unicode MS"/>
+                <w:bCs/>
+                <w:sz w:val="20"/>
+                <w:szCs w:val="22"/>
+                <w:lang w:val="en-US"/>
+              </w:rPr>
+              <w:t>Calcular</w:t>
+            </w:r>
+            <w:proofErr w:type="spellEnd"/>
+            <w:r>
+              <w:rPr>
+                <w:rFonts w:ascii="Avenir Book" w:eastAsia="Arial Unicode MS" w:hAnsi="Avenir Book" w:cs="Arial Unicode MS"/>
+                <w:bCs/>
+                <w:sz w:val="20"/>
+                <w:szCs w:val="22"/>
+                <w:lang w:val="en-US"/>
+              </w:rPr>
+              <w:t xml:space="preserve">: </w:t>
+            </w:r>
+            <w:r>
+              <w:rPr>
+                <w:rFonts w:ascii="Avenir Book" w:eastAsia="Arial Unicode MS" w:hAnsi="Avenir Book" w:cs="Arial Unicode MS"/>
+                <w:bCs/>
+                <w:sz w:val="20"/>
+                <w:szCs w:val="22"/>
+                <w:lang w:val="es-MX"/>
+              </w:rPr>
+              <w:t xml:space="preserve">azúcar </w:t>
+            </w:r>
+            <w:r>
+              <w:rPr>
+                <w:rFonts w:ascii="Avenir Book" w:eastAsia="Arial Unicode MS" w:hAnsi="Avenir Book" w:cs="Arial Unicode MS"/>
+                <w:bCs/>
+                <w:sz w:val="20"/>
+                <w:szCs w:val="22"/>
+                <w:lang w:val="es-ES"/>
+              </w:rPr>
+              <w:t xml:space="preserve">= galletas </w:t>
+            </w:r>
+            <w:r>
+              <w:rPr>
+                <w:rFonts w:ascii="Avenir Book" w:eastAsia="Arial Unicode MS" w:hAnsi="Avenir Book" w:cs="Arial Unicode MS"/>
+                <w:bCs/>
+                <w:sz w:val="20"/>
+                <w:szCs w:val="22"/>
+                <w:lang w:val="es-ES"/>
+              </w:rPr>
+              <w:t>*</w:t>
+            </w:r>
+            <w:r>
+              <w:rPr>
+                <w:rFonts w:ascii="Avenir Book" w:eastAsia="Arial Unicode MS" w:hAnsi="Avenir Book" w:cs="Arial Unicode MS"/>
+                <w:bCs/>
+                <w:sz w:val="20"/>
+                <w:szCs w:val="22"/>
+                <w:lang w:val="es-ES"/>
+              </w:rPr>
+              <w:t>1.5 / 48</w:t>
+            </w:r>
+          </w:p>
+          <w:p>
+            <w:pPr>
+              <w:pStyle w:val="NoSpacing"/>
+              <w:rPr>
+                <w:rFonts w:ascii="Avenir Book" w:eastAsia="Arial Unicode MS" w:hAnsi="Avenir Book" w:cs="Arial Unicode MS"/>
+                <w:bCs/>
+                <w:sz w:val="20"/>
+                <w:szCs w:val="22"/>
+                <w:lang w:val="es-MX"/>
+              </w:rPr>
+            </w:pPr>
+            <w:r>
+              <w:rPr>
+                <w:rFonts w:ascii="Avenir Book" w:eastAsia="Arial Unicode MS" w:hAnsi="Avenir Book" w:cs="Arial Unicode MS"/>
+                <w:bCs/>
+                <w:sz w:val="20"/>
+                <w:szCs w:val="22"/>
+                <w:lang w:val="es-MX"/>
+              </w:rPr>
+              <w:t xml:space="preserve">                     </w:t>
+            </w:r>
+            <w:r>
+              <w:rPr>
+                <w:rFonts w:ascii="Avenir Book" w:eastAsia="Arial Unicode MS" w:hAnsi="Avenir Book" w:cs="Arial Unicode MS"/>
+                <w:bCs/>
+                <w:sz w:val="20"/>
+                <w:szCs w:val="22"/>
+                <w:lang w:val="es-MX"/>
+              </w:rPr>
+              <w:t xml:space="preserve">       </w:t>
+            </w:r>
+            <w:r>
+              <w:rPr>
+                <w:rFonts w:ascii="Avenir Book" w:eastAsia="Arial Unicode MS" w:hAnsi="Avenir Book" w:cs="Arial Unicode MS"/>
+                <w:bCs/>
+                <w:sz w:val="20"/>
+                <w:szCs w:val="22"/>
+                <w:lang w:val="es-MX"/>
+              </w:rPr>
+              <w:t xml:space="preserve"> mantequilla = galletas /48</w:t>
+            </w:r>
+          </w:p>
+          <w:p>
+            <w:pPr>
+              <w:pStyle w:val="NoSpacing"/>
+              <w:rPr>
+                <w:rFonts w:ascii="Avenir Book" w:eastAsia="Arial Unicode MS" w:hAnsi="Avenir Book" w:cs="Arial Unicode MS"/>
+                <w:bCs/>
+                <w:sz w:val="20"/>
+                <w:szCs w:val="22"/>
+                <w:lang w:val="es-MX"/>
+              </w:rPr>
+            </w:pPr>
+            <w:r>
+              <w:rPr>
+                <w:rFonts w:ascii="Avenir Book" w:eastAsia="Arial Unicode MS" w:hAnsi="Avenir Book" w:cs="Arial Unicode MS"/>
+                <w:bCs/>
+                <w:sz w:val="20"/>
+                <w:szCs w:val="22"/>
+                <w:lang w:val="es-MX"/>
+              </w:rPr>
+              <w:t xml:space="preserve">                      </w:t>
+            </w:r>
+            <w:r>
+              <w:rPr>
+                <w:rFonts w:ascii="Avenir Book" w:eastAsia="Arial Unicode MS" w:hAnsi="Avenir Book" w:cs="Arial Unicode MS"/>
+                <w:bCs/>
+                <w:sz w:val="20"/>
+                <w:szCs w:val="22"/>
+                <w:lang w:val="es-MX"/>
+              </w:rPr>
+              <w:t xml:space="preserve">        </w:t>
+            </w:r>
+            <w:r>
+              <w:rPr>
+                <w:rFonts w:ascii="Avenir Book" w:eastAsia="Arial Unicode MS" w:hAnsi="Avenir Book" w:cs="Arial Unicode MS"/>
+                <w:bCs/>
+                <w:sz w:val="20"/>
+                <w:szCs w:val="22"/>
+                <w:lang w:val="es-MX"/>
+              </w:rPr>
+              <w:t xml:space="preserve">harina = galletas </w:t>
+            </w:r>
+            <w:r>
+              <w:rPr>
+                <w:rFonts w:ascii="Avenir Book" w:eastAsia="Arial Unicode MS" w:hAnsi="Avenir Book" w:cs="Arial Unicode MS"/>
+                <w:bCs/>
+                <w:sz w:val="20"/>
+                <w:szCs w:val="22"/>
+                <w:lang w:val="es-MX"/>
+              </w:rPr>
+              <w:t>*</w:t>
+            </w:r>
+            <w:r>
+              <w:rPr>
+                <w:rFonts w:ascii="Avenir Book" w:eastAsia="Arial Unicode MS" w:hAnsi="Avenir Book" w:cs="Arial Unicode MS"/>
+                <w:bCs/>
+                <w:sz w:val="20"/>
+                <w:szCs w:val="22"/>
+                <w:lang w:val="es-MX"/>
+              </w:rPr>
+              <w:t xml:space="preserve"> 2.75 / 48</w:t>
+            </w:r>
+          </w:p>
+          <w:p>
+            <w:pPr>
+              <w:pStyle w:val="NoSpacing"/>
+              <w:numPr>
+                <w:ilvl w:val="0"/>
+                <w:numId w:val="14"/>
+              </w:numPr>
+              <w:rPr>
+                <w:rFonts w:ascii="Avenir Book" w:eastAsia="Arial Unicode MS" w:hAnsi="Avenir Book" w:cs="Arial Unicode MS"/>
+                <w:bCs/>
+                <w:sz w:val="20"/>
+                <w:szCs w:val="22"/>
+                <w:lang w:val="es-MX"/>
+              </w:rPr>
+            </w:pPr>
+            <w:r>
+              <w:rPr>
+                <w:rFonts w:ascii="Avenir Book" w:eastAsia="Arial Unicode MS" w:hAnsi="Avenir Book" w:cs="Arial Unicode MS"/>
+                <w:bCs/>
+                <w:sz w:val="20"/>
+                <w:szCs w:val="22"/>
+                <w:lang w:val="es-MX"/>
+              </w:rPr>
+              <w:t xml:space="preserve">Imprimir el </w:t>
+            </w:r>
+            <w:r>
+              <w:rPr>
+                <w:rFonts w:ascii="Avenir Book" w:eastAsia="Arial Unicode MS" w:hAnsi="Avenir Book" w:cs="Arial Unicode MS"/>
+                <w:bCs/>
+                <w:sz w:val="20"/>
+                <w:szCs w:val="22"/>
+                <w:lang w:val="es-ES"/>
+              </w:rPr>
+              <w:t>número de galletas</w:t>
+            </w:r>
+            <w:r>
+              <w:rPr>
+                <w:rFonts w:ascii="Avenir Book" w:eastAsia="Arial Unicode MS" w:hAnsi="Avenir Book" w:cs="Arial Unicode MS"/>
+                <w:bCs/>
+                <w:sz w:val="20"/>
+                <w:szCs w:val="22"/>
+                <w:lang w:val="es-ES"/>
+              </w:rPr>
+              <w:t xml:space="preserve">, las tazas de </w:t>
+            </w:r>
+            <w:r>
+              <w:rPr>
+                <w:rFonts w:ascii="Avenir Book" w:eastAsia="Arial Unicode MS" w:hAnsi="Avenir Book" w:cs="Arial Unicode MS"/>
+                <w:bCs/>
+                <w:sz w:val="20"/>
+                <w:szCs w:val="22"/>
+                <w:lang w:val="es-MX"/>
+              </w:rPr>
+              <w:t>azúcar</w:t>
+            </w:r>
+            <w:r>
+              <w:rPr>
+                <w:rFonts w:ascii="Avenir Book" w:eastAsia="Arial Unicode MS" w:hAnsi="Avenir Book" w:cs="Arial Unicode MS"/>
+                <w:bCs/>
+                <w:sz w:val="20"/>
+                <w:szCs w:val="22"/>
+                <w:lang w:val="es-MX"/>
+              </w:rPr>
+              <w:t>, de mantequilla y de harina</w:t>
+            </w:r>
+            <w:bookmarkStart w:id="0" w:name="_GoBack"/>
+            <w:bookmarkEnd w:id="0"/>
+          </w:p>
+          <w:p>
+            <w:pPr>
+              <w:pStyle w:val="NoSpacing"/>
+              <w:rPr>
+                <w:rFonts w:ascii="Avenir Book" w:eastAsia="Arial Unicode MS" w:hAnsi="Avenir Book" w:cs="Arial Unicode MS"/>
+                <w:bCs/>
+                <w:sz w:val="20"/>
+                <w:szCs w:val="22"/>
+                <w:lang w:val="es-MX"/>
+              </w:rPr>
+            </w:pPr>
+          </w:p>
+          <w:p>
+            <w:pPr>
+              <w:pStyle w:val="NoSpacing"/>
               <w:rPr>
                 <w:rFonts w:ascii="Avenir Book" w:eastAsia="Arial Unicode MS" w:hAnsi="Avenir Book" w:cs="Arial Unicode MS"/>
                 <w:bCs/>
@@ -5882,10 +7162,50 @@
           </w:p>
           <w:p>
             <w:pPr>
-              <w:pStyle w:val="Sinespaciado"/>
+              <w:pStyle w:val="NoSpacing"/>
               <w:rPr>
                 <w:rFonts w:ascii="Avenir Book" w:eastAsia="Arial Unicode MS" w:hAnsi="Avenir Book" w:cs="Arial Unicode MS"/>
                 <w:sz w:val="22"/>
+                <w:szCs w:val="22"/>
+                <w:lang w:val="es-MX"/>
+              </w:rPr>
+            </w:pPr>
+          </w:p>
+        </w:tc>
+      </w:tr>
+      <w:tr>
+        <w:tc>
+          <w:tcPr>
+            <w:tcW w:w="10220" w:type="dxa"/>
+          </w:tcPr>
+          <w:p>
+            <w:pPr>
+              <w:pStyle w:val="NoSpacing"/>
+              <w:rPr>
+                <w:rFonts w:ascii="Avenir Book" w:eastAsia="Arial Unicode MS" w:hAnsi="Avenir Book" w:cs="Arial Unicode MS"/>
+                <w:b/>
+                <w:bCs/>
+                <w:sz w:val="20"/>
+                <w:szCs w:val="22"/>
+                <w:lang w:val="es-MX"/>
+              </w:rPr>
+            </w:pPr>
+          </w:p>
+        </w:tc>
+      </w:tr>
+      <w:tr>
+        <w:tc>
+          <w:tcPr>
+            <w:tcW w:w="10220" w:type="dxa"/>
+          </w:tcPr>
+          <w:p>
+            <w:pPr>
+              <w:pStyle w:val="NoSpacing"/>
+              <w:rPr>
+                <w:rFonts w:ascii="Avenir Book" w:eastAsia="Arial Unicode MS" w:hAnsi="Avenir Book" w:cs="Arial Unicode MS"/>
+                <w:b/>
+                <w:bCs/>
+                <w:sz w:val="20"/>
                 <w:szCs w:val="22"/>
                 <w:lang w:val="es-MX"/>
               </w:rPr>
@@ -5896,7 +7216,7 @@
     </w:tbl>
     <w:p>
       <w:pPr>
-        <w:pStyle w:val="Sinespaciado"/>
+        <w:pStyle w:val="NoSpacing"/>
         <w:rPr>
           <w:rFonts w:ascii="Avenir Book" w:eastAsia="Arial Unicode MS" w:hAnsi="Avenir Book" w:cs="Arial Unicode MS"/>
           <w:sz w:val="22"/>
@@ -5906,7 +7226,7 @@
     </w:p>
     <w:p>
       <w:pPr>
-        <w:pStyle w:val="Sinespaciado"/>
+        <w:pStyle w:val="NoSpacing"/>
         <w:rPr>
           <w:rFonts w:ascii="Avenir Book" w:eastAsia="Arial Unicode MS" w:hAnsi="Avenir Book" w:cs="Arial Unicode MS"/>
           <w:sz w:val="22"/>
@@ -5916,7 +7236,7 @@
     </w:p>
     <w:p>
       <w:pPr>
-        <w:pStyle w:val="Sinespaciado"/>
+        <w:pStyle w:val="NoSpacing"/>
         <w:rPr>
           <w:rFonts w:ascii="Avenir Book" w:eastAsia="Arial Unicode MS" w:hAnsi="Avenir Book" w:cs="Arial Unicode MS"/>
           <w:sz w:val="22"/>
@@ -5926,7 +7246,7 @@
     </w:p>
     <w:p>
       <w:pPr>
-        <w:pStyle w:val="Sinespaciado"/>
+        <w:pStyle w:val="NoSpacing"/>
         <w:rPr>
           <w:rFonts w:ascii="Avenir Book" w:eastAsia="Arial Unicode MS" w:hAnsi="Avenir Book" w:cs="Arial Unicode MS"/>
           <w:b/>
@@ -5944,7 +7264,7 @@
     </w:p>
     <w:p>
       <w:pPr>
-        <w:pStyle w:val="Sinespaciado"/>
+        <w:pStyle w:val="NoSpacing"/>
         <w:rPr>
           <w:rFonts w:ascii="Avenir Book" w:eastAsia="Arial Unicode MS" w:hAnsi="Avenir Book" w:cs="Arial Unicode MS"/>
           <w:sz w:val="22"/>
@@ -6010,7 +7330,7 @@
     </w:p>
     <w:tbl>
       <w:tblPr>
-        <w:tblStyle w:val="Tablaconcuadrcula5oscura-nfasis2"/>
+        <w:tblStyle w:val="GridTable5Dark-Accent2"/>
         <w:tblW w:w="0" w:type="auto"/>
         <w:tblLook w:val="04A0" w:firstRow="1" w:lastRow="0" w:firstColumn="1" w:lastColumn="0" w:noHBand="0" w:noVBand="1"/>
       </w:tblPr>
@@ -6031,7 +7351,7 @@
           </w:tcPr>
           <w:p>
             <w:pPr>
-              <w:pStyle w:val="Sinespaciado"/>
+              <w:pStyle w:val="NoSpacing"/>
               <w:jc w:val="center"/>
               <w:rPr>
                 <w:rFonts w:ascii="Avenir Book" w:eastAsia="Arial Unicode MS" w:hAnsi="Avenir Book" w:cs="Arial Unicode MS"/>
@@ -6055,7 +7375,7 @@
           </w:tcPr>
           <w:p>
             <w:pPr>
-              <w:pStyle w:val="Sinespaciado"/>
+              <w:pStyle w:val="NoSpacing"/>
               <w:jc w:val="center"/>
               <w:cnfStyle w:val="100000000000" w:firstRow="1" w:lastRow="0" w:firstColumn="0" w:lastColumn="0" w:oddVBand="0" w:evenVBand="0" w:oddHBand="0" w:evenHBand="0" w:firstRowFirstColumn="0" w:firstRowLastColumn="0" w:lastRowFirstColumn="0" w:lastRowLastColumn="0"/>
               <w:rPr>
@@ -6080,7 +7400,7 @@
           </w:tcPr>
           <w:p>
             <w:pPr>
-              <w:pStyle w:val="Sinespaciado"/>
+              <w:pStyle w:val="NoSpacing"/>
               <w:jc w:val="center"/>
               <w:cnfStyle w:val="100000000000" w:firstRow="1" w:lastRow="0" w:firstColumn="0" w:lastColumn="0" w:oddVBand="0" w:evenVBand="0" w:oddHBand="0" w:evenHBand="0" w:firstRowFirstColumn="0" w:firstRowLastColumn="0" w:lastRowFirstColumn="0" w:lastRowLastColumn="0"/>
               <w:rPr>
@@ -6105,7 +7425,7 @@
           </w:tcPr>
           <w:p>
             <w:pPr>
-              <w:pStyle w:val="Sinespaciado"/>
+              <w:pStyle w:val="NoSpacing"/>
               <w:jc w:val="center"/>
               <w:cnfStyle w:val="100000000000" w:firstRow="1" w:lastRow="0" w:firstColumn="0" w:lastColumn="0" w:oddVBand="0" w:evenVBand="0" w:oddHBand="0" w:evenHBand="0" w:firstRowFirstColumn="0" w:firstRowLastColumn="0" w:lastRowFirstColumn="0" w:lastRowLastColumn="0"/>
               <w:rPr>
@@ -6136,7 +7456,7 @@
           </w:tcPr>
           <w:p>
             <w:pPr>
-              <w:pStyle w:val="Sinespaciado"/>
+              <w:pStyle w:val="NoSpacing"/>
               <w:jc w:val="center"/>
               <w:rPr>
                 <w:rFonts w:ascii="Avenir Book" w:eastAsia="Arial Unicode MS" w:hAnsi="Avenir Book" w:cs="Arial Unicode MS"/>
@@ -6160,7 +7480,7 @@
           </w:tcPr>
           <w:p>
             <w:pPr>
-              <w:pStyle w:val="Sinespaciado"/>
+              <w:pStyle w:val="NoSpacing"/>
               <w:jc w:val="center"/>
               <w:cnfStyle w:val="000000100000" w:firstRow="0" w:lastRow="0" w:firstColumn="0" w:lastColumn="0" w:oddVBand="0" w:evenVBand="0" w:oddHBand="1" w:evenHBand="0" w:firstRowFirstColumn="0" w:firstRowLastColumn="0" w:lastRowFirstColumn="0" w:lastRowLastColumn="0"/>
               <w:rPr>
@@ -6185,7 +7505,7 @@
           </w:tcPr>
           <w:p>
             <w:pPr>
-              <w:pStyle w:val="Sinespaciado"/>
+              <w:pStyle w:val="NoSpacing"/>
               <w:jc w:val="center"/>
               <w:cnfStyle w:val="000000100000" w:firstRow="0" w:lastRow="0" w:firstColumn="0" w:lastColumn="0" w:oddVBand="0" w:evenVBand="0" w:oddHBand="1" w:evenHBand="0" w:firstRowFirstColumn="0" w:firstRowLastColumn="0" w:lastRowFirstColumn="0" w:lastRowLastColumn="0"/>
               <w:rPr>
@@ -6210,7 +7530,7 @@
           </w:tcPr>
           <w:p>
             <w:pPr>
-              <w:pStyle w:val="Sinespaciado"/>
+              <w:pStyle w:val="NoSpacing"/>
               <w:jc w:val="center"/>
               <w:cnfStyle w:val="000000100000" w:firstRow="0" w:lastRow="0" w:firstColumn="0" w:lastColumn="0" w:oddVBand="0" w:evenVBand="0" w:oddHBand="1" w:evenHBand="0" w:firstRowFirstColumn="0" w:firstRowLastColumn="0" w:lastRowFirstColumn="0" w:lastRowLastColumn="0"/>
               <w:rPr>
@@ -6246,7 +7566,7 @@
           </w:tcPr>
           <w:p>
             <w:pPr>
-              <w:pStyle w:val="Sinespaciado"/>
+              <w:pStyle w:val="NoSpacing"/>
               <w:jc w:val="center"/>
               <w:rPr>
                 <w:rFonts w:ascii="Avenir Book" w:eastAsia="Arial Unicode MS" w:hAnsi="Avenir Book" w:cs="Arial Unicode MS"/>
@@ -6270,7 +7590,7 @@
           </w:tcPr>
           <w:p>
             <w:pPr>
-              <w:pStyle w:val="Sinespaciado"/>
+              <w:pStyle w:val="NoSpacing"/>
               <w:jc w:val="center"/>
               <w:cnfStyle w:val="000000000000" w:firstRow="0" w:lastRow="0" w:firstColumn="0" w:lastColumn="0" w:oddVBand="0" w:evenVBand="0" w:oddHBand="0" w:evenHBand="0" w:firstRowFirstColumn="0" w:firstRowLastColumn="0" w:lastRowFirstColumn="0" w:lastRowLastColumn="0"/>
               <w:rPr>
@@ -6295,7 +7615,7 @@
           </w:tcPr>
           <w:p>
             <w:pPr>
-              <w:pStyle w:val="Sinespaciado"/>
+              <w:pStyle w:val="NoSpacing"/>
               <w:jc w:val="center"/>
               <w:cnfStyle w:val="000000000000" w:firstRow="0" w:lastRow="0" w:firstColumn="0" w:lastColumn="0" w:oddVBand="0" w:evenVBand="0" w:oddHBand="0" w:evenHBand="0" w:firstRowFirstColumn="0" w:firstRowLastColumn="0" w:lastRowFirstColumn="0" w:lastRowLastColumn="0"/>
               <w:rPr>
@@ -6320,7 +7640,7 @@
           </w:tcPr>
           <w:p>
             <w:pPr>
-              <w:pStyle w:val="Sinespaciado"/>
+              <w:pStyle w:val="NoSpacing"/>
               <w:jc w:val="center"/>
               <w:cnfStyle w:val="000000000000" w:firstRow="0" w:lastRow="0" w:firstColumn="0" w:lastColumn="0" w:oddVBand="0" w:evenVBand="0" w:oddHBand="0" w:evenHBand="0" w:firstRowFirstColumn="0" w:firstRowLastColumn="0" w:lastRowFirstColumn="0" w:lastRowLastColumn="0"/>
               <w:rPr>
@@ -6359,7 +7679,7 @@
           </w:tcPr>
           <w:p>
             <w:pPr>
-              <w:pStyle w:val="Sinespaciado"/>
+              <w:pStyle w:val="NoSpacing"/>
               <w:jc w:val="center"/>
               <w:rPr>
                 <w:rFonts w:ascii="Avenir Book" w:eastAsia="Arial Unicode MS" w:hAnsi="Avenir Book" w:cs="Arial Unicode MS"/>
@@ -6383,7 +7703,7 @@
           </w:tcPr>
           <w:p>
             <w:pPr>
-              <w:pStyle w:val="Sinespaciado"/>
+              <w:pStyle w:val="NoSpacing"/>
               <w:jc w:val="center"/>
               <w:cnfStyle w:val="000000100000" w:firstRow="0" w:lastRow="0" w:firstColumn="0" w:lastColumn="0" w:oddVBand="0" w:evenVBand="0" w:oddHBand="1" w:evenHBand="0" w:firstRowFirstColumn="0" w:firstRowLastColumn="0" w:lastRowFirstColumn="0" w:lastRowLastColumn="0"/>
               <w:rPr>
@@ -6408,7 +7728,7 @@
           </w:tcPr>
           <w:p>
             <w:pPr>
-              <w:pStyle w:val="Sinespaciado"/>
+              <w:pStyle w:val="NoSpacing"/>
               <w:jc w:val="center"/>
               <w:cnfStyle w:val="000000100000" w:firstRow="0" w:lastRow="0" w:firstColumn="0" w:lastColumn="0" w:oddVBand="0" w:evenVBand="0" w:oddHBand="1" w:evenHBand="0" w:firstRowFirstColumn="0" w:firstRowLastColumn="0" w:lastRowFirstColumn="0" w:lastRowLastColumn="0"/>
               <w:rPr>
@@ -6433,7 +7753,7 @@
           </w:tcPr>
           <w:p>
             <w:pPr>
-              <w:pStyle w:val="Sinespaciado"/>
+              <w:pStyle w:val="NoSpacing"/>
               <w:jc w:val="center"/>
               <w:cnfStyle w:val="000000100000" w:firstRow="0" w:lastRow="0" w:firstColumn="0" w:lastColumn="0" w:oddVBand="0" w:evenVBand="0" w:oddHBand="1" w:evenHBand="0" w:firstRowFirstColumn="0" w:firstRowLastColumn="0" w:lastRowFirstColumn="0" w:lastRowLastColumn="0"/>
               <w:rPr>
@@ -6469,7 +7789,7 @@
           </w:tcPr>
           <w:p>
             <w:pPr>
-              <w:pStyle w:val="Sinespaciado"/>
+              <w:pStyle w:val="NoSpacing"/>
               <w:jc w:val="center"/>
               <w:rPr>
                 <w:rFonts w:ascii="Avenir Book" w:eastAsia="Arial Unicode MS" w:hAnsi="Avenir Book" w:cs="Arial Unicode MS"/>
@@ -6483,6 +7803,7 @@
                 <w:sz w:val="20"/>
                 <w:szCs w:val="20"/>
               </w:rPr>
+              <w:lastRenderedPageBreak/>
               <w:t>4</w:t>
             </w:r>
           </w:p>
@@ -6493,7 +7814,7 @@
           </w:tcPr>
           <w:p>
             <w:pPr>
-              <w:pStyle w:val="Sinespaciado"/>
+              <w:pStyle w:val="NoSpacing"/>
               <w:jc w:val="center"/>
               <w:cnfStyle w:val="000000000000" w:firstRow="0" w:lastRow="0" w:firstColumn="0" w:lastColumn="0" w:oddVBand="0" w:evenVBand="0" w:oddHBand="0" w:evenHBand="0" w:firstRowFirstColumn="0" w:firstRowLastColumn="0" w:lastRowFirstColumn="0" w:lastRowLastColumn="0"/>
               <w:rPr>
@@ -6518,7 +7839,7 @@
           </w:tcPr>
           <w:p>
             <w:pPr>
-              <w:pStyle w:val="Sinespaciado"/>
+              <w:pStyle w:val="NoSpacing"/>
               <w:jc w:val="center"/>
               <w:cnfStyle w:val="000000000000" w:firstRow="0" w:lastRow="0" w:firstColumn="0" w:lastColumn="0" w:oddVBand="0" w:evenVBand="0" w:oddHBand="0" w:evenHBand="0" w:firstRowFirstColumn="0" w:firstRowLastColumn="0" w:lastRowFirstColumn="0" w:lastRowLastColumn="0"/>
               <w:rPr>
@@ -6543,7 +7864,7 @@
           </w:tcPr>
           <w:p>
             <w:pPr>
-              <w:pStyle w:val="Sinespaciado"/>
+              <w:pStyle w:val="NoSpacing"/>
               <w:jc w:val="center"/>
               <w:cnfStyle w:val="000000000000" w:firstRow="0" w:lastRow="0" w:firstColumn="0" w:lastColumn="0" w:oddVBand="0" w:evenVBand="0" w:oddHBand="0" w:evenHBand="0" w:firstRowFirstColumn="0" w:firstRowLastColumn="0" w:lastRowFirstColumn="0" w:lastRowLastColumn="0"/>
               <w:rPr>
@@ -6582,7 +7903,7 @@
           </w:tcPr>
           <w:p>
             <w:pPr>
-              <w:pStyle w:val="Sinespaciado"/>
+              <w:pStyle w:val="NoSpacing"/>
               <w:jc w:val="center"/>
               <w:rPr>
                 <w:rFonts w:ascii="Avenir Book" w:eastAsia="Arial Unicode MS" w:hAnsi="Avenir Book" w:cs="Arial Unicode MS"/>
@@ -6606,7 +7927,7 @@
           </w:tcPr>
           <w:p>
             <w:pPr>
-              <w:pStyle w:val="Sinespaciado"/>
+              <w:pStyle w:val="NoSpacing"/>
               <w:jc w:val="center"/>
               <w:cnfStyle w:val="000000100000" w:firstRow="0" w:lastRow="0" w:firstColumn="0" w:lastColumn="0" w:oddVBand="0" w:evenVBand="0" w:oddHBand="1" w:evenHBand="0" w:firstRowFirstColumn="0" w:firstRowLastColumn="0" w:lastRowFirstColumn="0" w:lastRowLastColumn="0"/>
               <w:rPr>
@@ -6631,7 +7952,7 @@
           </w:tcPr>
           <w:p>
             <w:pPr>
-              <w:pStyle w:val="Sinespaciado"/>
+              <w:pStyle w:val="NoSpacing"/>
               <w:jc w:val="center"/>
               <w:cnfStyle w:val="000000100000" w:firstRow="0" w:lastRow="0" w:firstColumn="0" w:lastColumn="0" w:oddVBand="0" w:evenVBand="0" w:oddHBand="1" w:evenHBand="0" w:firstRowFirstColumn="0" w:firstRowLastColumn="0" w:lastRowFirstColumn="0" w:lastRowLastColumn="0"/>
               <w:rPr>
@@ -6656,7 +7977,7 @@
           </w:tcPr>
           <w:p>
             <w:pPr>
-              <w:pStyle w:val="Sinespaciado"/>
+              <w:pStyle w:val="NoSpacing"/>
               <w:jc w:val="center"/>
               <w:cnfStyle w:val="000000100000" w:firstRow="0" w:lastRow="0" w:firstColumn="0" w:lastColumn="0" w:oddVBand="0" w:evenVBand="0" w:oddHBand="1" w:evenHBand="0" w:firstRowFirstColumn="0" w:firstRowLastColumn="0" w:lastRowFirstColumn="0" w:lastRowLastColumn="0"/>
               <w:rPr>
@@ -6687,7 +8008,7 @@
     </w:tbl>
     <w:p>
       <w:pPr>
-        <w:pStyle w:val="Sinespaciado"/>
+        <w:pStyle w:val="NoSpacing"/>
         <w:rPr>
           <w:rFonts w:ascii="Avenir Book" w:eastAsia="Arial Unicode MS" w:hAnsi="Avenir Book" w:cs="Arial Unicode MS"/>
           <w:sz w:val="22"/>
@@ -6697,7 +8018,7 @@
     </w:p>
     <w:p>
       <w:pPr>
-        <w:pStyle w:val="Sinespaciado"/>
+        <w:pStyle w:val="NoSpacing"/>
         <w:rPr>
           <w:rFonts w:ascii="Avenir Book" w:eastAsia="Arial Unicode MS" w:hAnsi="Avenir Book" w:cs="Arial Unicode MS"/>
           <w:sz w:val="22"/>
@@ -6784,8 +8105,6 @@
         </w:rPr>
         <w:t xml:space="preserve"> Además, los primeros 5 en entregarla obtienen 100 XP.</w:t>
       </w:r>
-      <w:bookmarkStart w:id="0" w:name="_GoBack"/>
-      <w:bookmarkEnd w:id="0"/>
     </w:p>
     <w:sectPr>
       <w:type w:val="continuous"/>
@@ -7063,6 +8382,95 @@
     </w:lvl>
   </w:abstractNum>
   <w:abstractNum w:abstractNumId="2" w15:restartNumberingAfterBreak="0">
+    <w:nsid w:val="15841B96"/>
+    <w:multiLevelType w:val="hybridMultilevel"/>
+    <w:tmpl w:val="EF16CBB4"/>
+    <w:lvl w:ilvl="0" w:tplc="0409000F">
+      <w:start w:val="1"/>
+      <w:numFmt w:val="decimal"/>
+      <w:lvlText w:val="%1."/>
+      <w:lvlJc w:val="left"/>
+      <w:pPr>
+        <w:ind w:left="720" w:hanging="360"/>
+      </w:pPr>
+      <w:rPr>
+        <w:rFonts w:hint="default"/>
+      </w:rPr>
+    </w:lvl>
+    <w:lvl w:ilvl="1" w:tplc="04090019" w:tentative="1">
+      <w:start w:val="1"/>
+      <w:numFmt w:val="lowerLetter"/>
+      <w:lvlText w:val="%2."/>
+      <w:lvlJc w:val="left"/>
+      <w:pPr>
+        <w:ind w:left="1440" w:hanging="360"/>
+      </w:pPr>
+    </w:lvl>
+    <w:lvl w:ilvl="2" w:tplc="0409001B" w:tentative="1">
+      <w:start w:val="1"/>
+      <w:numFmt w:val="lowerRoman"/>
+      <w:lvlText w:val="%3."/>
+      <w:lvlJc w:val="right"/>
+      <w:pPr>
+        <w:ind w:left="2160" w:hanging="180"/>
+      </w:pPr>
+    </w:lvl>
+    <w:lvl w:ilvl="3" w:tplc="0409000F" w:tentative="1">
+      <w:start w:val="1"/>
+      <w:numFmt w:val="decimal"/>
+      <w:lvlText w:val="%4."/>
+      <w:lvlJc w:val="left"/>
+      <w:pPr>
+        <w:ind w:left="2880" w:hanging="360"/>
+      </w:pPr>
+    </w:lvl>
+    <w:lvl w:ilvl="4" w:tplc="04090019" w:tentative="1">
+      <w:start w:val="1"/>
+      <w:numFmt w:val="lowerLetter"/>
+      <w:lvlText w:val="%5."/>
+      <w:lvlJc w:val="left"/>
+      <w:pPr>
+        <w:ind w:left="3600" w:hanging="360"/>
+      </w:pPr>
+    </w:lvl>
+    <w:lvl w:ilvl="5" w:tplc="0409001B" w:tentative="1">
+      <w:start w:val="1"/>
+      <w:numFmt w:val="lowerRoman"/>
+      <w:lvlText w:val="%6."/>
+      <w:lvlJc w:val="right"/>
+      <w:pPr>
+        <w:ind w:left="4320" w:hanging="180"/>
+      </w:pPr>
+    </w:lvl>
+    <w:lvl w:ilvl="6" w:tplc="0409000F" w:tentative="1">
+      <w:start w:val="1"/>
+      <w:numFmt w:val="decimal"/>
+      <w:lvlText w:val="%7."/>
+      <w:lvlJc w:val="left"/>
+      <w:pPr>
+        <w:ind w:left="5040" w:hanging="360"/>
+      </w:pPr>
+    </w:lvl>
+    <w:lvl w:ilvl="7" w:tplc="04090019" w:tentative="1">
+      <w:start w:val="1"/>
+      <w:numFmt w:val="lowerLetter"/>
+      <w:lvlText w:val="%8."/>
+      <w:lvlJc w:val="left"/>
+      <w:pPr>
+        <w:ind w:left="5760" w:hanging="360"/>
+      </w:pPr>
+    </w:lvl>
+    <w:lvl w:ilvl="8" w:tplc="0409001B" w:tentative="1">
+      <w:start w:val="1"/>
+      <w:numFmt w:val="lowerRoman"/>
+      <w:lvlText w:val="%9."/>
+      <w:lvlJc w:val="right"/>
+      <w:pPr>
+        <w:ind w:left="6480" w:hanging="180"/>
+      </w:pPr>
+    </w:lvl>
+  </w:abstractNum>
+  <w:abstractNum w:abstractNumId="3" w15:restartNumberingAfterBreak="0">
     <w:nsid w:val="18495C16"/>
     <w:multiLevelType w:val="hybridMultilevel"/>
     <w:tmpl w:val="1C1226D4"/>
@@ -7175,7 +8583,7 @@
       </w:rPr>
     </w:lvl>
   </w:abstractNum>
-  <w:abstractNum w:abstractNumId="3" w15:restartNumberingAfterBreak="0">
+  <w:abstractNum w:abstractNumId="4" w15:restartNumberingAfterBreak="0">
     <w:nsid w:val="1E5F4BB4"/>
     <w:multiLevelType w:val="hybridMultilevel"/>
     <w:tmpl w:val="FD3A486A"/>
@@ -7288,7 +8696,185 @@
       </w:rPr>
     </w:lvl>
   </w:abstractNum>
-  <w:abstractNum w:abstractNumId="4" w15:restartNumberingAfterBreak="0">
+  <w:abstractNum w:abstractNumId="5" w15:restartNumberingAfterBreak="0">
+    <w:nsid w:val="20BD2AE9"/>
+    <w:multiLevelType w:val="hybridMultilevel"/>
+    <w:tmpl w:val="4A8C3310"/>
+    <w:lvl w:ilvl="0" w:tplc="0409000F">
+      <w:start w:val="1"/>
+      <w:numFmt w:val="decimal"/>
+      <w:lvlText w:val="%1."/>
+      <w:lvlJc w:val="left"/>
+      <w:pPr>
+        <w:ind w:left="720" w:hanging="360"/>
+      </w:pPr>
+      <w:rPr>
+        <w:rFonts w:hint="default"/>
+      </w:rPr>
+    </w:lvl>
+    <w:lvl w:ilvl="1" w:tplc="04090019" w:tentative="1">
+      <w:start w:val="1"/>
+      <w:numFmt w:val="lowerLetter"/>
+      <w:lvlText w:val="%2."/>
+      <w:lvlJc w:val="left"/>
+      <w:pPr>
+        <w:ind w:left="1440" w:hanging="360"/>
+      </w:pPr>
+    </w:lvl>
+    <w:lvl w:ilvl="2" w:tplc="0409001B" w:tentative="1">
+      <w:start w:val="1"/>
+      <w:numFmt w:val="lowerRoman"/>
+      <w:lvlText w:val="%3."/>
+      <w:lvlJc w:val="right"/>
+      <w:pPr>
+        <w:ind w:left="2160" w:hanging="180"/>
+      </w:pPr>
+    </w:lvl>
+    <w:lvl w:ilvl="3" w:tplc="0409000F" w:tentative="1">
+      <w:start w:val="1"/>
+      <w:numFmt w:val="decimal"/>
+      <w:lvlText w:val="%4."/>
+      <w:lvlJc w:val="left"/>
+      <w:pPr>
+        <w:ind w:left="2880" w:hanging="360"/>
+      </w:pPr>
+    </w:lvl>
+    <w:lvl w:ilvl="4" w:tplc="04090019" w:tentative="1">
+      <w:start w:val="1"/>
+      <w:numFmt w:val="lowerLetter"/>
+      <w:lvlText w:val="%5."/>
+      <w:lvlJc w:val="left"/>
+      <w:pPr>
+        <w:ind w:left="3600" w:hanging="360"/>
+      </w:pPr>
+    </w:lvl>
+    <w:lvl w:ilvl="5" w:tplc="0409001B" w:tentative="1">
+      <w:start w:val="1"/>
+      <w:numFmt w:val="lowerRoman"/>
+      <w:lvlText w:val="%6."/>
+      <w:lvlJc w:val="right"/>
+      <w:pPr>
+        <w:ind w:left="4320" w:hanging="180"/>
+      </w:pPr>
+    </w:lvl>
+    <w:lvl w:ilvl="6" w:tplc="0409000F" w:tentative="1">
+      <w:start w:val="1"/>
+      <w:numFmt w:val="decimal"/>
+      <w:lvlText w:val="%7."/>
+      <w:lvlJc w:val="left"/>
+      <w:pPr>
+        <w:ind w:left="5040" w:hanging="360"/>
+      </w:pPr>
+    </w:lvl>
+    <w:lvl w:ilvl="7" w:tplc="04090019" w:tentative="1">
+      <w:start w:val="1"/>
+      <w:numFmt w:val="lowerLetter"/>
+      <w:lvlText w:val="%8."/>
+      <w:lvlJc w:val="left"/>
+      <w:pPr>
+        <w:ind w:left="5760" w:hanging="360"/>
+      </w:pPr>
+    </w:lvl>
+    <w:lvl w:ilvl="8" w:tplc="0409001B" w:tentative="1">
+      <w:start w:val="1"/>
+      <w:numFmt w:val="lowerRoman"/>
+      <w:lvlText w:val="%9."/>
+      <w:lvlJc w:val="right"/>
+      <w:pPr>
+        <w:ind w:left="6480" w:hanging="180"/>
+      </w:pPr>
+    </w:lvl>
+  </w:abstractNum>
+  <w:abstractNum w:abstractNumId="6" w15:restartNumberingAfterBreak="0">
+    <w:nsid w:val="2A426A84"/>
+    <w:multiLevelType w:val="hybridMultilevel"/>
+    <w:tmpl w:val="F8E8A15C"/>
+    <w:lvl w:ilvl="0" w:tplc="0409000F">
+      <w:start w:val="1"/>
+      <w:numFmt w:val="decimal"/>
+      <w:lvlText w:val="%1."/>
+      <w:lvlJc w:val="left"/>
+      <w:pPr>
+        <w:ind w:left="720" w:hanging="360"/>
+      </w:pPr>
+      <w:rPr>
+        <w:rFonts w:hint="default"/>
+      </w:rPr>
+    </w:lvl>
+    <w:lvl w:ilvl="1" w:tplc="04090019" w:tentative="1">
+      <w:start w:val="1"/>
+      <w:numFmt w:val="lowerLetter"/>
+      <w:lvlText w:val="%2."/>
+      <w:lvlJc w:val="left"/>
+      <w:pPr>
+        <w:ind w:left="1440" w:hanging="360"/>
+      </w:pPr>
+    </w:lvl>
+    <w:lvl w:ilvl="2" w:tplc="0409001B" w:tentative="1">
+      <w:start w:val="1"/>
+      <w:numFmt w:val="lowerRoman"/>
+      <w:lvlText w:val="%3."/>
+      <w:lvlJc w:val="right"/>
+      <w:pPr>
+        <w:ind w:left="2160" w:hanging="180"/>
+      </w:pPr>
+    </w:lvl>
+    <w:lvl w:ilvl="3" w:tplc="0409000F" w:tentative="1">
+      <w:start w:val="1"/>
+      <w:numFmt w:val="decimal"/>
+      <w:lvlText w:val="%4."/>
+      <w:lvlJc w:val="left"/>
+      <w:pPr>
+        <w:ind w:left="2880" w:hanging="360"/>
+      </w:pPr>
+    </w:lvl>
+    <w:lvl w:ilvl="4" w:tplc="04090019" w:tentative="1">
+      <w:start w:val="1"/>
+      <w:numFmt w:val="lowerLetter"/>
+      <w:lvlText w:val="%5."/>
+      <w:lvlJc w:val="left"/>
+      <w:pPr>
+        <w:ind w:left="3600" w:hanging="360"/>
+      </w:pPr>
+    </w:lvl>
+    <w:lvl w:ilvl="5" w:tplc="0409001B" w:tentative="1">
+      <w:start w:val="1"/>
+      <w:numFmt w:val="lowerRoman"/>
+      <w:lvlText w:val="%6."/>
+      <w:lvlJc w:val="right"/>
+      <w:pPr>
+        <w:ind w:left="4320" w:hanging="180"/>
+      </w:pPr>
+    </w:lvl>
+    <w:lvl w:ilvl="6" w:tplc="0409000F" w:tentative="1">
+      <w:start w:val="1"/>
+      <w:numFmt w:val="decimal"/>
+      <w:lvlText w:val="%7."/>
+      <w:lvlJc w:val="left"/>
+      <w:pPr>
+        <w:ind w:left="5040" w:hanging="360"/>
+      </w:pPr>
+    </w:lvl>
+    <w:lvl w:ilvl="7" w:tplc="04090019" w:tentative="1">
+      <w:start w:val="1"/>
+      <w:numFmt w:val="lowerLetter"/>
+      <w:lvlText w:val="%8."/>
+      <w:lvlJc w:val="left"/>
+      <w:pPr>
+        <w:ind w:left="5760" w:hanging="360"/>
+      </w:pPr>
+    </w:lvl>
+    <w:lvl w:ilvl="8" w:tplc="0409001B" w:tentative="1">
+      <w:start w:val="1"/>
+      <w:numFmt w:val="lowerRoman"/>
+      <w:lvlText w:val="%9."/>
+      <w:lvlJc w:val="right"/>
+      <w:pPr>
+        <w:ind w:left="6480" w:hanging="180"/>
+      </w:pPr>
+    </w:lvl>
+  </w:abstractNum>
+  <w:abstractNum w:abstractNumId="7" w15:restartNumberingAfterBreak="0">
     <w:nsid w:val="376D095F"/>
     <w:multiLevelType w:val="hybridMultilevel"/>
     <w:tmpl w:val="4BA42360"/>
@@ -7401,7 +8987,96 @@
       </w:rPr>
     </w:lvl>
   </w:abstractNum>
-  <w:abstractNum w:abstractNumId="5" w15:restartNumberingAfterBreak="0">
+  <w:abstractNum w:abstractNumId="8" w15:restartNumberingAfterBreak="0">
+    <w:nsid w:val="5B0D48E4"/>
+    <w:multiLevelType w:val="hybridMultilevel"/>
+    <w:tmpl w:val="3FE6C878"/>
+    <w:lvl w:ilvl="0" w:tplc="0409000F">
+      <w:start w:val="1"/>
+      <w:numFmt w:val="decimal"/>
+      <w:lvlText w:val="%1."/>
+      <w:lvlJc w:val="left"/>
+      <w:pPr>
+        <w:ind w:left="720" w:hanging="360"/>
+      </w:pPr>
+      <w:rPr>
+        <w:rFonts w:hint="default"/>
+      </w:rPr>
+    </w:lvl>
+    <w:lvl w:ilvl="1" w:tplc="04090019" w:tentative="1">
+      <w:start w:val="1"/>
+      <w:numFmt w:val="lowerLetter"/>
+      <w:lvlText w:val="%2."/>
+      <w:lvlJc w:val="left"/>
+      <w:pPr>
+        <w:ind w:left="1440" w:hanging="360"/>
+      </w:pPr>
+    </w:lvl>
+    <w:lvl w:ilvl="2" w:tplc="0409001B" w:tentative="1">
+      <w:start w:val="1"/>
+      <w:numFmt w:val="lowerRoman"/>
+      <w:lvlText w:val="%3."/>
+      <w:lvlJc w:val="right"/>
+      <w:pPr>
+        <w:ind w:left="2160" w:hanging="180"/>
+      </w:pPr>
+    </w:lvl>
+    <w:lvl w:ilvl="3" w:tplc="0409000F" w:tentative="1">
+      <w:start w:val="1"/>
+      <w:numFmt w:val="decimal"/>
+      <w:lvlText w:val="%4."/>
+      <w:lvlJc w:val="left"/>
+      <w:pPr>
+        <w:ind w:left="2880" w:hanging="360"/>
+      </w:pPr>
+    </w:lvl>
+    <w:lvl w:ilvl="4" w:tplc="04090019" w:tentative="1">
+      <w:start w:val="1"/>
+      <w:numFmt w:val="lowerLetter"/>
+      <w:lvlText w:val="%5."/>
+      <w:lvlJc w:val="left"/>
+      <w:pPr>
+        <w:ind w:left="3600" w:hanging="360"/>
+      </w:pPr>
+    </w:lvl>
+    <w:lvl w:ilvl="5" w:tplc="0409001B" w:tentative="1">
+      <w:start w:val="1"/>
+      <w:numFmt w:val="lowerRoman"/>
+      <w:lvlText w:val="%6."/>
+      <w:lvlJc w:val="right"/>
+      <w:pPr>
+        <w:ind w:left="4320" w:hanging="180"/>
+      </w:pPr>
+    </w:lvl>
+    <w:lvl w:ilvl="6" w:tplc="0409000F" w:tentative="1">
+      <w:start w:val="1"/>
+      <w:numFmt w:val="decimal"/>
+      <w:lvlText w:val="%7."/>
+      <w:lvlJc w:val="left"/>
+      <w:pPr>
+        <w:ind w:left="5040" w:hanging="360"/>
+      </w:pPr>
+    </w:lvl>
+    <w:lvl w:ilvl="7" w:tplc="04090019" w:tentative="1">
+      <w:start w:val="1"/>
+      <w:numFmt w:val="lowerLetter"/>
+      <w:lvlText w:val="%8."/>
+      <w:lvlJc w:val="left"/>
+      <w:pPr>
+        <w:ind w:left="5760" w:hanging="360"/>
+      </w:pPr>
+    </w:lvl>
+    <w:lvl w:ilvl="8" w:tplc="0409001B" w:tentative="1">
+      <w:start w:val="1"/>
+      <w:numFmt w:val="lowerRoman"/>
+      <w:lvlText w:val="%9."/>
+      <w:lvlJc w:val="right"/>
+      <w:pPr>
+        <w:ind w:left="6480" w:hanging="180"/>
+      </w:pPr>
+    </w:lvl>
+  </w:abstractNum>
+  <w:abstractNum w:abstractNumId="9" w15:restartNumberingAfterBreak="0">
     <w:nsid w:val="5BB571DD"/>
     <w:multiLevelType w:val="hybridMultilevel"/>
     <w:tmpl w:val="56AA108E"/>
@@ -7514,7 +9189,274 @@
       </w:rPr>
     </w:lvl>
   </w:abstractNum>
-  <w:abstractNum w:abstractNumId="6" w15:restartNumberingAfterBreak="0">
+  <w:abstractNum w:abstractNumId="10" w15:restartNumberingAfterBreak="0">
+    <w:nsid w:val="5E8F6982"/>
+    <w:multiLevelType w:val="hybridMultilevel"/>
+    <w:tmpl w:val="00DC4890"/>
+    <w:lvl w:ilvl="0" w:tplc="0409000F">
+      <w:start w:val="1"/>
+      <w:numFmt w:val="decimal"/>
+      <w:lvlText w:val="%1."/>
+      <w:lvlJc w:val="left"/>
+      <w:pPr>
+        <w:ind w:left="720" w:hanging="360"/>
+      </w:pPr>
+      <w:rPr>
+        <w:rFonts w:hint="default"/>
+      </w:rPr>
+    </w:lvl>
+    <w:lvl w:ilvl="1" w:tplc="04090019" w:tentative="1">
+      <w:start w:val="1"/>
+      <w:numFmt w:val="lowerLetter"/>
+      <w:lvlText w:val="%2."/>
+      <w:lvlJc w:val="left"/>
+      <w:pPr>
+        <w:ind w:left="1440" w:hanging="360"/>
+      </w:pPr>
+    </w:lvl>
+    <w:lvl w:ilvl="2" w:tplc="0409001B" w:tentative="1">
+      <w:start w:val="1"/>
+      <w:numFmt w:val="lowerRoman"/>
+      <w:lvlText w:val="%3."/>
+      <w:lvlJc w:val="right"/>
+      <w:pPr>
+        <w:ind w:left="2160" w:hanging="180"/>
+      </w:pPr>
+    </w:lvl>
+    <w:lvl w:ilvl="3" w:tplc="0409000F" w:tentative="1">
+      <w:start w:val="1"/>
+      <w:numFmt w:val="decimal"/>
+      <w:lvlText w:val="%4."/>
+      <w:lvlJc w:val="left"/>
+      <w:pPr>
+        <w:ind w:left="2880" w:hanging="360"/>
+      </w:pPr>
+    </w:lvl>
+    <w:lvl w:ilvl="4" w:tplc="04090019" w:tentative="1">
+      <w:start w:val="1"/>
+      <w:numFmt w:val="lowerLetter"/>
+      <w:lvlText w:val="%5."/>
+      <w:lvlJc w:val="left"/>
+      <w:pPr>
+        <w:ind w:left="3600" w:hanging="360"/>
+      </w:pPr>
+    </w:lvl>
+    <w:lvl w:ilvl="5" w:tplc="0409001B" w:tentative="1">
+      <w:start w:val="1"/>
+      <w:numFmt w:val="lowerRoman"/>
+      <w:lvlText w:val="%6."/>
+      <w:lvlJc w:val="right"/>
+      <w:pPr>
+        <w:ind w:left="4320" w:hanging="180"/>
+      </w:pPr>
+    </w:lvl>
+    <w:lvl w:ilvl="6" w:tplc="0409000F" w:tentative="1">
+      <w:start w:val="1"/>
+      <w:numFmt w:val="decimal"/>
+      <w:lvlText w:val="%7."/>
+      <w:lvlJc w:val="left"/>
+      <w:pPr>
+        <w:ind w:left="5040" w:hanging="360"/>
+      </w:pPr>
+    </w:lvl>
+    <w:lvl w:ilvl="7" w:tplc="04090019" w:tentative="1">
+      <w:start w:val="1"/>
+      <w:numFmt w:val="lowerLetter"/>
+      <w:lvlText w:val="%8."/>
+      <w:lvlJc w:val="left"/>
+      <w:pPr>
+        <w:ind w:left="5760" w:hanging="360"/>
+      </w:pPr>
+    </w:lvl>
+    <w:lvl w:ilvl="8" w:tplc="0409001B" w:tentative="1">
+      <w:start w:val="1"/>
+      <w:numFmt w:val="lowerRoman"/>
+      <w:lvlText w:val="%9."/>
+      <w:lvlJc w:val="right"/>
+      <w:pPr>
+        <w:ind w:left="6480" w:hanging="180"/>
+      </w:pPr>
+    </w:lvl>
+  </w:abstractNum>
+  <w:abstractNum w:abstractNumId="11" w15:restartNumberingAfterBreak="0">
+    <w:nsid w:val="71C43946"/>
+    <w:multiLevelType w:val="hybridMultilevel"/>
+    <w:tmpl w:val="99664640"/>
+    <w:lvl w:ilvl="0" w:tplc="0409000F">
+      <w:start w:val="1"/>
+      <w:numFmt w:val="decimal"/>
+      <w:lvlText w:val="%1."/>
+      <w:lvlJc w:val="left"/>
+      <w:pPr>
+        <w:ind w:left="720" w:hanging="360"/>
+      </w:pPr>
+      <w:rPr>
+        <w:rFonts w:hint="default"/>
+      </w:rPr>
+    </w:lvl>
+    <w:lvl w:ilvl="1" w:tplc="04090019" w:tentative="1">
+      <w:start w:val="1"/>
+      <w:numFmt w:val="lowerLetter"/>
+      <w:lvlText w:val="%2."/>
+      <w:lvlJc w:val="left"/>
+      <w:pPr>
+        <w:ind w:left="1440" w:hanging="360"/>
+      </w:pPr>
+    </w:lvl>
+    <w:lvl w:ilvl="2" w:tplc="0409001B" w:tentative="1">
+      <w:start w:val="1"/>
+      <w:numFmt w:val="lowerRoman"/>
+      <w:lvlText w:val="%3."/>
+      <w:lvlJc w:val="right"/>
+      <w:pPr>
+        <w:ind w:left="2160" w:hanging="180"/>
+      </w:pPr>
+    </w:lvl>
+    <w:lvl w:ilvl="3" w:tplc="0409000F" w:tentative="1">
+      <w:start w:val="1"/>
+      <w:numFmt w:val="decimal"/>
+      <w:lvlText w:val="%4."/>
+      <w:lvlJc w:val="left"/>
+      <w:pPr>
+        <w:ind w:left="2880" w:hanging="360"/>
+      </w:pPr>
+    </w:lvl>
+    <w:lvl w:ilvl="4" w:tplc="04090019" w:tentative="1">
+      <w:start w:val="1"/>
+      <w:numFmt w:val="lowerLetter"/>
+      <w:lvlText w:val="%5."/>
+      <w:lvlJc w:val="left"/>
+      <w:pPr>
+        <w:ind w:left="3600" w:hanging="360"/>
+      </w:pPr>
+    </w:lvl>
+    <w:lvl w:ilvl="5" w:tplc="0409001B" w:tentative="1">
+      <w:start w:val="1"/>
+      <w:numFmt w:val="lowerRoman"/>
+      <w:lvlText w:val="%6."/>
+      <w:lvlJc w:val="right"/>
+      <w:pPr>
+        <w:ind w:left="4320" w:hanging="180"/>
+      </w:pPr>
+    </w:lvl>
+    <w:lvl w:ilvl="6" w:tplc="0409000F" w:tentative="1">
+      <w:start w:val="1"/>
+      <w:numFmt w:val="decimal"/>
+      <w:lvlText w:val="%7."/>
+      <w:lvlJc w:val="left"/>
+      <w:pPr>
+        <w:ind w:left="5040" w:hanging="360"/>
+      </w:pPr>
+    </w:lvl>
+    <w:lvl w:ilvl="7" w:tplc="04090019" w:tentative="1">
+      <w:start w:val="1"/>
+      <w:numFmt w:val="lowerLetter"/>
+      <w:lvlText w:val="%8."/>
+      <w:lvlJc w:val="left"/>
+      <w:pPr>
+        <w:ind w:left="5760" w:hanging="360"/>
+      </w:pPr>
+    </w:lvl>
+    <w:lvl w:ilvl="8" w:tplc="0409001B" w:tentative="1">
+      <w:start w:val="1"/>
+      <w:numFmt w:val="lowerRoman"/>
+      <w:lvlText w:val="%9."/>
+      <w:lvlJc w:val="right"/>
+      <w:pPr>
+        <w:ind w:left="6480" w:hanging="180"/>
+      </w:pPr>
+    </w:lvl>
+  </w:abstractNum>
+  <w:abstractNum w:abstractNumId="12" w15:restartNumberingAfterBreak="0">
+    <w:nsid w:val="723D6E76"/>
+    <w:multiLevelType w:val="hybridMultilevel"/>
+    <w:tmpl w:val="4E9635FE"/>
+    <w:lvl w:ilvl="0" w:tplc="0409000F">
+      <w:start w:val="1"/>
+      <w:numFmt w:val="decimal"/>
+      <w:lvlText w:val="%1."/>
+      <w:lvlJc w:val="left"/>
+      <w:pPr>
+        <w:ind w:left="720" w:hanging="360"/>
+      </w:pPr>
+      <w:rPr>
+        <w:rFonts w:hint="default"/>
+      </w:rPr>
+    </w:lvl>
+    <w:lvl w:ilvl="1" w:tplc="04090019" w:tentative="1">
+      <w:start w:val="1"/>
+      <w:numFmt w:val="lowerLetter"/>
+      <w:lvlText w:val="%2."/>
+      <w:lvlJc w:val="left"/>
+      <w:pPr>
+        <w:ind w:left="1440" w:hanging="360"/>
+      </w:pPr>
+    </w:lvl>
+    <w:lvl w:ilvl="2" w:tplc="0409001B" w:tentative="1">
+      <w:start w:val="1"/>
+      <w:numFmt w:val="lowerRoman"/>
+      <w:lvlText w:val="%3."/>
+      <w:lvlJc w:val="right"/>
+      <w:pPr>
+        <w:ind w:left="2160" w:hanging="180"/>
+      </w:pPr>
+    </w:lvl>
+    <w:lvl w:ilvl="3" w:tplc="0409000F" w:tentative="1">
+      <w:start w:val="1"/>
+      <w:numFmt w:val="decimal"/>
+      <w:lvlText w:val="%4."/>
+      <w:lvlJc w:val="left"/>
+      <w:pPr>
+        <w:ind w:left="2880" w:hanging="360"/>
+      </w:pPr>
+    </w:lvl>
+    <w:lvl w:ilvl="4" w:tplc="04090019" w:tentative="1">
+      <w:start w:val="1"/>
+      <w:numFmt w:val="lowerLetter"/>
+      <w:lvlText w:val="%5."/>
+      <w:lvlJc w:val="left"/>
+      <w:pPr>
+        <w:ind w:left="3600" w:hanging="360"/>
+      </w:pPr>
+    </w:lvl>
+    <w:lvl w:ilvl="5" w:tplc="0409001B" w:tentative="1">
+      <w:start w:val="1"/>
+      <w:numFmt w:val="lowerRoman"/>
+      <w:lvlText w:val="%6."/>
+      <w:lvlJc w:val="right"/>
+      <w:pPr>
+        <w:ind w:left="4320" w:hanging="180"/>
+      </w:pPr>
+    </w:lvl>
+    <w:lvl w:ilvl="6" w:tplc="0409000F" w:tentative="1">
+      <w:start w:val="1"/>
+      <w:numFmt w:val="decimal"/>
+      <w:lvlText w:val="%7."/>
+      <w:lvlJc w:val="left"/>
+      <w:pPr>
+        <w:ind w:left="5040" w:hanging="360"/>
+      </w:pPr>
+    </w:lvl>
+    <w:lvl w:ilvl="7" w:tplc="04090019" w:tentative="1">
+      <w:start w:val="1"/>
+      <w:numFmt w:val="lowerLetter"/>
+      <w:lvlText w:val="%8."/>
+      <w:lvlJc w:val="left"/>
+      <w:pPr>
+        <w:ind w:left="5760" w:hanging="360"/>
+      </w:pPr>
+    </w:lvl>
+    <w:lvl w:ilvl="8" w:tplc="0409001B" w:tentative="1">
+      <w:start w:val="1"/>
+      <w:numFmt w:val="lowerRoman"/>
+      <w:lvlText w:val="%9."/>
+      <w:lvlJc w:val="right"/>
+      <w:pPr>
+        <w:ind w:left="6480" w:hanging="180"/>
+      </w:pPr>
+    </w:lvl>
+  </w:abstractNum>
+  <w:abstractNum w:abstractNumId="13" w15:restartNumberingAfterBreak="0">
     <w:nsid w:val="7C994F4D"/>
     <w:multiLevelType w:val="multilevel"/>
     <w:tmpl w:val="FD3EE86C"/>
@@ -7667,22 +9609,43 @@
     <w:abstractNumId w:val="0"/>
   </w:num>
   <w:num w:numId="2">
-    <w:abstractNumId w:val="6"/>
+    <w:abstractNumId w:val="13"/>
   </w:num>
   <w:num w:numId="3">
-    <w:abstractNumId w:val="4"/>
+    <w:abstractNumId w:val="7"/>
   </w:num>
   <w:num w:numId="4">
-    <w:abstractNumId w:val="5"/>
+    <w:abstractNumId w:val="9"/>
   </w:num>
   <w:num w:numId="5">
-    <w:abstractNumId w:val="2"/>
+    <w:abstractNumId w:val="3"/>
   </w:num>
   <w:num w:numId="6">
     <w:abstractNumId w:val="1"/>
   </w:num>
   <w:num w:numId="7">
-    <w:abstractNumId w:val="3"/>
+    <w:abstractNumId w:val="4"/>
+  </w:num>
+  <w:num w:numId="8">
+    <w:abstractNumId w:val="11"/>
+  </w:num>
+  <w:num w:numId="9">
+    <w:abstractNumId w:val="5"/>
+  </w:num>
+  <w:num w:numId="10">
+    <w:abstractNumId w:val="10"/>
+  </w:num>
+  <w:num w:numId="11">
+    <w:abstractNumId w:val="12"/>
+  </w:num>
+  <w:num w:numId="12">
+    <w:abstractNumId w:val="6"/>
+  </w:num>
+  <w:num w:numId="13">
+    <w:abstractNumId w:val="8"/>
+  </w:num>
+  <w:num w:numId="14">
+    <w:abstractNumId w:val="2"/>
   </w:num>
 </w:numbering>
 </file>
@@ -8080,10 +10043,10 @@
     <w:name w:val="Normal"/>
     <w:qFormat/>
   </w:style>
-  <w:style w:type="paragraph" w:styleId="Ttulo5">
+  <w:style w:type="paragraph" w:styleId="Heading5">
     <w:name w:val="heading 5"/>
     <w:basedOn w:val="Normal"/>
-    <w:link w:val="Ttulo5Car"/>
+    <w:link w:val="Heading5Char"/>
     <w:uiPriority w:val="9"/>
     <w:qFormat/>
     <w:rsid w:val="0082539F"/>
@@ -8100,13 +10063,13 @@
       <w:lang w:val="es-MX"/>
     </w:rPr>
   </w:style>
-  <w:style w:type="character" w:default="1" w:styleId="Fuentedeprrafopredeter">
+  <w:style w:type="character" w:default="1" w:styleId="DefaultParagraphFont">
     <w:name w:val="Default Paragraph Font"/>
     <w:uiPriority w:val="1"/>
     <w:semiHidden/>
     <w:unhideWhenUsed/>
   </w:style>
-  <w:style w:type="table" w:default="1" w:styleId="Tablanormal">
+  <w:style w:type="table" w:default="1" w:styleId="TableNormal">
     <w:name w:val="Normal Table"/>
     <w:uiPriority w:val="99"/>
     <w:semiHidden/>
@@ -8121,16 +10084,16 @@
       </w:tblCellMar>
     </w:tblPr>
   </w:style>
-  <w:style w:type="numbering" w:default="1" w:styleId="Sinlista">
+  <w:style w:type="numbering" w:default="1" w:styleId="NoList">
     <w:name w:val="No List"/>
     <w:uiPriority w:val="99"/>
     <w:semiHidden/>
     <w:unhideWhenUsed/>
   </w:style>
-  <w:style w:type="character" w:customStyle="1" w:styleId="Ttulo5Car">
-    <w:name w:val="Título 5 Car"/>
-    <w:basedOn w:val="Fuentedeprrafopredeter"/>
-    <w:link w:val="Ttulo5"/>
+  <w:style w:type="character" w:customStyle="1" w:styleId="Heading5Char">
+    <w:name w:val="Heading 5 Char"/>
+    <w:basedOn w:val="DefaultParagraphFont"/>
+    <w:link w:val="Heading5"/>
     <w:uiPriority w:val="9"/>
     <w:rsid w:val="0082539F"/>
     <w:rPr>
@@ -8142,9 +10105,9 @@
       <w:lang w:val="es-MX"/>
     </w:rPr>
   </w:style>
-  <w:style w:type="table" w:styleId="Tablaconcuadrcula">
+  <w:style w:type="table" w:styleId="TableGrid">
     <w:name w:val="Table Grid"/>
-    <w:basedOn w:val="Tablanormal"/>
+    <w:basedOn w:val="TableNormal"/>
     <w:uiPriority w:val="59"/>
     <w:rsid w:val="00AA3549"/>
     <w:tblPr>
@@ -8158,16 +10121,16 @@
       </w:tblBorders>
     </w:tblPr>
   </w:style>
-  <w:style w:type="paragraph" w:styleId="Sinespaciado">
+  <w:style w:type="paragraph" w:styleId="NoSpacing">
     <w:name w:val="No Spacing"/>
     <w:uiPriority w:val="1"/>
     <w:qFormat/>
     <w:rsid w:val="00DD51BB"/>
   </w:style>
-  <w:style w:type="paragraph" w:styleId="Textodeglobo">
+  <w:style w:type="paragraph" w:styleId="BalloonText">
     <w:name w:val="Balloon Text"/>
     <w:basedOn w:val="Normal"/>
-    <w:link w:val="TextodegloboCar"/>
+    <w:link w:val="BalloonTextChar"/>
     <w:uiPriority w:val="99"/>
     <w:semiHidden/>
     <w:unhideWhenUsed/>
@@ -8178,10 +10141,10 @@
       <w:szCs w:val="18"/>
     </w:rPr>
   </w:style>
-  <w:style w:type="character" w:customStyle="1" w:styleId="TextodegloboCar">
-    <w:name w:val="Texto de globo Car"/>
-    <w:basedOn w:val="Fuentedeprrafopredeter"/>
-    <w:link w:val="Textodeglobo"/>
+  <w:style w:type="character" w:customStyle="1" w:styleId="BalloonTextChar">
+    <w:name w:val="Balloon Text Char"/>
+    <w:basedOn w:val="DefaultParagraphFont"/>
+    <w:link w:val="BalloonText"/>
     <w:uiPriority w:val="99"/>
     <w:semiHidden/>
     <w:rsid w:val="008E792B"/>
@@ -8191,9 +10154,9 @@
       <w:szCs w:val="18"/>
     </w:rPr>
   </w:style>
-  <w:style w:type="character" w:styleId="Hipervnculo">
+  <w:style w:type="character" w:styleId="Hyperlink">
     <w:name w:val="Hyperlink"/>
-    <w:basedOn w:val="Fuentedeprrafopredeter"/>
+    <w:basedOn w:val="DefaultParagraphFont"/>
     <w:uiPriority w:val="99"/>
     <w:unhideWhenUsed/>
     <w:rsid w:val="00124466"/>
@@ -8202,9 +10165,9 @@
       <w:u w:val="single"/>
     </w:rPr>
   </w:style>
-  <w:style w:type="character" w:styleId="Hipervnculovisitado">
+  <w:style w:type="character" w:styleId="FollowedHyperlink">
     <w:name w:val="FollowedHyperlink"/>
-    <w:basedOn w:val="Fuentedeprrafopredeter"/>
+    <w:basedOn w:val="DefaultParagraphFont"/>
     <w:uiPriority w:val="99"/>
     <w:semiHidden/>
     <w:unhideWhenUsed/>
@@ -8214,9 +10177,9 @@
       <w:u w:val="single"/>
     </w:rPr>
   </w:style>
-  <w:style w:type="table" w:styleId="Tablaconcuadrcula1clara-nfasis1">
+  <w:style w:type="table" w:styleId="GridTable1Light-Accent1">
     <w:name w:val="Grid Table 1 Light Accent 1"/>
-    <w:basedOn w:val="Tablanormal"/>
+    <w:basedOn w:val="TableNormal"/>
     <w:uiPriority w:val="46"/>
     <w:rsid w:val="00965389"/>
     <w:tblPr>
@@ -8268,9 +10231,9 @@
       </w:rPr>
     </w:tblStylePr>
   </w:style>
-  <w:style w:type="table" w:styleId="Tablaconcuadrcula1Claro-nfasis2">
+  <w:style w:type="table" w:styleId="GridTable1Light-Accent2">
     <w:name w:val="Grid Table 1 Light Accent 2"/>
-    <w:basedOn w:val="Tablanormal"/>
+    <w:basedOn w:val="TableNormal"/>
     <w:uiPriority w:val="46"/>
     <w:rsid w:val="0016547C"/>
     <w:tblPr>
@@ -8322,9 +10285,9 @@
       </w:rPr>
     </w:tblStylePr>
   </w:style>
-  <w:style w:type="table" w:styleId="Tablaconcuadrcula1clara-nfasis3">
+  <w:style w:type="table" w:styleId="GridTable1Light-Accent3">
     <w:name w:val="Grid Table 1 Light Accent 3"/>
-    <w:basedOn w:val="Tablanormal"/>
+    <w:basedOn w:val="TableNormal"/>
     <w:uiPriority w:val="46"/>
     <w:rsid w:val="0016547C"/>
     <w:tblPr>
@@ -8376,9 +10339,9 @@
       </w:rPr>
     </w:tblStylePr>
   </w:style>
-  <w:style w:type="table" w:styleId="Tablaconcuadrcula1clara-nfasis4">
+  <w:style w:type="table" w:styleId="GridTable1Light-Accent4">
     <w:name w:val="Grid Table 1 Light Accent 4"/>
-    <w:basedOn w:val="Tablanormal"/>
+    <w:basedOn w:val="TableNormal"/>
     <w:uiPriority w:val="46"/>
     <w:rsid w:val="0016547C"/>
     <w:tblPr>
@@ -8430,9 +10393,9 @@
       </w:rPr>
     </w:tblStylePr>
   </w:style>
-  <w:style w:type="table" w:styleId="Tablaconcuadrcula3-nfasis2">
+  <w:style w:type="table" w:styleId="GridTable3-Accent2">
     <w:name w:val="Grid Table 3 Accent 2"/>
-    <w:basedOn w:val="Tablanormal"/>
+    <w:basedOn w:val="TableNormal"/>
     <w:uiPriority w:val="48"/>
     <w:rsid w:val="0016547C"/>
     <w:tblPr>
@@ -8563,9 +10526,9 @@
       </w:tcPr>
     </w:tblStylePr>
   </w:style>
-  <w:style w:type="table" w:styleId="Tablaconcuadrcula5oscura-nfasis3">
+  <w:style w:type="table" w:styleId="GridTable5Dark-Accent3">
     <w:name w:val="Grid Table 5 Dark Accent 3"/>
-    <w:basedOn w:val="Tablanormal"/>
+    <w:basedOn w:val="TableNormal"/>
     <w:uiPriority w:val="50"/>
     <w:rsid w:val="0016547C"/>
     <w:tblPr>
@@ -8666,9 +10629,9 @@
       </w:tcPr>
     </w:tblStylePr>
   </w:style>
-  <w:style w:type="table" w:styleId="Tablaconcuadrcula5oscura-nfasis6">
+  <w:style w:type="table" w:styleId="GridTable5Dark-Accent6">
     <w:name w:val="Grid Table 5 Dark Accent 6"/>
-    <w:basedOn w:val="Tablanormal"/>
+    <w:basedOn w:val="TableNormal"/>
     <w:uiPriority w:val="50"/>
     <w:rsid w:val="0016547C"/>
     <w:tblPr>
@@ -8769,9 +10732,9 @@
       </w:tcPr>
     </w:tblStylePr>
   </w:style>
-  <w:style w:type="table" w:styleId="Tabladelista7concolores-nfasis6">
+  <w:style w:type="table" w:styleId="ListTable7Colorful-Accent6">
     <w:name w:val="List Table 7 Colorful Accent 6"/>
-    <w:basedOn w:val="Tablanormal"/>
+    <w:basedOn w:val="TableNormal"/>
     <w:uiPriority w:val="52"/>
     <w:rsid w:val="0016547C"/>
     <w:rPr>
@@ -8889,9 +10852,9 @@
       </w:tcPr>
     </w:tblStylePr>
   </w:style>
-  <w:style w:type="table" w:styleId="Tabladelista7concolores-nfasis1">
+  <w:style w:type="table" w:styleId="ListTable7Colorful-Accent1">
     <w:name w:val="List Table 7 Colorful Accent 1"/>
-    <w:basedOn w:val="Tablanormal"/>
+    <w:basedOn w:val="TableNormal"/>
     <w:uiPriority w:val="52"/>
     <w:rsid w:val="006B1A9C"/>
     <w:rPr>
@@ -9009,9 +10972,9 @@
       </w:tcPr>
     </w:tblStylePr>
   </w:style>
-  <w:style w:type="table" w:styleId="Tablaconcuadrcula5oscura-nfasis2">
+  <w:style w:type="table" w:styleId="GridTable5Dark-Accent2">
     <w:name w:val="Grid Table 5 Dark Accent 2"/>
-    <w:basedOn w:val="Tablanormal"/>
+    <w:basedOn w:val="TableNormal"/>
     <w:uiPriority w:val="50"/>
     <w:rsid w:val="006B1A9C"/>
     <w:tblPr>

</xml_diff>